<commit_message>
Correção Prof. Mauricio, pag. 40
</commit_message>
<xml_diff>
--- a/Anderson_jose_Simplicio_TCC.docx
+++ b/Anderson_jose_Simplicio_TCC.docx
@@ -1736,43 +1736,7 @@
         <w:rPr>
           <w:rFonts w:ascii="Arial" w:hAnsi="Arial"/>
         </w:rPr>
-        <w:t xml:space="preserve">Aprovado em:  </w:t>
-      </w:r>
-      <w:r>
-        <w:rPr>
-          <w:rFonts w:ascii="Arial" w:hAnsi="Arial"/>
-        </w:rPr>
-        <w:t xml:space="preserve">06 </w:t>
-      </w:r>
-      <w:r>
-        <w:rPr>
-          <w:rFonts w:ascii="Arial" w:hAnsi="Arial"/>
-        </w:rPr>
-        <w:t xml:space="preserve">/ </w:t>
-      </w:r>
-      <w:r>
-        <w:rPr>
-          <w:rFonts w:ascii="Arial" w:hAnsi="Arial"/>
-        </w:rPr>
-        <w:t>12</w:t>
-      </w:r>
-      <w:r>
-        <w:rPr>
-          <w:rFonts w:ascii="Arial" w:hAnsi="Arial"/>
-        </w:rPr>
-        <w:t xml:space="preserve"> / </w:t>
-      </w:r>
-      <w:r>
-        <w:rPr>
-          <w:rFonts w:ascii="Arial" w:hAnsi="Arial"/>
-        </w:rPr>
-        <w:t>2023</w:t>
-      </w:r>
-      <w:r>
-        <w:rPr>
-          <w:rFonts w:ascii="Arial" w:hAnsi="Arial"/>
-        </w:rPr>
-        <w:t>.</w:t>
+        <w:t>Aprovado em:  06 / 12 / 2023.</w:t>
       </w:r>
     </w:p>
     <w:p>
@@ -1837,8 +1801,8 @@
       </w:tblPr>
       <w:tblGrid>
         <w:gridCol w:w="4701"/>
-        <w:gridCol w:w="559"/>
-        <w:gridCol w:w="4768"/>
+        <w:gridCol w:w="558"/>
+        <w:gridCol w:w="4769"/>
       </w:tblGrid>
       <w:tr>
         <w:trPr>
@@ -1877,6 +1841,7 @@
                 <w:rFonts w:ascii="Arial" w:hAnsi="Arial"/>
                 <w:position w:val="0"/>
                 <w:sz w:val="24"/>
+                <w:sz w:val="24"/>
                 <w:vertAlign w:val="baseline"/>
               </w:rPr>
               <w:t>Maurício Archanjo Nunes Coelho</w:t>
@@ -1908,7 +1873,7 @@
         </w:tc>
         <w:tc>
           <w:tcPr>
-            <w:tcW w:w="559" w:type="dxa"/>
+            <w:tcW w:w="558" w:type="dxa"/>
             <w:tcBorders/>
             <w:shd w:color="auto" w:fill="auto" w:val="clear"/>
             <w:vAlign w:val="center"/>
@@ -1932,7 +1897,7 @@
         </w:tc>
         <w:tc>
           <w:tcPr>
-            <w:tcW w:w="4768" w:type="dxa"/>
+            <w:tcW w:w="4769" w:type="dxa"/>
             <w:tcBorders/>
             <w:shd w:color="auto" w:fill="auto" w:val="clear"/>
             <w:vAlign w:val="center"/>
@@ -1977,7 +1942,7 @@
               <w:rPr>
                 <w:rFonts w:ascii="Arial" w:hAnsi="Arial"/>
               </w:rPr>
-              <w:t xml:space="preserve">Mestre em Mestre em Educação </w:t>
+              <w:t>Mestre em Mestre em Educação</w:t>
             </w:r>
           </w:p>
           <w:p>
@@ -2075,9 +2040,6 @@
             <w:pPr>
               <w:pStyle w:val="Standard"/>
               <w:widowControl w:val="false"/>
-              <w:pBdr>
-                <w:top w:val="single" w:sz="4" w:space="1" w:color="000000"/>
-              </w:pBdr>
               <w:spacing w:lineRule="auto" w:line="360"/>
               <w:jc w:val="center"/>
               <w:rPr>
@@ -2085,24 +2047,10 @@
               </w:rPr>
             </w:pPr>
             <w:r>
-              <w:rPr/>
-            </w:r>
-          </w:p>
-          <w:p>
-            <w:pPr>
-              <w:pStyle w:val="Standard"/>
-              <w:widowControl w:val="false"/>
-              <w:spacing w:lineRule="auto" w:line="360"/>
-              <w:jc w:val="center"/>
-              <w:rPr>
-                <w:rFonts w:ascii="Arial" w:hAnsi="Arial"/>
-              </w:rPr>
-            </w:pPr>
-            <w:r>
-              <w:rPr>
-                <w:rFonts w:ascii="Arial" w:hAnsi="Arial"/>
-              </w:rPr>
-              <w:t xml:space="preserve">Doutor(a) em Computação </w:t>
+              <w:rPr>
+                <w:rFonts w:ascii="Arial" w:hAnsi="Arial"/>
+              </w:rPr>
+              <w:t>Doutor(a) em Computação</w:t>
             </w:r>
           </w:p>
           <w:p>
@@ -3349,7 +3297,17 @@
           <w:i w:val="false"/>
           <w:iCs w:val="false"/>
         </w:rPr>
-        <w:t xml:space="preserve">, como Django, para o desenvolvimento de uma API eficiente e acessível para o auxílio </w:t>
+        <w:t xml:space="preserve">, como Django, para o desenvolvimento de uma API eficiente e acessível para o auxílio ao diagnóstico de diabetes, facilitando a adoção por desenvolvedores e a utilização prática pela população. Para tal, exploramos métodos como Floresta Randômica, Árvore de Decisão e Máquinas de Vetores de Suporte, com a otimização dos modelos realizada via </w:t>
+      </w:r>
+      <w:r>
+        <w:rPr>
+          <w:rFonts w:ascii="Arial" w:hAnsi="Arial"/>
+          <w:b w:val="false"/>
+          <w:bCs w:val="false"/>
+          <w:i/>
+          <w:iCs/>
+        </w:rPr>
+        <w:t>GridSearchCV</w:t>
       </w:r>
       <w:r>
         <w:rPr>
@@ -3359,57 +3317,7 @@
           <w:i w:val="false"/>
           <w:iCs w:val="false"/>
         </w:rPr>
-        <w:t xml:space="preserve">ao </w:t>
-      </w:r>
-      <w:r>
-        <w:rPr>
-          <w:rFonts w:ascii="Arial" w:hAnsi="Arial"/>
-          <w:b w:val="false"/>
-          <w:bCs w:val="false"/>
-          <w:i w:val="false"/>
-          <w:iCs w:val="false"/>
-        </w:rPr>
-        <w:t xml:space="preserve">diagnóstico de diabetes, facilitando a adoção por desenvolvedores e a utilização prática pela população. Para tal, exploramos métodos como Floresta Randômica, Árvore de Decisão e Máquinas de Vetores de Suporte, com a otimização dos modelos realizada via </w:t>
-      </w:r>
-      <w:r>
-        <w:rPr>
-          <w:rFonts w:ascii="Arial" w:hAnsi="Arial"/>
-          <w:b w:val="false"/>
-          <w:bCs w:val="false"/>
-          <w:i/>
-          <w:iCs/>
-        </w:rPr>
-        <w:t>GridSearchCV</w:t>
-      </w:r>
-      <w:r>
-        <w:rPr>
-          <w:rFonts w:ascii="Arial" w:hAnsi="Arial"/>
-          <w:b w:val="false"/>
-          <w:bCs w:val="false"/>
-          <w:i w:val="false"/>
-          <w:iCs w:val="false"/>
-        </w:rPr>
-        <w:t xml:space="preserve">. A integração desses modelos em um ambiente de produção destaca a importância de uma abordagem interdisciplinar para superar a lacuna entre teoria e prática. Os resultados demonstram a eficácia da Floresta Randômica no </w:t>
-      </w:r>
-      <w:r>
-        <w:rPr>
-          <w:rFonts w:ascii="Arial" w:hAnsi="Arial"/>
-          <w:b w:val="false"/>
-          <w:bCs w:val="false"/>
-          <w:i w:val="false"/>
-          <w:iCs w:val="false"/>
-        </w:rPr>
-        <w:t>auxílio ao</w:t>
-      </w:r>
-      <w:r>
-        <w:rPr>
-          <w:rFonts w:ascii="Arial" w:hAnsi="Arial"/>
-          <w:b w:val="false"/>
-          <w:bCs w:val="false"/>
-          <w:i w:val="false"/>
-          <w:iCs w:val="false"/>
-        </w:rPr>
-        <w:t xml:space="preserve"> diagnóstico de diabetes, com a API testada para garantir a precisão das previsões e a funcionalidade adequada. Este trabalho não apenas evidencia o potencial dos modelos de aprendizado de máquina na saúde, mas também discute os desafios e soluções práticas para sua aplicação.</w:t>
+        <w:t>. A integração desses modelos em um ambiente de produção destaca a importância de uma abordagem interdisciplinar para superar a lacuna entre teoria e prática. Os resultados demonstram a eficácia da Floresta Randômica no auxílio ao diagnóstico de diabetes, com a API testada para garantir a precisão das previsões e a funcionalidade adequada. Este trabalho não apenas evidencia o potencial dos modelos de aprendizado de máquina na saúde, mas também discute os desafios e soluções práticas para sua aplicação.</w:t>
       </w:r>
     </w:p>
     <w:p>
@@ -4183,39 +4091,7 @@
                 <w:u w:val="none"/>
                 <w:em w:val="none"/>
               </w:rPr>
-              <w:t>Figura 4 — Representação gráfica do algoritmo SVM, exibindo o hiperplano central como a fronteira de decisão entre duas classes de dados (amostras vermelh</w:t>
-            </w:r>
-            <w:r>
-              <w:rPr>
-                <w:rFonts w:ascii="Arial" w:hAnsi="Arial"/>
-                <w:b w:val="false"/>
-                <w:i w:val="false"/>
-                <w:strike w:val="false"/>
-                <w:dstrike w:val="false"/>
-                <w:outline w:val="false"/>
-                <w:shadow w:val="false"/>
-                <w:sz w:val="24"/>
-                <w:szCs w:val="24"/>
-                <w:u w:val="none"/>
-                <w:em w:val="none"/>
-              </w:rPr>
-              <w:t>a</w:t>
-            </w:r>
-            <w:r>
-              <w:rPr>
-                <w:rFonts w:ascii="Arial" w:hAnsi="Arial"/>
-                <w:b w:val="false"/>
-                <w:i w:val="false"/>
-                <w:strike w:val="false"/>
-                <w:dstrike w:val="false"/>
-                <w:outline w:val="false"/>
-                <w:shadow w:val="false"/>
-                <w:sz w:val="24"/>
-                <w:szCs w:val="24"/>
-                <w:u w:val="none"/>
-                <w:em w:val="none"/>
-              </w:rPr>
-              <w:t>s e azuis). Os hiperplanos adicionais, situados à esquerda e à direita do limite de decisão, definem a margem máxima entre os vetores de suporte e o hiperplano central……………………………………………………………………..</w:t>
+              <w:t>Figura 4 — Representação gráfica do algoritmo SVM, exibindo o hiperplano central como a fronteira de decisão entre duas classes de dados (amostras vermelhas e azuis). Os hiperplanos adicionais, situados à esquerda e à direita do limite de decisão, definem a margem máxima entre os vetores de suporte e o hiperplano central……………………………………………………………………..</w:t>
             </w:r>
           </w:p>
         </w:tc>
@@ -5247,7 +5123,7 @@
               <w:rPr>
                 <w:rFonts w:ascii="Arial" w:hAnsi="Arial"/>
               </w:rPr>
-              <w:t>, apresentando o método '</w:t>
+              <w:t xml:space="preserve">, apresentando o método </w:t>
             </w:r>
             <w:r>
               <w:rPr>
@@ -5255,13 +5131,13 @@
                 <w:i/>
                 <w:iCs/>
               </w:rPr>
-              <w:t>create</w:t>
+              <w:t>'create'</w:t>
             </w:r>
             <w:r>
               <w:rPr>
                 <w:rFonts w:ascii="Arial" w:hAnsi="Arial"/>
               </w:rPr>
-              <w:t xml:space="preserve">' que processa dados de entrada recebidos via método </w:t>
+              <w:t xml:space="preserve"> que processa dados de entrada recebidos via método </w:t>
             </w:r>
             <w:r>
               <w:rPr>
@@ -5598,13 +5474,7 @@
               <w:rPr>
                 <w:rFonts w:ascii="Arial" w:hAnsi="Arial"/>
               </w:rPr>
-              <w:t xml:space="preserve"> para testes na API, mostrando a criação de um usuário de teste e um objeto ‘paciente’, a autenticação no cliente da API e a preparação do ambiente de teste, incluindo o carregamento do modelo de </w:t>
-            </w:r>
-            <w:r>
-              <w:rPr>
-                <w:rFonts w:ascii="Arial" w:hAnsi="Arial"/>
-              </w:rPr>
-              <w:t>Aprendizado de Máquina</w:t>
+              <w:t xml:space="preserve"> para testes na API, mostrando a criação de um usuário de teste e um objeto ‘paciente’, a autenticação no cliente da API e a preparação do ambiente de teste, incluindo o carregamento do modelo de Aprendizado de Máquina</w:t>
             </w:r>
             <w:r>
               <w:rPr>
@@ -6237,7 +6107,34 @@
               <w:rPr>
                 <w:rFonts w:ascii="Arial" w:hAnsi="Arial"/>
               </w:rPr>
-              <w:t xml:space="preserve"> após junção, mostrando valores nas colunas A, B, C e D com presença de dados faltantes (NaN)………………………………………………………..………………</w:t>
+              <w:t xml:space="preserve"> após junção, mostrando valores nas</w:t>
+            </w:r>
+          </w:p>
+          <w:p>
+            <w:pPr>
+              <w:pStyle w:val="Normal"/>
+              <w:widowControl/>
+              <w:suppressAutoHyphens w:val="true"/>
+              <w:bidi w:val="0"/>
+              <w:spacing w:lineRule="auto" w:line="360" w:before="0" w:after="0"/>
+              <w:ind w:hanging="680" w:left="737" w:right="0"/>
+              <w:jc w:val="both"/>
+              <w:textAlignment w:val="baseline"/>
+              <w:rPr>
+                <w:rFonts w:ascii="Arial" w:hAnsi="Arial"/>
+              </w:rPr>
+            </w:pPr>
+            <w:r>
+              <w:rPr>
+                <w:rFonts w:ascii="Arial" w:hAnsi="Arial"/>
+              </w:rPr>
+              <w:t xml:space="preserve">   </w:t>
+            </w:r>
+            <w:r>
+              <w:rPr>
+                <w:rFonts w:ascii="Arial" w:hAnsi="Arial"/>
+              </w:rPr>
+              <w:t>colunas A, B, C e D com presença de dados faltantes (NaN)………………………………………………………..………………</w:t>
             </w:r>
           </w:p>
         </w:tc>
@@ -6374,7 +6271,53 @@
                 <w:u w:val="none"/>
                 <w:em w:val="none"/>
               </w:rPr>
-              <w:t>âmetros otimizados para o modelo baseado em Árvore de Decisão……………………………………………………………</w:t>
+              <w:t>âmetros otimizados para o modelo baseado em Árvore</w:t>
+            </w:r>
+          </w:p>
+          <w:p>
+            <w:pPr>
+              <w:pStyle w:val="Normal"/>
+              <w:widowControl/>
+              <w:tabs>
+                <w:tab w:val="clear" w:pos="720"/>
+              </w:tabs>
+              <w:suppressAutoHyphens w:val="true"/>
+              <w:bidi w:val="0"/>
+              <w:spacing w:lineRule="auto" w:line="360" w:before="0" w:after="0"/>
+              <w:ind w:hanging="510" w:left="510" w:right="0"/>
+              <w:jc w:val="both"/>
+              <w:textAlignment w:val="baseline"/>
+              <w:rPr/>
+            </w:pPr>
+            <w:r>
+              <w:rPr>
+                <w:rFonts w:ascii="Arial" w:hAnsi="Arial"/>
+                <w:b w:val="false"/>
+                <w:i w:val="false"/>
+                <w:strike w:val="false"/>
+                <w:dstrike w:val="false"/>
+                <w:outline w:val="false"/>
+                <w:shadow w:val="false"/>
+                <w:color w:val="000000"/>
+                <w:u w:val="none"/>
+                <w:em w:val="none"/>
+              </w:rPr>
+              <w:t xml:space="preserve">     </w:t>
+            </w:r>
+            <w:r>
+              <w:rPr>
+                <w:rFonts w:ascii="Arial" w:hAnsi="Arial"/>
+                <w:b w:val="false"/>
+                <w:i w:val="false"/>
+                <w:strike w:val="false"/>
+                <w:dstrike w:val="false"/>
+                <w:outline w:val="false"/>
+                <w:shadow w:val="false"/>
+                <w:color w:val="000000"/>
+                <w:u w:val="none"/>
+                <w:em w:val="none"/>
+              </w:rPr>
+              <w:t>de Decisão……………………………………………………………</w:t>
             </w:r>
             <w:r>
               <w:rPr>
@@ -6665,7 +6608,57 @@
                 <w:u w:val="none"/>
                 <w:em w:val="none"/>
               </w:rPr>
-              <w:t xml:space="preserve">Otimização de Parâmetros em Máquinas de Vetores de Suporte com </w:t>
+              <w:t>Otimização de Parâmetros em Máquinas de Vetores de Suporte</w:t>
+            </w:r>
+          </w:p>
+          <w:p>
+            <w:pPr>
+              <w:pStyle w:val="Normal"/>
+              <w:widowControl/>
+              <w:tabs>
+                <w:tab w:val="clear" w:pos="720"/>
+              </w:tabs>
+              <w:suppressAutoHyphens w:val="true"/>
+              <w:bidi w:val="0"/>
+              <w:spacing w:lineRule="auto" w:line="360" w:before="0" w:after="0"/>
+              <w:ind w:hanging="510" w:left="510" w:right="0"/>
+              <w:jc w:val="both"/>
+              <w:textAlignment w:val="baseline"/>
+              <w:rPr>
+                <w:rFonts w:ascii="Arial" w:hAnsi="Arial"/>
+              </w:rPr>
+            </w:pPr>
+            <w:r>
+              <w:rPr>
+                <w:rFonts w:ascii="Arial" w:hAnsi="Arial"/>
+                <w:b w:val="false"/>
+                <w:i w:val="false"/>
+                <w:strike w:val="false"/>
+                <w:dstrike w:val="false"/>
+                <w:outline w:val="false"/>
+                <w:shadow w:val="false"/>
+                <w:sz w:val="24"/>
+                <w:szCs w:val="24"/>
+                <w:u w:val="none"/>
+                <w:em w:val="none"/>
+              </w:rPr>
+              <w:t xml:space="preserve">     </w:t>
+            </w:r>
+            <w:r>
+              <w:rPr>
+                <w:rFonts w:ascii="Arial" w:hAnsi="Arial"/>
+                <w:b w:val="false"/>
+                <w:i w:val="false"/>
+                <w:strike w:val="false"/>
+                <w:dstrike w:val="false"/>
+                <w:outline w:val="false"/>
+                <w:shadow w:val="false"/>
+                <w:sz w:val="24"/>
+                <w:szCs w:val="24"/>
+                <w:u w:val="none"/>
+                <w:em w:val="none"/>
+              </w:rPr>
+              <w:t xml:space="preserve">com </w:t>
             </w:r>
             <w:r>
               <w:rPr>
@@ -6805,7 +6798,61 @@
                 <w:u w:val="none"/>
                 <w:em w:val="none"/>
               </w:rPr>
-              <w:t xml:space="preserve">Resumo das principais abordagens de implantação de modelos de </w:t>
+              <w:t>Resumo das principais abordagens de implantação de modelos</w:t>
+            </w:r>
+          </w:p>
+          <w:p>
+            <w:pPr>
+              <w:pStyle w:val="Normal"/>
+              <w:widowControl/>
+              <w:tabs>
+                <w:tab w:val="clear" w:pos="720"/>
+              </w:tabs>
+              <w:suppressAutoHyphens w:val="true"/>
+              <w:bidi w:val="0"/>
+              <w:spacing w:lineRule="auto" w:line="360" w:before="0" w:after="0"/>
+              <w:ind w:hanging="510" w:left="510" w:right="0"/>
+              <w:jc w:val="both"/>
+              <w:textAlignment w:val="baseline"/>
+              <w:rPr>
+                <w:rFonts w:ascii="Arial" w:hAnsi="Arial"/>
+              </w:rPr>
+            </w:pPr>
+            <w:r>
+              <w:rPr>
+                <w:rFonts w:ascii="Arial" w:hAnsi="Arial"/>
+                <w:b w:val="false"/>
+                <w:i w:val="false"/>
+                <w:strike w:val="false"/>
+                <w:dstrike w:val="false"/>
+                <w:outline w:val="false"/>
+                <w:shadow w:val="false"/>
+                <w:color w:val="000000"/>
+                <w:kern w:val="2"/>
+                <w:sz w:val="24"/>
+                <w:szCs w:val="24"/>
+                <w:u w:val="none"/>
+                <w:em w:val="none"/>
+              </w:rPr>
+              <w:t xml:space="preserve">    </w:t>
+            </w:r>
+            <w:r>
+              <w:rPr>
+                <w:rFonts w:ascii="Arial" w:hAnsi="Arial"/>
+                <w:b w:val="false"/>
+                <w:i w:val="false"/>
+                <w:strike w:val="false"/>
+                <w:dstrike w:val="false"/>
+                <w:outline w:val="false"/>
+                <w:shadow w:val="false"/>
+                <w:color w:val="000000"/>
+                <w:kern w:val="2"/>
+                <w:sz w:val="24"/>
+                <w:szCs w:val="24"/>
+                <w:u w:val="none"/>
+                <w:em w:val="none"/>
+              </w:rPr>
+              <w:t xml:space="preserve">de </w:t>
             </w:r>
             <w:r>
               <w:rPr>
@@ -6842,7 +6889,61 @@
                 <w:u w:val="none"/>
                 <w:em w:val="none"/>
               </w:rPr>
-              <w:t>: métodos, requisitos, vantagens, desvantagens e observações……………………………………….</w:t>
+              <w:t>: métodos, requisitos, vantagens,</w:t>
+            </w:r>
+          </w:p>
+          <w:p>
+            <w:pPr>
+              <w:pStyle w:val="Normal"/>
+              <w:widowControl/>
+              <w:tabs>
+                <w:tab w:val="clear" w:pos="720"/>
+              </w:tabs>
+              <w:suppressAutoHyphens w:val="true"/>
+              <w:bidi w:val="0"/>
+              <w:spacing w:lineRule="auto" w:line="360" w:before="0" w:after="0"/>
+              <w:ind w:hanging="510" w:left="510" w:right="0"/>
+              <w:jc w:val="both"/>
+              <w:textAlignment w:val="baseline"/>
+              <w:rPr>
+                <w:rFonts w:ascii="Arial" w:hAnsi="Arial"/>
+              </w:rPr>
+            </w:pPr>
+            <w:r>
+              <w:rPr>
+                <w:rFonts w:ascii="Arial" w:hAnsi="Arial"/>
+                <w:b w:val="false"/>
+                <w:i w:val="false"/>
+                <w:strike w:val="false"/>
+                <w:dstrike w:val="false"/>
+                <w:outline w:val="false"/>
+                <w:shadow w:val="false"/>
+                <w:color w:val="000000"/>
+                <w:kern w:val="2"/>
+                <w:sz w:val="24"/>
+                <w:szCs w:val="24"/>
+                <w:u w:val="none"/>
+                <w:em w:val="none"/>
+              </w:rPr>
+              <w:t xml:space="preserve">    </w:t>
+            </w:r>
+            <w:r>
+              <w:rPr>
+                <w:rFonts w:ascii="Arial" w:hAnsi="Arial"/>
+                <w:b w:val="false"/>
+                <w:i w:val="false"/>
+                <w:strike w:val="false"/>
+                <w:dstrike w:val="false"/>
+                <w:outline w:val="false"/>
+                <w:shadow w:val="false"/>
+                <w:color w:val="000000"/>
+                <w:kern w:val="2"/>
+                <w:sz w:val="24"/>
+                <w:szCs w:val="24"/>
+                <w:u w:val="none"/>
+                <w:em w:val="none"/>
+              </w:rPr>
+              <w:t>desvantagens e observações ……………………………………….</w:t>
             </w:r>
           </w:p>
         </w:tc>
@@ -7095,7 +7196,7 @@
           <w:pPr>
             <w:pStyle w:val="TOC1"/>
             <w:tabs>
-              <w:tab w:val="left" w:pos="1134" w:leader="none"/>
+              <w:tab w:val="left" w:pos="850" w:leader="none"/>
               <w:tab w:val="right" w:pos="9071" w:leader="dot"/>
             </w:tabs>
             <w:rPr/>
@@ -7132,7 +7233,7 @@
           <w:pPr>
             <w:pStyle w:val="TOC1"/>
             <w:tabs>
-              <w:tab w:val="left" w:pos="1134" w:leader="none"/>
+              <w:tab w:val="left" w:pos="850" w:leader="none"/>
               <w:tab w:val="right" w:pos="9071" w:leader="dot"/>
             </w:tabs>
             <w:rPr/>
@@ -7155,7 +7256,7 @@
             <w:pStyle w:val="TOC2"/>
             <w:tabs>
               <w:tab w:val="clear" w:pos="8788"/>
-              <w:tab w:val="left" w:pos="1134" w:leader="none"/>
+              <w:tab w:val="left" w:pos="850" w:leader="none"/>
               <w:tab w:val="right" w:pos="9071" w:leader="dot"/>
             </w:tabs>
             <w:rPr/>
@@ -7177,7 +7278,7 @@
           <w:pPr>
             <w:pStyle w:val="TOC1"/>
             <w:tabs>
-              <w:tab w:val="left" w:pos="1134" w:leader="none"/>
+              <w:tab w:val="left" w:pos="850" w:leader="none"/>
               <w:tab w:val="right" w:pos="9071" w:leader="dot"/>
             </w:tabs>
             <w:rPr/>
@@ -7200,7 +7301,7 @@
             <w:pStyle w:val="TOC2"/>
             <w:tabs>
               <w:tab w:val="clear" w:pos="8788"/>
-              <w:tab w:val="left" w:pos="1134" w:leader="none"/>
+              <w:tab w:val="left" w:pos="850" w:leader="none"/>
               <w:tab w:val="right" w:pos="9071" w:leader="dot"/>
             </w:tabs>
             <w:rPr/>
@@ -7223,7 +7324,7 @@
             <w:pStyle w:val="TOC3"/>
             <w:tabs>
               <w:tab w:val="clear" w:pos="8504"/>
-              <w:tab w:val="left" w:pos="1134" w:leader="none"/>
+              <w:tab w:val="left" w:pos="850" w:leader="none"/>
               <w:tab w:val="right" w:pos="9071" w:leader="dot"/>
             </w:tabs>
             <w:rPr/>
@@ -7260,7 +7361,7 @@
             <w:pStyle w:val="TOC3"/>
             <w:tabs>
               <w:tab w:val="clear" w:pos="8504"/>
-              <w:tab w:val="left" w:pos="1134" w:leader="none"/>
+              <w:tab w:val="left" w:pos="850" w:leader="none"/>
               <w:tab w:val="right" w:pos="9071" w:leader="dot"/>
             </w:tabs>
             <w:rPr/>
@@ -7295,7 +7396,7 @@
             <w:pStyle w:val="TOC3"/>
             <w:tabs>
               <w:tab w:val="clear" w:pos="8504"/>
-              <w:tab w:val="left" w:pos="1134" w:leader="none"/>
+              <w:tab w:val="left" w:pos="850" w:leader="none"/>
               <w:tab w:val="right" w:pos="9071" w:leader="dot"/>
             </w:tabs>
             <w:rPr/>
@@ -7330,7 +7431,7 @@
             <w:pStyle w:val="TOC2"/>
             <w:tabs>
               <w:tab w:val="clear" w:pos="8788"/>
-              <w:tab w:val="left" w:pos="1134" w:leader="none"/>
+              <w:tab w:val="left" w:pos="850" w:leader="none"/>
               <w:tab w:val="right" w:pos="9071" w:leader="dot"/>
             </w:tabs>
             <w:rPr/>
@@ -7353,7 +7454,7 @@
             <w:pStyle w:val="TOC3"/>
             <w:tabs>
               <w:tab w:val="clear" w:pos="8504"/>
-              <w:tab w:val="left" w:pos="1134" w:leader="none"/>
+              <w:tab w:val="left" w:pos="850" w:leader="none"/>
               <w:tab w:val="right" w:pos="9071" w:leader="dot"/>
             </w:tabs>
             <w:rPr/>
@@ -7376,7 +7477,7 @@
             <w:pStyle w:val="TOC3"/>
             <w:tabs>
               <w:tab w:val="clear" w:pos="8504"/>
-              <w:tab w:val="left" w:pos="1134" w:leader="none"/>
+              <w:tab w:val="left" w:pos="850" w:leader="none"/>
               <w:tab w:val="right" w:pos="9071" w:leader="dot"/>
             </w:tabs>
             <w:rPr/>
@@ -7411,7 +7512,7 @@
             <w:pStyle w:val="TOC3"/>
             <w:tabs>
               <w:tab w:val="clear" w:pos="8504"/>
-              <w:tab w:val="left" w:pos="1134" w:leader="none"/>
+              <w:tab w:val="left" w:pos="850" w:leader="none"/>
               <w:tab w:val="right" w:pos="9071" w:leader="dot"/>
             </w:tabs>
             <w:rPr/>
@@ -7429,7 +7530,14 @@
                 <w:rStyle w:val="Vnculodendice"/>
                 <w:i w:val="false"/>
               </w:rPr>
-              <w:t>Árvores de decisão e florestas aleatórias</w:t>
+              <w:t xml:space="preserve">Árvores de decisão </w:t>
+            </w:r>
+            <w:r>
+              <w:rPr>
+                <w:rStyle w:val="Vnculodendice"/>
+                <w:i w:val="false"/>
+              </w:rPr>
+              <w:t>e florestas aleatórias</w:t>
             </w:r>
             <w:r>
               <w:rPr>
@@ -7445,7 +7553,7 @@
             <w:pStyle w:val="TOC3"/>
             <w:tabs>
               <w:tab w:val="clear" w:pos="8504"/>
-              <w:tab w:val="left" w:pos="1134" w:leader="none"/>
+              <w:tab w:val="left" w:pos="850" w:leader="none"/>
               <w:tab w:val="right" w:pos="9071" w:leader="dot"/>
             </w:tabs>
             <w:rPr/>
@@ -7464,7 +7572,15 @@
                 <w:i/>
                 <w:iCs/>
               </w:rPr>
-              <w:t>Ensemble learning</w:t>
+              <w:t xml:space="preserve">Ensemble </w:t>
+            </w:r>
+            <w:r>
+              <w:rPr>
+                <w:rStyle w:val="Vnculodendice"/>
+                <w:i/>
+                <w:iCs/>
+              </w:rPr>
+              <w:t>learning</w:t>
             </w:r>
             <w:r>
               <w:rPr>
@@ -7480,7 +7596,7 @@
             <w:pStyle w:val="TOC3"/>
             <w:tabs>
               <w:tab w:val="clear" w:pos="8504"/>
-              <w:tab w:val="left" w:pos="1134" w:leader="none"/>
+              <w:tab w:val="left" w:pos="850" w:leader="none"/>
               <w:tab w:val="right" w:pos="9071" w:leader="dot"/>
             </w:tabs>
             <w:rPr/>
@@ -7502,7 +7618,7 @@
           <w:pPr>
             <w:pStyle w:val="TOC1"/>
             <w:tabs>
-              <w:tab w:val="left" w:pos="1134" w:leader="none"/>
+              <w:tab w:val="left" w:pos="850" w:leader="none"/>
               <w:tab w:val="right" w:pos="9071" w:leader="dot"/>
             </w:tabs>
             <w:rPr/>
@@ -7525,7 +7641,7 @@
             <w:pStyle w:val="TOC2"/>
             <w:tabs>
               <w:tab w:val="clear" w:pos="8788"/>
-              <w:tab w:val="left" w:pos="1134" w:leader="none"/>
+              <w:tab w:val="left" w:pos="850" w:leader="none"/>
               <w:tab w:val="right" w:pos="9071" w:leader="dot"/>
             </w:tabs>
             <w:rPr/>
@@ -7548,7 +7664,7 @@
             <w:pStyle w:val="TOC2"/>
             <w:tabs>
               <w:tab w:val="clear" w:pos="8788"/>
-              <w:tab w:val="left" w:pos="1134" w:leader="none"/>
+              <w:tab w:val="left" w:pos="850" w:leader="none"/>
               <w:tab w:val="right" w:pos="9071" w:leader="dot"/>
             </w:tabs>
             <w:rPr/>
@@ -7571,7 +7687,7 @@
             <w:pStyle w:val="TOC2"/>
             <w:tabs>
               <w:tab w:val="clear" w:pos="8788"/>
-              <w:tab w:val="left" w:pos="1134" w:leader="none"/>
+              <w:tab w:val="left" w:pos="850" w:leader="none"/>
               <w:tab w:val="right" w:pos="9071" w:leader="dot"/>
             </w:tabs>
             <w:rPr/>
@@ -7594,7 +7710,7 @@
             <w:pStyle w:val="TOC3"/>
             <w:tabs>
               <w:tab w:val="clear" w:pos="8504"/>
-              <w:tab w:val="left" w:pos="1134" w:leader="none"/>
+              <w:tab w:val="left" w:pos="850" w:leader="none"/>
               <w:tab w:val="right" w:pos="9071" w:leader="dot"/>
             </w:tabs>
             <w:rPr/>
@@ -7617,7 +7733,7 @@
             <w:pStyle w:val="TOC3"/>
             <w:tabs>
               <w:tab w:val="clear" w:pos="8504"/>
-              <w:tab w:val="left" w:pos="1134" w:leader="none"/>
+              <w:tab w:val="left" w:pos="850" w:leader="none"/>
               <w:tab w:val="right" w:pos="9071" w:leader="dot"/>
             </w:tabs>
             <w:rPr/>
@@ -7635,7 +7751,21 @@
                 <w:rStyle w:val="Vnculodendice"/>
                 <w:i w:val="false"/>
               </w:rPr>
-              <w:t>Fração relevante da hemoglobina glicada</w:t>
+              <w:t>Fraç</w:t>
+            </w:r>
+            <w:r>
+              <w:rPr>
+                <w:rStyle w:val="Vnculodendice"/>
+                <w:i w:val="false"/>
+              </w:rPr>
+              <w:t>ão</w:t>
+            </w:r>
+            <w:r>
+              <w:rPr>
+                <w:rStyle w:val="Vnculodendice"/>
+                <w:i w:val="false"/>
+              </w:rPr>
+              <w:t xml:space="preserve"> relevante da hemoglobina glicada</w:t>
             </w:r>
             <w:r>
               <w:rPr>
@@ -7651,7 +7781,7 @@
             <w:pStyle w:val="TOC2"/>
             <w:tabs>
               <w:tab w:val="clear" w:pos="8788"/>
-              <w:tab w:val="left" w:pos="1134" w:leader="none"/>
+              <w:tab w:val="left" w:pos="850" w:leader="none"/>
               <w:tab w:val="right" w:pos="9071" w:leader="dot"/>
             </w:tabs>
             <w:rPr/>
@@ -7674,7 +7804,7 @@
             <w:pStyle w:val="TOC2"/>
             <w:tabs>
               <w:tab w:val="clear" w:pos="8788"/>
-              <w:tab w:val="left" w:pos="1134" w:leader="none"/>
+              <w:tab w:val="left" w:pos="850" w:leader="none"/>
               <w:tab w:val="right" w:pos="9071" w:leader="dot"/>
             </w:tabs>
             <w:rPr/>
@@ -7697,7 +7827,7 @@
             <w:pStyle w:val="TOC3"/>
             <w:tabs>
               <w:tab w:val="clear" w:pos="8504"/>
-              <w:tab w:val="left" w:pos="1134" w:leader="none"/>
+              <w:tab w:val="left" w:pos="850" w:leader="none"/>
               <w:tab w:val="right" w:pos="9071" w:leader="dot"/>
             </w:tabs>
             <w:rPr/>
@@ -7732,7 +7862,7 @@
             <w:pStyle w:val="TOC3"/>
             <w:tabs>
               <w:tab w:val="clear" w:pos="8504"/>
-              <w:tab w:val="left" w:pos="1134" w:leader="none"/>
+              <w:tab w:val="left" w:pos="850" w:leader="none"/>
               <w:tab w:val="right" w:pos="9071" w:leader="dot"/>
             </w:tabs>
             <w:rPr/>
@@ -7752,7 +7882,15 @@
                 <w:i/>
                 <w:iCs/>
               </w:rPr>
-              <w:t>Decision tree</w:t>
+              <w:t>D</w:t>
+            </w:r>
+            <w:r>
+              <w:rPr>
+                <w:rStyle w:val="Vnculodendice"/>
+                <w:i/>
+                <w:iCs/>
+              </w:rPr>
+              <w:t>ecision tree</w:t>
             </w:r>
             <w:r>
               <w:rPr>
@@ -7769,7 +7907,7 @@
             <w:pStyle w:val="TOC3"/>
             <w:tabs>
               <w:tab w:val="clear" w:pos="8504"/>
-              <w:tab w:val="left" w:pos="1134" w:leader="none"/>
+              <w:tab w:val="left" w:pos="850" w:leader="none"/>
               <w:tab w:val="right" w:pos="9071" w:leader="dot"/>
             </w:tabs>
             <w:rPr/>
@@ -7792,7 +7930,7 @@
             <w:pStyle w:val="TOC3"/>
             <w:tabs>
               <w:tab w:val="clear" w:pos="8504"/>
-              <w:tab w:val="left" w:pos="1134" w:leader="none"/>
+              <w:tab w:val="left" w:pos="850" w:leader="none"/>
               <w:tab w:val="right" w:pos="9071" w:leader="dot"/>
             </w:tabs>
             <w:rPr/>
@@ -7815,7 +7953,7 @@
             <w:pStyle w:val="TOC2"/>
             <w:tabs>
               <w:tab w:val="clear" w:pos="8788"/>
-              <w:tab w:val="left" w:pos="1134" w:leader="none"/>
+              <w:tab w:val="left" w:pos="850" w:leader="none"/>
               <w:tab w:val="right" w:pos="9071" w:leader="dot"/>
             </w:tabs>
             <w:rPr/>
@@ -7852,7 +7990,7 @@
             <w:pStyle w:val="TOC2"/>
             <w:tabs>
               <w:tab w:val="clear" w:pos="8788"/>
-              <w:tab w:val="left" w:pos="1134" w:leader="none"/>
+              <w:tab w:val="left" w:pos="850" w:leader="none"/>
               <w:tab w:val="right" w:pos="9071" w:leader="dot"/>
             </w:tabs>
             <w:rPr/>
@@ -7888,7 +8026,7 @@
             <w:pStyle w:val="TOC3"/>
             <w:tabs>
               <w:tab w:val="clear" w:pos="8504"/>
-              <w:tab w:val="left" w:pos="1134" w:leader="none"/>
+              <w:tab w:val="left" w:pos="850" w:leader="none"/>
               <w:tab w:val="right" w:pos="9071" w:leader="dot"/>
             </w:tabs>
             <w:rPr/>
@@ -7911,7 +8049,7 @@
             <w:pStyle w:val="TOC3"/>
             <w:tabs>
               <w:tab w:val="clear" w:pos="8504"/>
-              <w:tab w:val="left" w:pos="1134" w:leader="none"/>
+              <w:tab w:val="left" w:pos="850" w:leader="none"/>
               <w:tab w:val="right" w:pos="9071" w:leader="dot"/>
             </w:tabs>
             <w:rPr/>
@@ -7928,10 +8066,18 @@
             <w:r>
               <w:rPr>
                 <w:rStyle w:val="Vnculodendice"/>
-                <w:i/>
-                <w:iCs/>
-              </w:rPr>
-              <w:t>machine learning</w:t>
+                <w:i w:val="false"/>
+                <w:iCs w:val="false"/>
+              </w:rPr>
+              <w:t>A</w:t>
+            </w:r>
+            <w:r>
+              <w:rPr>
+                <w:rStyle w:val="Vnculodendice"/>
+                <w:i w:val="false"/>
+                <w:iCs w:val="false"/>
+              </w:rPr>
+              <w:t>prendizado de Máquina</w:t>
             </w:r>
             <w:r>
               <w:rPr>
@@ -7947,7 +8093,7 @@
             <w:pStyle w:val="TOC3"/>
             <w:tabs>
               <w:tab w:val="clear" w:pos="8504"/>
-              <w:tab w:val="left" w:pos="1134" w:leader="none"/>
+              <w:tab w:val="left" w:pos="850" w:leader="none"/>
               <w:tab w:val="right" w:pos="9071" w:leader="dot"/>
             </w:tabs>
             <w:rPr/>
@@ -7969,7 +8115,7 @@
           <w:pPr>
             <w:pStyle w:val="TOC1"/>
             <w:tabs>
-              <w:tab w:val="left" w:pos="1134" w:leader="none"/>
+              <w:tab w:val="left" w:pos="850" w:leader="none"/>
               <w:tab w:val="right" w:pos="9071" w:leader="dot"/>
             </w:tabs>
             <w:rPr/>
@@ -7992,7 +8138,7 @@
             <w:pStyle w:val="TOC2"/>
             <w:tabs>
               <w:tab w:val="clear" w:pos="8788"/>
-              <w:tab w:val="left" w:pos="1134" w:leader="none"/>
+              <w:tab w:val="left" w:pos="850" w:leader="none"/>
               <w:tab w:val="right" w:pos="9071" w:leader="dot"/>
             </w:tabs>
             <w:rPr/>
@@ -8015,7 +8161,7 @@
             <w:pStyle w:val="TOC3"/>
             <w:tabs>
               <w:tab w:val="clear" w:pos="8504"/>
-              <w:tab w:val="left" w:pos="1134" w:leader="none"/>
+              <w:tab w:val="left" w:pos="850" w:leader="none"/>
               <w:tab w:val="right" w:pos="9071" w:leader="dot"/>
             </w:tabs>
             <w:rPr/>
@@ -8050,7 +8196,7 @@
             <w:pStyle w:val="TOC3"/>
             <w:tabs>
               <w:tab w:val="clear" w:pos="8504"/>
-              <w:tab w:val="left" w:pos="1134" w:leader="none"/>
+              <w:tab w:val="left" w:pos="850" w:leader="none"/>
               <w:tab w:val="right" w:pos="9071" w:leader="dot"/>
             </w:tabs>
             <w:rPr/>
@@ -8073,7 +8219,7 @@
             <w:pStyle w:val="TOC3"/>
             <w:tabs>
               <w:tab w:val="clear" w:pos="8504"/>
-              <w:tab w:val="left" w:pos="1134" w:leader="none"/>
+              <w:tab w:val="left" w:pos="850" w:leader="none"/>
               <w:tab w:val="right" w:pos="9071" w:leader="dot"/>
             </w:tabs>
             <w:rPr/>
@@ -8096,7 +8242,7 @@
             <w:pStyle w:val="TOC3"/>
             <w:tabs>
               <w:tab w:val="clear" w:pos="8504"/>
-              <w:tab w:val="left" w:pos="1134" w:leader="none"/>
+              <w:tab w:val="left" w:pos="850" w:leader="none"/>
               <w:tab w:val="right" w:pos="9071" w:leader="dot"/>
             </w:tabs>
             <w:rPr/>
@@ -8119,7 +8265,7 @@
             <w:pStyle w:val="TOC2"/>
             <w:tabs>
               <w:tab w:val="clear" w:pos="8788"/>
-              <w:tab w:val="left" w:pos="1134" w:leader="none"/>
+              <w:tab w:val="left" w:pos="850" w:leader="none"/>
               <w:tab w:val="right" w:pos="9071" w:leader="dot"/>
             </w:tabs>
             <w:rPr/>
@@ -8141,7 +8287,7 @@
           <w:pPr>
             <w:pStyle w:val="TOC1"/>
             <w:tabs>
-              <w:tab w:val="left" w:pos="1134" w:leader="none"/>
+              <w:tab w:val="left" w:pos="850" w:leader="none"/>
               <w:tab w:val="right" w:pos="9071" w:leader="dot"/>
             </w:tabs>
             <w:rPr/>
@@ -8164,7 +8310,7 @@
             <w:pStyle w:val="TOC2"/>
             <w:tabs>
               <w:tab w:val="clear" w:pos="8788"/>
-              <w:tab w:val="left" w:pos="1134" w:leader="none"/>
+              <w:tab w:val="left" w:pos="850" w:leader="none"/>
               <w:tab w:val="right" w:pos="9071" w:leader="dot"/>
             </w:tabs>
             <w:rPr/>
@@ -8186,7 +8332,7 @@
           <w:pPr>
             <w:pStyle w:val="TOC1"/>
             <w:tabs>
-              <w:tab w:val="left" w:pos="1134" w:leader="none"/>
+              <w:tab w:val="left" w:pos="850" w:leader="none"/>
               <w:tab w:val="right" w:pos="9071" w:leader="dot"/>
             </w:tabs>
             <w:rPr/>
@@ -8466,7 +8612,7 @@
           <w:sz w:val="20"/>
           <w:szCs w:val="20"/>
         </w:rPr>
-        <w:t>Com o apoio do aprendizado de máquina, o diagnóstico precoce tornou-se possível. Indivíduos de alto risco podem agora tomar medidas de precaução para evitar as consequências da doença pelo maior tempo possível. O diagnóstico precoce bem-sucedido depende em grande parte da seleção precisa de classificadores e características relacionadas (Aftab</w:t>
+        <w:t>Com o apoio do Aprendizado de máquina, o diagnóstico precoce tornou-se possível. Indivíduos de alto risco podem agora tomar medidas de precaução para evitar as consequências da doença pelo maior tempo possível. O diagnóstico precoce bem-sucedido depende em grande parte da seleção precisa de classificadores e características relacionadas (Aftab</w:t>
       </w:r>
       <w:r>
         <w:rPr>
@@ -8639,49 +8785,7 @@
           <w:szCs w:val="24"/>
         </w:rPr>
         <w:tab/>
-        <w:t xml:space="preserve">No entanto, apesar da perspectiva de aprimorar a acurácia do </w:t>
-      </w:r>
-      <w:r>
-        <w:rPr>
-          <w:rFonts w:ascii="Arial" w:hAnsi="Arial"/>
-          <w:b w:val="false"/>
-          <w:i w:val="false"/>
-          <w:caps w:val="false"/>
-          <w:smallCaps w:val="false"/>
-          <w:color w:val="111111"/>
-          <w:spacing w:val="0"/>
-          <w:sz w:val="24"/>
-          <w:szCs w:val="24"/>
-        </w:rPr>
-        <w:t>auxílio ao</w:t>
-      </w:r>
-      <w:r>
-        <w:rPr>
-          <w:rFonts w:ascii="Arial" w:hAnsi="Arial"/>
-          <w:b w:val="false"/>
-          <w:i w:val="false"/>
-          <w:caps w:val="false"/>
-          <w:smallCaps w:val="false"/>
-          <w:color w:val="111111"/>
-          <w:spacing w:val="0"/>
-          <w:sz w:val="24"/>
-          <w:szCs w:val="24"/>
-        </w:rPr>
-        <w:t xml:space="preserve"> diagnóstico de enfermidades, a incorporação de modelos de aprendizado de máquina em ambientes de produção se revela uma empreitada complexa. Isso ocorre porque existe uma significativa disparidade entre a teoria de </w:t>
-      </w:r>
-      <w:r>
-        <w:rPr>
-          <w:rFonts w:ascii="Arial" w:hAnsi="Arial"/>
-          <w:b w:val="false"/>
-          <w:i w:val="false"/>
-          <w:caps w:val="false"/>
-          <w:smallCaps w:val="false"/>
-          <w:color w:val="111111"/>
-          <w:spacing w:val="0"/>
-          <w:sz w:val="24"/>
-          <w:szCs w:val="24"/>
-        </w:rPr>
-        <w:t>a</w:t>
+        <w:t>No entanto, apesar da perspectiva de aprimorar a acurácia do auxílio ao diagnóstico de enfermidades, a incorporação de modelos de aprendizado de máquina em ambientes de produção se revela uma empreitada complexa. Isso ocorre porque existe uma significativa disparidade entre a teoria de A</w:t>
       </w:r>
       <w:r>
         <w:rPr>
@@ -8696,37 +8800,7 @@
           <w:sz w:val="24"/>
           <w:szCs w:val="24"/>
         </w:rPr>
-        <w:t xml:space="preserve">prendizado de </w:t>
-      </w:r>
-      <w:r>
-        <w:rPr>
-          <w:rFonts w:ascii="Arial" w:hAnsi="Arial"/>
-          <w:b w:val="false"/>
-          <w:i w:val="false"/>
-          <w:iCs w:val="false"/>
-          <w:caps w:val="false"/>
-          <w:smallCaps w:val="false"/>
-          <w:color w:val="111111"/>
-          <w:spacing w:val="0"/>
-          <w:sz w:val="24"/>
-          <w:szCs w:val="24"/>
-        </w:rPr>
-        <w:t>m</w:t>
-      </w:r>
-      <w:r>
-        <w:rPr>
-          <w:rFonts w:ascii="Arial" w:hAnsi="Arial"/>
-          <w:b w:val="false"/>
-          <w:i w:val="false"/>
-          <w:iCs w:val="false"/>
-          <w:caps w:val="false"/>
-          <w:smallCaps w:val="false"/>
-          <w:color w:val="111111"/>
-          <w:spacing w:val="0"/>
-          <w:sz w:val="24"/>
-          <w:szCs w:val="24"/>
-        </w:rPr>
-        <w:t>áquina</w:t>
+        <w:t>prendizado De Máquina</w:t>
       </w:r>
       <w:r>
         <w:rPr>
@@ -8940,63 +9014,7 @@
           <w:szCs w:val="24"/>
         </w:rPr>
         <w:tab/>
-        <w:t xml:space="preserve">Adicionalmente, a área da ciência de dados é notória por sua ênfase primordial na criação de algoritmos de </w:t>
-      </w:r>
-      <w:r>
-        <w:rPr>
-          <w:rFonts w:ascii="Arial" w:hAnsi="Arial"/>
-          <w:b w:val="false"/>
-          <w:i w:val="false"/>
-          <w:caps w:val="false"/>
-          <w:smallCaps w:val="false"/>
-          <w:color w:val="111111"/>
-          <w:spacing w:val="0"/>
-          <w:sz w:val="24"/>
-          <w:szCs w:val="24"/>
-        </w:rPr>
-        <w:t>A</w:t>
-      </w:r>
-      <w:r>
-        <w:rPr>
-          <w:rFonts w:ascii="Arial" w:hAnsi="Arial"/>
-          <w:b w:val="false"/>
-          <w:i w:val="false"/>
-          <w:caps w:val="false"/>
-          <w:smallCaps w:val="false"/>
-          <w:color w:val="111111"/>
-          <w:spacing w:val="0"/>
-          <w:sz w:val="24"/>
-          <w:szCs w:val="24"/>
-        </w:rPr>
-        <w:t xml:space="preserve">prendizado de </w:t>
-      </w:r>
-      <w:r>
-        <w:rPr>
-          <w:rFonts w:ascii="Arial" w:hAnsi="Arial"/>
-          <w:b w:val="false"/>
-          <w:i w:val="false"/>
-          <w:caps w:val="false"/>
-          <w:smallCaps w:val="false"/>
-          <w:color w:val="111111"/>
-          <w:spacing w:val="0"/>
-          <w:sz w:val="24"/>
-          <w:szCs w:val="24"/>
-        </w:rPr>
-        <w:t>M</w:t>
-      </w:r>
-      <w:r>
-        <w:rPr>
-          <w:rFonts w:ascii="Arial" w:hAnsi="Arial"/>
-          <w:b w:val="false"/>
-          <w:i w:val="false"/>
-          <w:caps w:val="false"/>
-          <w:smallCaps w:val="false"/>
-          <w:color w:val="111111"/>
-          <w:spacing w:val="0"/>
-          <w:sz w:val="24"/>
-          <w:szCs w:val="24"/>
-        </w:rPr>
-        <w:t>áquina e na construção de modelos, utilizando ferramentas de mineração de dados, acompanhado de linguagens de programação especializadas como</w:t>
+        <w:t>Adicionalmente, a área da ciência de dados é notória por sua ênfase primordial na criação de algoritmos de Aprendizado de Máquina e na construção de modelos, utilizando ferramentas de mineração de dados, acompanhado de linguagens de programação especializadas como</w:t>
       </w:r>
       <w:r>
         <w:rPr>
@@ -9375,35 +9393,7 @@
           <w:rFonts w:ascii="Arial" w:hAnsi="Arial"/>
           <w:color w:val="000000"/>
         </w:rPr>
-        <w:t xml:space="preserve">O objetivo principal deste trabalho é desenvolver e avaliar modelos de </w:t>
-      </w:r>
-      <w:r>
-        <w:rPr>
-          <w:rFonts w:ascii="Arial" w:hAnsi="Arial"/>
-          <w:color w:val="000000"/>
-        </w:rPr>
-        <w:t>A</w:t>
-      </w:r>
-      <w:r>
-        <w:rPr>
-          <w:rFonts w:ascii="Arial" w:hAnsi="Arial"/>
-          <w:color w:val="000000"/>
-        </w:rPr>
-        <w:t xml:space="preserve">prendizado de </w:t>
-      </w:r>
-      <w:r>
-        <w:rPr>
-          <w:rFonts w:ascii="Arial" w:hAnsi="Arial"/>
-          <w:color w:val="000000"/>
-        </w:rPr>
-        <w:t>M</w:t>
-      </w:r>
-      <w:r>
-        <w:rPr>
-          <w:rFonts w:ascii="Arial" w:hAnsi="Arial"/>
-          <w:color w:val="000000"/>
-        </w:rPr>
-        <w:t>áquina para a detecção de diabetes, visando identificar o modelo que apresenta as melhores métricas, com base nos conjuntos de dados selecionados para este estudo.</w:t>
+        <w:t>O objetivo principal deste trabalho é desenvolver e avaliar modelos de Aprendizado de Máquina para a detecção de diabetes, visando identificar o modelo que apresenta as melhores métricas, com base nos conjuntos de dados selecionados para este estudo.</w:t>
       </w:r>
     </w:p>
     <w:p>
@@ -9583,13 +9573,7 @@
         <w:rPr>
           <w:rFonts w:ascii="Arial" w:hAnsi="Arial"/>
         </w:rPr>
-        <w:t>Implementar</w:t>
-      </w:r>
-      <w:r>
-        <w:rPr>
-          <w:rFonts w:ascii="Arial" w:hAnsi="Arial"/>
-        </w:rPr>
-        <w:t xml:space="preserve"> algoritmos de aprendizado de máquina que sejam eficazes na identificação de indicadores biomédicos relevantes para a detecção de diabetes.</w:t>
+        <w:t>Implementar algoritmos de aprendizado de máquina que sejam eficazes na identificação de indicadores biomédicos relevantes para a detecção de diabetes.</w:t>
       </w:r>
     </w:p>
     <w:p>
@@ -9775,7 +9759,39 @@
           <w:szCs w:val="24"/>
         </w:rPr>
         <w:tab/>
-        <w:t xml:space="preserve">Este capítulo tem como objetivo fornecer os fundamentos teóricos necessários para a compreensão do trabalho. Serão abordadas diversas tecnologias e conceitos essenciais em áreas como interfaces de programação de aplicativos (APIs), arquitetura </w:t>
+        <w:t xml:space="preserve">Este capítulo tem como objetivo fornecer os fundamentos teóricos necessários para a compreensão do trabalho. </w:t>
+      </w:r>
+      <w:r>
+        <w:rPr>
+          <w:rFonts w:ascii="Arial" w:hAnsi="Arial"/>
+          <w:sz w:val="24"/>
+          <w:szCs w:val="24"/>
+        </w:rPr>
+        <w:t>A</w:t>
+      </w:r>
+      <w:r>
+        <w:rPr>
+          <w:rFonts w:ascii="Arial" w:hAnsi="Arial"/>
+          <w:sz w:val="24"/>
+          <w:szCs w:val="24"/>
+        </w:rPr>
+        <w:t>bord</w:t>
+      </w:r>
+      <w:r>
+        <w:rPr>
+          <w:rFonts w:ascii="Arial" w:hAnsi="Arial"/>
+          <w:sz w:val="24"/>
+          <w:szCs w:val="24"/>
+        </w:rPr>
+        <w:t>ou</w:t>
+      </w:r>
+      <w:r>
+        <w:rPr>
+          <w:rFonts w:ascii="Arial" w:hAnsi="Arial"/>
+          <w:sz w:val="24"/>
+          <w:szCs w:val="24"/>
+        </w:rPr>
+        <w:t xml:space="preserve"> diversas tecnologias e conceitos essenciais em áreas como interfaces de programação de aplicativos (APIs), arquitetura </w:t>
       </w:r>
       <w:r>
         <w:rPr>
@@ -10369,7 +10385,7 @@
           <w:sz w:val="20"/>
           <w:szCs w:val="20"/>
         </w:rPr>
-        <w:t>A documentação de um software é composta por várias partes diferentes que abrangem todo o sistema e pode ser dividida em dois grandes grupos: documentação técnica e documentação de uso. A primeira é voltada ao desenvolvedor ou pessoa de TI e compreende principalmente dicionários e modelos de dados, fluxogramas de processos e regras de negócios, dicionários de funções e comentários de código.Já a documentação de uso é voltada tanto para o usuário final quanto para o administrador do sistema e comumente é formada por apostilas ou manuais que apresentam como o software deve ser usado, o que esperar dele e como receber as informações que se deseja (Michelazzo, 2006).</w:t>
+        <w:t>A documentação de um software é composta por várias partes diferentes que abrangem todo o sistema e pode ser dividida em dois grandes grupos: documentação técnica e documentação de uso. A primeira é voltada ao desenvolvedor ou pessoa de TI e compreende principalmente dicionários e modelos de dados, fluxogramas de processos e regras de negócios, dicionários de funções e comentários de código. Já a documentação de uso é voltada tanto para o usuário final quanto para o administrador do sistema e comumente é formada por apostilas ou manuais que apresentam como o software deve ser usado, o que esperar dele e como receber as informações que se deseja (Michelazzo, 2006).</w:t>
       </w:r>
     </w:p>
     <w:p>
@@ -10544,8 +10560,8 @@
         </w:rPr>
       </w:pPr>
       <w:bookmarkStart w:id="15" w:name="__RefHeading___Toc6217_802890663"/>
-      <w:bookmarkStart w:id="16" w:name="_Toc190392851"/>
-      <w:bookmarkStart w:id="17" w:name="_Toc190392852"/>
+      <w:bookmarkStart w:id="16" w:name="_Toc190392852"/>
+      <w:bookmarkStart w:id="17" w:name="_Toc190392851"/>
       <w:bookmarkEnd w:id="15"/>
       <w:r>
         <w:rPr>
@@ -10616,7 +10632,7 @@
           <w:sz w:val="24"/>
           <w:szCs w:val="24"/>
         </w:rPr>
-        <w:t xml:space="preserve">(REST) representa uma abordagem arquitetônica para o design e desenvolvimento de serviços </w:t>
+        <w:t xml:space="preserve">(REST) representa uma abordagem arquitetônica para o </w:t>
       </w:r>
       <w:r>
         <w:rPr>
@@ -10626,15 +10642,15 @@
           <w:sz w:val="24"/>
           <w:szCs w:val="24"/>
         </w:rPr>
-        <w:t>web</w:t>
-      </w:r>
-      <w:r>
-        <w:rPr>
-          <w:rFonts w:ascii="Arial" w:hAnsi="Arial"/>
-          <w:sz w:val="24"/>
-          <w:szCs w:val="24"/>
-        </w:rPr>
-        <w:t xml:space="preserve">, focando na eficiência da comunicação entre sistemas distintos. Esta permite que sistemas diferentes na </w:t>
+        <w:t>design</w:t>
+      </w:r>
+      <w:r>
+        <w:rPr>
+          <w:rFonts w:ascii="Arial" w:hAnsi="Arial"/>
+          <w:sz w:val="24"/>
+          <w:szCs w:val="24"/>
+        </w:rPr>
+        <w:t xml:space="preserve"> e desenvolvimento de serviços </w:t>
       </w:r>
       <w:r>
         <w:rPr>
@@ -10644,6 +10660,34 @@
           <w:sz w:val="24"/>
           <w:szCs w:val="24"/>
         </w:rPr>
+        <w:t>W</w:t>
+      </w:r>
+      <w:r>
+        <w:rPr>
+          <w:rFonts w:ascii="Arial" w:hAnsi="Arial"/>
+          <w:i/>
+          <w:iCs/>
+          <w:sz w:val="24"/>
+          <w:szCs w:val="24"/>
+        </w:rPr>
+        <w:t>eb</w:t>
+      </w:r>
+      <w:r>
+        <w:rPr>
+          <w:rFonts w:ascii="Arial" w:hAnsi="Arial"/>
+          <w:sz w:val="24"/>
+          <w:szCs w:val="24"/>
+        </w:rPr>
+        <w:t xml:space="preserve">, focando na eficiência da comunicação entre sistemas distintos. Esta permite que sistemas diferentes na </w:t>
+      </w:r>
+      <w:r>
+        <w:rPr>
+          <w:rFonts w:ascii="Arial" w:hAnsi="Arial"/>
+          <w:i/>
+          <w:iCs/>
+          <w:sz w:val="24"/>
+          <w:szCs w:val="24"/>
+        </w:rPr>
         <w:t>Internet</w:t>
       </w:r>
       <w:r>
@@ -10652,7 +10696,23 @@
           <w:sz w:val="24"/>
           <w:szCs w:val="24"/>
         </w:rPr>
-        <w:t xml:space="preserve"> conversem entre si de forma eficiente. Assim, REST pode ser entendida como um conjunto de melhores práticas para a construção de API</w:t>
+        <w:t xml:space="preserve"> conversem entre si de forma eficiente. Assim, REST pode ser entendid</w:t>
+      </w:r>
+      <w:r>
+        <w:rPr>
+          <w:rFonts w:ascii="Arial" w:hAnsi="Arial"/>
+          <w:sz w:val="24"/>
+          <w:szCs w:val="24"/>
+        </w:rPr>
+        <w:t>o</w:t>
+      </w:r>
+      <w:r>
+        <w:rPr>
+          <w:rFonts w:ascii="Arial" w:hAnsi="Arial"/>
+          <w:sz w:val="24"/>
+          <w:szCs w:val="24"/>
+        </w:rPr>
+        <w:t xml:space="preserve"> como um conjunto de melhores práticas para a construção de API</w:t>
       </w:r>
       <w:bookmarkStart w:id="18" w:name="_Toc19039289"/>
       <w:bookmarkEnd w:id="18"/>
@@ -10690,27 +10750,7 @@
           <w:sz w:val="24"/>
           <w:szCs w:val="24"/>
         </w:rPr>
-        <w:t xml:space="preserve">Para compreender o conceito, é importante destacar a </w:t>
-      </w:r>
-      <w:r>
-        <w:rPr>
-          <w:rFonts w:ascii="Arial" w:hAnsi="Arial"/>
-          <w:b w:val="false"/>
-          <w:bCs w:val="false"/>
-          <w:sz w:val="24"/>
-          <w:szCs w:val="24"/>
-        </w:rPr>
-        <w:t>definição</w:t>
-      </w:r>
-      <w:r>
-        <w:rPr>
-          <w:rFonts w:ascii="Arial" w:hAnsi="Arial"/>
-          <w:b w:val="false"/>
-          <w:bCs w:val="false"/>
-          <w:sz w:val="24"/>
-          <w:szCs w:val="24"/>
-        </w:rPr>
-        <w:t xml:space="preserve"> de </w:t>
+        <w:t xml:space="preserve">Para compreender o conceito, é importante destacar a definição de </w:t>
       </w:r>
       <w:r>
         <w:rPr>
@@ -10722,19 +10762,7 @@
           <w:sz w:val="24"/>
           <w:szCs w:val="24"/>
         </w:rPr>
-        <w:t xml:space="preserve">hipermídia </w:t>
-      </w:r>
-      <w:r>
-        <w:rPr>
-          <w:rFonts w:ascii="Arial" w:hAnsi="Arial"/>
-          <w:b w:val="false"/>
-          <w:bCs w:val="false"/>
-          <w:i/>
-          <w:iCs/>
-          <w:sz w:val="24"/>
-          <w:szCs w:val="24"/>
-        </w:rPr>
-        <w:t>que se refere</w:t>
+        <w:t>hipermídia que se refere</w:t>
       </w:r>
       <w:r>
         <w:rPr>
@@ -11026,7 +11054,14 @@
           <w:i/>
           <w:iCs/>
         </w:rPr>
-        <w:t>W</w:t>
+        <w:t>Web</w:t>
+      </w:r>
+      <w:r>
+        <w:rPr>
+          <w:rFonts w:ascii="Arial" w:hAnsi="Arial"/>
+          <w:b w:val="false"/>
+        </w:rPr>
+        <w:t xml:space="preserve"> que seguem os princípios </w:t>
       </w:r>
       <w:r>
         <w:rPr>
@@ -11035,14 +11070,14 @@
           <w:i/>
           <w:iCs/>
         </w:rPr>
-        <w:t>eb</w:t>
-      </w:r>
-      <w:r>
-        <w:rPr>
-          <w:rFonts w:ascii="Arial" w:hAnsi="Arial"/>
-          <w:b w:val="false"/>
-        </w:rPr>
-        <w:t xml:space="preserve"> que seguem os princípios </w:t>
+        <w:t>REST</w:t>
+      </w:r>
+      <w:r>
+        <w:rPr>
+          <w:rFonts w:ascii="Arial" w:hAnsi="Arial"/>
+          <w:b w:val="false"/>
+        </w:rPr>
+        <w:t xml:space="preserve"> são chamados de </w:t>
       </w:r>
       <w:r>
         <w:rPr>
@@ -11051,14 +11086,14 @@
           <w:i/>
           <w:iCs/>
         </w:rPr>
-        <w:t>REST</w:t>
-      </w:r>
-      <w:r>
-        <w:rPr>
-          <w:rFonts w:ascii="Arial" w:hAnsi="Arial"/>
-          <w:b w:val="false"/>
-        </w:rPr>
-        <w:t xml:space="preserve"> são chamados de </w:t>
+        <w:t>RESTful</w:t>
+      </w:r>
+      <w:r>
+        <w:rPr>
+          <w:rFonts w:ascii="Arial" w:hAnsi="Arial"/>
+          <w:b w:val="false"/>
+        </w:rPr>
+        <w:t xml:space="preserve">. Esses serviços empregam um padrão de operações HTTP (como </w:t>
       </w:r>
       <w:r>
         <w:rPr>
@@ -11067,14 +11102,14 @@
           <w:i/>
           <w:iCs/>
         </w:rPr>
-        <w:t>RESTful</w:t>
-      </w:r>
-      <w:r>
-        <w:rPr>
-          <w:rFonts w:ascii="Arial" w:hAnsi="Arial"/>
-          <w:b w:val="false"/>
-        </w:rPr>
-        <w:t>. Esses serviços empregam um padrão de operações HTTP (como GET, POST, PUT e DELETE) em um contexto sem estado, onde cada requisição é independente das outras, para permitir essa comunicação. Por exemplo, pode-se supor um serviço que fornece informações meteorológicas. Um serviço</w:t>
+        <w:t>GET, POST, PUT e DELETE</w:t>
+      </w:r>
+      <w:r>
+        <w:rPr>
+          <w:rFonts w:ascii="Arial" w:hAnsi="Arial"/>
+          <w:b w:val="false"/>
+        </w:rPr>
+        <w:t>) em um contexto sem estado, onde cada requisição é independente das outras, para permitir essa comunicação. Por exemplo, pode-se supor um serviço que fornece informações meteorológicas. Um serviço</w:t>
       </w:r>
       <w:r>
         <w:rPr>
@@ -11198,8 +11233,8 @@
         </w:rPr>
       </w:pPr>
       <w:bookmarkStart w:id="20" w:name="__RefHeading___Toc6219_802890663"/>
-      <w:bookmarkStart w:id="21" w:name="_Toc1903928511"/>
-      <w:bookmarkStart w:id="22" w:name="_Toc1903928521"/>
+      <w:bookmarkStart w:id="21" w:name="_Toc1903928521"/>
+      <w:bookmarkStart w:id="22" w:name="_Toc1903928511"/>
       <w:bookmarkEnd w:id="20"/>
       <w:r>
         <w:rPr>
@@ -11566,23 +11601,7 @@
           <w:sz w:val="24"/>
           <w:szCs w:val="24"/>
         </w:rPr>
-        <w:t>. Nes</w:t>
-      </w:r>
-      <w:r>
-        <w:rPr>
-          <w:rFonts w:ascii="Arial" w:hAnsi="Arial"/>
-          <w:sz w:val="24"/>
-          <w:szCs w:val="24"/>
-        </w:rPr>
-        <w:t>s</w:t>
-      </w:r>
-      <w:r>
-        <w:rPr>
-          <w:rFonts w:ascii="Arial" w:hAnsi="Arial"/>
-          <w:sz w:val="24"/>
-          <w:szCs w:val="24"/>
-        </w:rPr>
-        <w:t>e último caso, um componente ou objeto recebe suas dependências externas, em vez de criá-las internamente.</w:t>
+        <w:t>. Nesse último caso, um componente ou objeto recebe suas dependências externas, em vez de criá-las internamente.</w:t>
       </w:r>
     </w:p>
     <w:p>
@@ -12435,29 +12454,7 @@
           <w:lang w:val="pt-BR" w:eastAsia="zh-CN" w:bidi="hi-IN"/>
         </w:rPr>
         <w:tab/>
-        <w:t xml:space="preserve">No aprendizado supervisionado, o modelo aprende a associar entradas, como variáveis independentes ou características, </w:t>
-      </w:r>
-      <w:r>
-        <w:rPr>
-          <w:rFonts w:eastAsia="NSimSun" w:cs="Arial" w:ascii="Arial" w:hAnsi="Arial"/>
-          <w:color w:val="auto"/>
-          <w:kern w:val="2"/>
-          <w:sz w:val="24"/>
-          <w:szCs w:val="24"/>
-          <w:lang w:val="pt-BR" w:eastAsia="zh-CN" w:bidi="hi-IN"/>
-        </w:rPr>
-        <w:t>à</w:t>
-      </w:r>
-      <w:r>
-        <w:rPr>
-          <w:rFonts w:eastAsia="NSimSun" w:cs="Arial" w:ascii="Arial" w:hAnsi="Arial"/>
-          <w:color w:val="auto"/>
-          <w:kern w:val="2"/>
-          <w:sz w:val="24"/>
-          <w:szCs w:val="24"/>
-          <w:lang w:val="pt-BR" w:eastAsia="zh-CN" w:bidi="hi-IN"/>
-        </w:rPr>
-        <w:t>s saídas específicas, conhecidas como variáveis dependentes ou rótulos. Isso é feito por meio do uso de dados rotulados, onde cada entrada já está vinculada a um rótulo correspondente. O objetivo principal é capacitar o modelo a prever corretamente os rótulos para novos conjuntos de dados, baseando-se no conhecimento adquirido durante o treinamento.</w:t>
+        <w:t>No aprendizado supervisionado, o modelo aprende a associar entradas, como variáveis independentes ou características, às saídas específicas, conhecidas como variáveis dependentes ou rótulos. Isso é feito por meio do uso de dados rotulados, onde cada entrada já está vinculada a um rótulo correspondente. O objetivo principal é capacitar o modelo a prever corretamente os rótulos para novos conjuntos de dados, baseando-se no conhecimento adquirido durante o treinamento.</w:t>
       </w:r>
     </w:p>
     <w:p>
@@ -13010,8 +13007,18 @@
           <w:szCs w:val="20"/>
           <w:lang w:val="pt-BR" w:eastAsia="zh-CN" w:bidi="hi-IN"/>
         </w:rPr>
-        <w:t>U</w:t>
-      </w:r>
+        <w:t>Um modelo classificador que faz previsões sem tentar encontrar padrões nos dados. O modelo padrão analisa essencialmente qual rótulo é mais frequente no conjunto de dados de treinamento e faz previsões com base nesse rótulo (Tezcan, 2021).</w:t>
+      </w:r>
+    </w:p>
+    <w:p>
+      <w:pPr>
+        <w:pStyle w:val="Standard"/>
+        <w:spacing w:lineRule="auto" w:line="360"/>
+        <w:jc w:val="both"/>
+        <w:rPr>
+          <w:rFonts w:ascii="Arial" w:hAnsi="Arial"/>
+        </w:rPr>
+      </w:pPr>
       <w:r>
         <w:rPr>
           <w:rFonts w:eastAsia="NSimSun" w:cs="Arial" w:ascii="Arial" w:hAnsi="Arial"/>
@@ -13025,79 +13032,12 @@
           <w:color w:val="auto"/>
           <w:spacing w:val="0"/>
           <w:kern w:val="2"/>
-          <w:sz w:val="20"/>
-          <w:szCs w:val="20"/>
-          <w:lang w:val="pt-BR" w:eastAsia="zh-CN" w:bidi="hi-IN"/>
-        </w:rPr>
-        <w:t>m modelo classificador que faz previsões sem tentar encontrar padrões nos dados. O modelo padrão analisa essencialmente qual rótulo é mais frequente no conjunto de dados de treinamento e faz previsões com base nesse rótulo (Tezcan, 2021).</w:t>
-      </w:r>
-    </w:p>
-    <w:p>
-      <w:pPr>
-        <w:pStyle w:val="Standard"/>
-        <w:spacing w:lineRule="auto" w:line="360"/>
-        <w:jc w:val="both"/>
-        <w:rPr>
-          <w:rFonts w:ascii="Arial" w:hAnsi="Arial"/>
-        </w:rPr>
-      </w:pPr>
-      <w:r>
-        <w:rPr>
-          <w:rFonts w:eastAsia="NSimSun" w:cs="Arial" w:ascii="Arial" w:hAnsi="Arial"/>
-          <w:b w:val="false"/>
-          <w:bCs w:val="false"/>
-          <w:i w:val="false"/>
-          <w:caps w:val="false"/>
-          <w:smallCaps w:val="false"/>
-          <w:strike w:val="false"/>
-          <w:dstrike w:val="false"/>
-          <w:color w:val="auto"/>
-          <w:spacing w:val="0"/>
-          <w:kern w:val="2"/>
           <w:sz w:val="24"/>
           <w:szCs w:val="24"/>
           <w:lang w:val="pt-BR" w:eastAsia="zh-CN" w:bidi="hi-IN"/>
         </w:rPr>
         <w:tab/>
-        <w:t>Embora simples, est</w:t>
-      </w:r>
-      <w:r>
-        <w:rPr>
-          <w:rFonts w:eastAsia="NSimSun" w:cs="Arial" w:ascii="Arial" w:hAnsi="Arial"/>
-          <w:b w:val="false"/>
-          <w:bCs w:val="false"/>
-          <w:i w:val="false"/>
-          <w:caps w:val="false"/>
-          <w:smallCaps w:val="false"/>
-          <w:strike w:val="false"/>
-          <w:dstrike w:val="false"/>
-          <w:color w:val="auto"/>
-          <w:spacing w:val="0"/>
-          <w:kern w:val="2"/>
-          <w:sz w:val="24"/>
-          <w:szCs w:val="24"/>
-          <w:lang w:val="pt-BR" w:eastAsia="zh-CN" w:bidi="hi-IN"/>
-        </w:rPr>
-        <w:t>a</w:t>
-      </w:r>
-      <w:r>
-        <w:rPr>
-          <w:rFonts w:eastAsia="NSimSun" w:cs="Arial" w:ascii="Arial" w:hAnsi="Arial"/>
-          <w:b w:val="false"/>
-          <w:bCs w:val="false"/>
-          <w:i w:val="false"/>
-          <w:caps w:val="false"/>
-          <w:smallCaps w:val="false"/>
-          <w:strike w:val="false"/>
-          <w:dstrike w:val="false"/>
-          <w:color w:val="auto"/>
-          <w:spacing w:val="0"/>
-          <w:kern w:val="2"/>
-          <w:sz w:val="24"/>
-          <w:szCs w:val="24"/>
-          <w:lang w:val="pt-BR" w:eastAsia="zh-CN" w:bidi="hi-IN"/>
-        </w:rPr>
-        <w:t xml:space="preserve"> é uma ferramenta útil para estabelecer uma linha de base na comparação com classificadores mais complexos.</w:t>
+        <w:t>Embora simples, esta é uma ferramenta útil para estabelecer uma linha de base na comparação com classificadores mais complexos.</w:t>
       </w:r>
     </w:p>
     <w:p>
@@ -14097,19 +14037,7 @@
         <w:rPr>
           <w:rFonts w:ascii="Arial" w:hAnsi="Arial"/>
         </w:rPr>
-        <w:t xml:space="preserve"> para comparação entre trabalhos), pode-</w:t>
-      </w:r>
-      <w:r>
-        <w:rPr>
-          <w:rFonts w:ascii="Arial" w:hAnsi="Arial"/>
-        </w:rPr>
-        <w:t>se</w:t>
-      </w:r>
-      <w:r>
-        <w:rPr>
-          <w:rFonts w:ascii="Arial" w:hAnsi="Arial"/>
-        </w:rPr>
-        <w:t xml:space="preserve"> avaliar se os classificadores avançados oferecem melhorias significativas na precisão da previsão. Esta análise comparativa é fundamental para entender o valor e a eficácia dos modelos de </w:t>
+        <w:t xml:space="preserve"> para comparação entre trabalhos), pode-se avaliar se os classificadores avançados oferecem melhorias significativas na precisão da previsão. Esta análise comparativa é fundamental para entender o valor e a eficácia dos modelos de </w:t>
       </w:r>
       <w:r>
         <w:rPr>
@@ -14381,7 +14309,7 @@
           <w:szCs w:val="24"/>
           <w:lang w:val="pt-BR" w:eastAsia="zh-CN" w:bidi="hi-IN"/>
         </w:rPr>
-        <w:t>A árvore descrita é classificada como binária, pois cada nó divide os dados em dois subconjuntos específicos, ou seja, duas possibilidades. No entanto, há árvores de decisão multinárias capazes de segmentar os dados em múltiplos grupos.</w:t>
+        <w:t>A árvore descrita é classificada como binária, pois cada nó divide os dados em dois subconjuntos específicos, ou seja, duas possibilidades. No entanto, há árvores de decisão n-árias capazes de segmentar os dados em múltiplos grupos.</w:t>
       </w:r>
     </w:p>
     <w:p>
@@ -14807,7 +14735,41 @@
           <w:lang w:val="pt-BR" w:eastAsia="zh-CN" w:bidi="hi-IN"/>
         </w:rPr>
         <w:tab/>
-        <w:t xml:space="preserve">Após compreender as árvores de decisão, podemos avançar para o método de floresta aleatória. Segundo Breiman e Cutler (2001), a floresta aleatória é um algoritmo de aprendizado de máquina que combina as saídas de várias árvores de decisão para produzir um resultado final mais preciso ou robusto. Este método é considerado um tipo de </w:t>
+        <w:t>Após compreender as árvores de decisão, pode-</w:t>
+      </w:r>
+      <w:r>
+        <w:rPr>
+          <w:rFonts w:eastAsia="NSimSun" w:cs="Arial" w:ascii="Arial" w:hAnsi="Arial"/>
+          <w:b w:val="false"/>
+          <w:bCs w:val="false"/>
+          <w:i w:val="false"/>
+          <w:caps w:val="false"/>
+          <w:smallCaps w:val="false"/>
+          <w:color w:val="auto"/>
+          <w:spacing w:val="0"/>
+          <w:kern w:val="2"/>
+          <w:sz w:val="24"/>
+          <w:szCs w:val="24"/>
+          <w:lang w:val="pt-BR" w:eastAsia="zh-CN" w:bidi="hi-IN"/>
+        </w:rPr>
+        <w:t>se</w:t>
+      </w:r>
+      <w:r>
+        <w:rPr>
+          <w:rFonts w:eastAsia="NSimSun" w:cs="Arial" w:ascii="Arial" w:hAnsi="Arial"/>
+          <w:b w:val="false"/>
+          <w:bCs w:val="false"/>
+          <w:i w:val="false"/>
+          <w:caps w:val="false"/>
+          <w:smallCaps w:val="false"/>
+          <w:color w:val="auto"/>
+          <w:spacing w:val="0"/>
+          <w:kern w:val="2"/>
+          <w:sz w:val="24"/>
+          <w:szCs w:val="24"/>
+          <w:lang w:val="pt-BR" w:eastAsia="zh-CN" w:bidi="hi-IN"/>
+        </w:rPr>
+        <w:t xml:space="preserve"> avançar para o método de floresta aleatória. Segundo Breiman e Cutler (2001), a floresta aleatória é um algoritmo de aprendizado de máquina que combina as saídas de várias árvores de decisão para produzir um resultado final mais preciso ou robusto. Este método é considerado um tipo de </w:t>
       </w:r>
       <w:r>
         <w:rPr>
@@ -14999,7 +14961,7 @@
           <w:lang w:val="pt-BR" w:eastAsia="zh-CN" w:bidi="hi-IN"/>
         </w:rPr>
         <w:tab/>
-        <w:t xml:space="preserve">Gérdon (2018) destaca que, no ensemble learning, a fusão de previsões provenientes de diversas fontes normalmente conduz a uma acurácia superior. Esta abordagem se beneficia da capacidade de cada componente em atenuar as limitações dos outros. Conhecida como ensemble, essa técnica envolve o uso de múltiplos algoritmos ou instâncias, cada um contribuindo para o resultado final. Algoritmos que adotam essa estratégia são frequentemente classificados como métodos de </w:t>
+        <w:t>Gérdon (2018) destaca que, no</w:t>
       </w:r>
       <w:r>
         <w:rPr>
@@ -15014,6 +14976,60 @@
           <w:szCs w:val="24"/>
           <w:lang w:val="pt-BR" w:eastAsia="zh-CN" w:bidi="hi-IN"/>
         </w:rPr>
+        <w:t xml:space="preserve"> ensemble learning</w:t>
+      </w:r>
+      <w:r>
+        <w:rPr>
+          <w:rFonts w:eastAsia="NSimSun" w:cs="Arial" w:ascii="Arial" w:hAnsi="Arial"/>
+          <w:b w:val="false"/>
+          <w:bCs w:val="false"/>
+          <w:color w:val="auto"/>
+          <w:kern w:val="2"/>
+          <w:sz w:val="24"/>
+          <w:szCs w:val="24"/>
+          <w:lang w:val="pt-BR" w:eastAsia="zh-CN" w:bidi="hi-IN"/>
+        </w:rPr>
+        <w:t xml:space="preserve">, a fusão de previsões provenientes de diversas fontes normalmente conduz a uma acurácia superior. Esta abordagem se beneficia da capacidade de cada componente em atenuar as limitações dos outros. </w:t>
+      </w:r>
+      <w:r>
+        <w:rPr>
+          <w:rFonts w:eastAsia="NSimSun" w:cs="Arial" w:ascii="Arial" w:hAnsi="Arial"/>
+          <w:b w:val="false"/>
+          <w:bCs w:val="false"/>
+          <w:color w:val="auto"/>
+          <w:kern w:val="2"/>
+          <w:sz w:val="24"/>
+          <w:szCs w:val="24"/>
+          <w:lang w:val="pt-BR" w:eastAsia="zh-CN" w:bidi="hi-IN"/>
+        </w:rPr>
+        <w:t>E</w:t>
+      </w:r>
+      <w:r>
+        <w:rPr>
+          <w:rFonts w:eastAsia="NSimSun" w:cs="Arial" w:ascii="Arial" w:hAnsi="Arial"/>
+          <w:b w:val="false"/>
+          <w:bCs w:val="false"/>
+          <w:color w:val="auto"/>
+          <w:kern w:val="2"/>
+          <w:sz w:val="24"/>
+          <w:szCs w:val="24"/>
+          <w:lang w:val="pt-BR" w:eastAsia="zh-CN" w:bidi="hi-IN"/>
+        </w:rPr>
+        <w:t xml:space="preserve">ssa técnica envolve o uso de múltiplos algoritmos ou instâncias, cada um contribuindo para o resultado final. Algoritmos que adotam essa estratégia são frequentemente classificados como métodos de </w:t>
+      </w:r>
+      <w:r>
+        <w:rPr>
+          <w:rFonts w:eastAsia="NSimSun" w:cs="Arial" w:ascii="Arial" w:hAnsi="Arial"/>
+          <w:b w:val="false"/>
+          <w:bCs w:val="false"/>
+          <w:i/>
+          <w:iCs/>
+          <w:color w:val="auto"/>
+          <w:kern w:val="2"/>
+          <w:sz w:val="24"/>
+          <w:szCs w:val="24"/>
+          <w:lang w:val="pt-BR" w:eastAsia="zh-CN" w:bidi="hi-IN"/>
+        </w:rPr>
         <w:t>ensemble.</w:t>
       </w:r>
     </w:p>
@@ -15066,7 +15082,35 @@
           <w:szCs w:val="24"/>
           <w:lang w:val="pt-BR" w:eastAsia="zh-CN" w:bidi="hi-IN"/>
         </w:rPr>
-        <w:t xml:space="preserve"> pode ser usada. Nesse caso, três modelos são treinados em um conjunto de dados; as previsões desses modelos são então combinadas para obter um resultado mais preciso. Uma das técnicas de combinação comuns em ensemble learning é a votação, onde cada modelo contribui com sua previsão para uma amostra e a classe mais votada é escolhida como resultado final.</w:t>
+        <w:t xml:space="preserve"> pode ser usada. Nesse caso, três modelos são treinados em um conjunto de dados; as previsões desses modelos são então combinadas para obter um resultado mais preciso. Uma das técnicas de combinação comuns em </w:t>
+      </w:r>
+      <w:r>
+        <w:rPr>
+          <w:rFonts w:eastAsia="NSimSun" w:cs="Arial" w:ascii="Arial" w:hAnsi="Arial"/>
+          <w:b w:val="false"/>
+          <w:bCs w:val="false"/>
+          <w:i/>
+          <w:iCs/>
+          <w:color w:val="auto"/>
+          <w:kern w:val="2"/>
+          <w:sz w:val="24"/>
+          <w:szCs w:val="24"/>
+          <w:lang w:val="pt-BR" w:eastAsia="zh-CN" w:bidi="hi-IN"/>
+        </w:rPr>
+        <w:t>ensemble learning</w:t>
+      </w:r>
+      <w:r>
+        <w:rPr>
+          <w:rFonts w:eastAsia="NSimSun" w:cs="Arial" w:ascii="Arial" w:hAnsi="Arial"/>
+          <w:b w:val="false"/>
+          <w:bCs w:val="false"/>
+          <w:color w:val="auto"/>
+          <w:kern w:val="2"/>
+          <w:sz w:val="24"/>
+          <w:szCs w:val="24"/>
+          <w:lang w:val="pt-BR" w:eastAsia="zh-CN" w:bidi="hi-IN"/>
+        </w:rPr>
+        <w:t xml:space="preserve"> é a votação, onde cada modelo contribui com sua previsão para uma amostra e a classe mais votada é escolhida como resultado final.</w:t>
       </w:r>
     </w:p>
     <w:p>
@@ -15293,6 +15337,46 @@
     </w:p>
     <w:p>
       <w:pPr>
+        <w:pStyle w:val="Standard"/>
+        <w:tabs>
+          <w:tab w:val="clear" w:pos="720"/>
+          <w:tab w:val="center" w:pos="4250" w:leader="none"/>
+        </w:tabs>
+        <w:spacing w:lineRule="auto" w:line="360"/>
+        <w:jc w:val="both"/>
+        <w:rPr>
+          <w:rFonts w:ascii="Arial" w:hAnsi="Arial" w:eastAsia="NSimSun" w:cs="Arial"/>
+          <w:b w:val="false"/>
+          <w:i w:val="false"/>
+          <w:i w:val="false"/>
+          <w:caps w:val="false"/>
+          <w:smallCaps w:val="false"/>
+          <w:color w:val="auto"/>
+          <w:spacing w:val="0"/>
+          <w:kern w:val="2"/>
+          <w:sz w:val="24"/>
+          <w:szCs w:val="24"/>
+          <w:lang w:val="pt-BR" w:eastAsia="zh-CN" w:bidi="hi-IN"/>
+        </w:rPr>
+      </w:pPr>
+      <w:r>
+        <w:rPr>
+          <w:rFonts w:eastAsia="NSimSun" w:cs="Arial" w:ascii="Arial" w:hAnsi="Arial"/>
+          <w:b w:val="false"/>
+          <w:i w:val="false"/>
+          <w:caps w:val="false"/>
+          <w:smallCaps w:val="false"/>
+          <w:color w:val="auto"/>
+          <w:spacing w:val="0"/>
+          <w:kern w:val="2"/>
+          <w:sz w:val="24"/>
+          <w:szCs w:val="24"/>
+          <w:lang w:val="pt-BR" w:eastAsia="zh-CN" w:bidi="hi-IN"/>
+        </w:rPr>
+      </w:r>
+    </w:p>
+    <w:p>
+      <w:pPr>
         <w:pStyle w:val="Heading3"/>
         <w:keepNext w:val="true"/>
         <w:keepLines/>
@@ -15427,6 +15511,100 @@
           <w:lang w:val="pt-BR" w:eastAsia="zh-CN" w:bidi="hi-IN"/>
         </w:rPr>
         <w:t xml:space="preserve"> ou SVM) é um algoritmo de aprendizado de máquina supervisionado utilizado principalmente para classificação e regressão. Ele é reconhecidamente um dos algoritmos de aprendizado de máquina mais robustos e eficazes, utilizado em uma ampla gama de aplicações, incluindo processamento de imagens, reconhecimento de fala e processamento de linguagem natural.</w:t>
+      </w:r>
+    </w:p>
+    <w:p>
+      <w:pPr>
+        <w:pStyle w:val="Standard"/>
+        <w:widowControl/>
+        <w:suppressAutoHyphens w:val="true"/>
+        <w:bidi w:val="0"/>
+        <w:spacing w:lineRule="auto" w:line="240" w:before="0" w:after="0"/>
+        <w:ind w:hanging="0" w:left="2268" w:right="0"/>
+        <w:jc w:val="both"/>
+        <w:textAlignment w:val="baseline"/>
+        <w:rPr>
+          <w:rFonts w:ascii="Arial" w:hAnsi="Arial"/>
+          <w:sz w:val="20"/>
+          <w:szCs w:val="20"/>
+        </w:rPr>
+      </w:pPr>
+      <w:r>
+        <w:rPr>
+          <w:rFonts w:eastAsia="NSimSun" w:cs="Arial" w:ascii="Arial" w:hAnsi="Arial"/>
+          <w:b w:val="false"/>
+          <w:bCs w:val="false"/>
+          <w:i w:val="false"/>
+          <w:caps w:val="false"/>
+          <w:smallCaps w:val="false"/>
+          <w:strike w:val="false"/>
+          <w:dstrike w:val="false"/>
+          <w:color w:val="auto"/>
+          <w:spacing w:val="0"/>
+          <w:kern w:val="2"/>
+          <w:sz w:val="20"/>
+          <w:szCs w:val="20"/>
+          <w:lang w:val="pt-BR" w:eastAsia="zh-CN" w:bidi="hi-IN"/>
+        </w:rPr>
+        <w:t>A teoria de aprendizado estatístico, embasada por Vapnik e fundamentada em estudos iniciados</w:t>
+      </w:r>
+      <w:r>
+        <w:rPr>
+          <w:rFonts w:eastAsia="NSimSun" w:cs="Arial" w:ascii="Arial" w:hAnsi="Arial"/>
+          <w:b w:val="false"/>
+          <w:bCs w:val="false"/>
+          <w:i w:val="false"/>
+          <w:caps w:val="false"/>
+          <w:smallCaps w:val="false"/>
+          <w:strike w:val="false"/>
+          <w:dstrike w:val="false"/>
+          <w:color w:val="auto"/>
+          <w:spacing w:val="0"/>
+          <w:kern w:val="2"/>
+          <w:sz w:val="20"/>
+          <w:szCs w:val="20"/>
+          <w:lang w:val="pt-BR" w:eastAsia="zh-CN" w:bidi="hi-IN"/>
+        </w:rPr>
+        <w:t xml:space="preserve"> no artigo da </w:t>
+      </w:r>
+      <w:r>
+        <w:rPr>
+          <w:rFonts w:eastAsia="NSimSun" w:cs="Arial" w:ascii="Arial" w:hAnsi="Arial"/>
+          <w:b w:val="false"/>
+          <w:bCs w:val="false"/>
+          <w:i/>
+          <w:iCs/>
+          <w:caps w:val="false"/>
+          <w:smallCaps w:val="false"/>
+          <w:strike w:val="false"/>
+          <w:dstrike w:val="false"/>
+          <w:color w:val="auto"/>
+          <w:spacing w:val="0"/>
+          <w:kern w:val="2"/>
+          <w:sz w:val="20"/>
+          <w:szCs w:val="20"/>
+          <w:lang w:val="pt-BR" w:eastAsia="zh-CN" w:bidi="hi-IN"/>
+        </w:rPr>
+        <w:t>Theory of Probability and its Applications</w:t>
+      </w:r>
+      <w:r>
+        <w:rPr>
+          <w:rFonts w:eastAsia="NSimSun" w:cs="Arial" w:ascii="Arial" w:hAnsi="Arial"/>
+          <w:b w:val="false"/>
+          <w:bCs w:val="false"/>
+          <w:i w:val="false"/>
+          <w:caps w:val="false"/>
+          <w:smallCaps w:val="false"/>
+          <w:strike w:val="false"/>
+          <w:dstrike w:val="false"/>
+          <w:color w:val="auto"/>
+          <w:spacing w:val="0"/>
+          <w:kern w:val="2"/>
+          <w:sz w:val="20"/>
+          <w:szCs w:val="20"/>
+          <w:lang w:val="pt-BR" w:eastAsia="zh-CN" w:bidi="hi-IN"/>
+        </w:rPr>
+        <w:t>, norteia o desenvolvimento das Support Vector Machines (SVMs). Essa abordagem estabelece princípios essenciais para a obtenção de classificadores com boa generalização, evidenciando sua capacidade de prever com precisão a classe de novos dados no mesmo domínio do aprendizado (LORENA et al., 2007).</w:t>
       </w:r>
     </w:p>
     <w:p>
@@ -15753,18 +15931,8 @@
           <w:szCs w:val="24"/>
           <w:lang w:val="pt-BR" w:eastAsia="zh-CN" w:bidi="hi-IN"/>
         </w:rPr>
-        <w:t>Na Figura 4, o hiperplano (linha vermelha) representa a fronteira de decisão ideal entre as classes. Os pontos mais próximos a esta fronteira, conhecidos como vetores de suporte, são fundamentais na definição da margem e estão destacados, representando as classes distintas.</w:t>
-      </w:r>
-    </w:p>
-    <w:p>
-      <w:pPr>
-        <w:pStyle w:val="Standard"/>
-        <w:spacing w:lineRule="auto" w:line="360"/>
-        <w:jc w:val="both"/>
-        <w:rPr>
-          <w:rFonts w:ascii="Arial" w:hAnsi="Arial"/>
-        </w:rPr>
-      </w:pPr>
+        <w:t xml:space="preserve">Na Figura 4, o hiperplano (linha </w:t>
+      </w:r>
       <w:r>
         <w:rPr>
           <w:rFonts w:eastAsia="NSimSun" w:cs="Arial" w:ascii="Arial" w:hAnsi="Arial"/>
@@ -15780,6 +15948,50 @@
           <w:szCs w:val="24"/>
           <w:lang w:val="pt-BR" w:eastAsia="zh-CN" w:bidi="hi-IN"/>
         </w:rPr>
+        <w:t>roxa</w:t>
+      </w:r>
+      <w:r>
+        <w:rPr>
+          <w:rFonts w:eastAsia="NSimSun" w:cs="Arial" w:ascii="Arial" w:hAnsi="Arial"/>
+          <w:b w:val="false"/>
+          <w:bCs w:val="false"/>
+          <w:i w:val="false"/>
+          <w:caps w:val="false"/>
+          <w:smallCaps w:val="false"/>
+          <w:color w:val="auto"/>
+          <w:spacing w:val="0"/>
+          <w:kern w:val="2"/>
+          <w:sz w:val="24"/>
+          <w:szCs w:val="24"/>
+          <w:lang w:val="pt-BR" w:eastAsia="zh-CN" w:bidi="hi-IN"/>
+        </w:rPr>
+        <w:t>) representa a fronteira de decisão ideal entre as classes. Os pontos mais próximos a margem de separação, conhecidos como vetores de suporte, são fundamentais na definição da margem e estão destacados, representando as classes distintas.</w:t>
+      </w:r>
+    </w:p>
+    <w:p>
+      <w:pPr>
+        <w:pStyle w:val="Standard"/>
+        <w:spacing w:lineRule="auto" w:line="360"/>
+        <w:jc w:val="both"/>
+        <w:rPr>
+          <w:rFonts w:ascii="Arial" w:hAnsi="Arial"/>
+        </w:rPr>
+      </w:pPr>
+      <w:r>
+        <w:rPr>
+          <w:rFonts w:eastAsia="NSimSun" w:cs="Arial" w:ascii="Arial" w:hAnsi="Arial"/>
+          <w:b w:val="false"/>
+          <w:bCs w:val="false"/>
+          <w:i w:val="false"/>
+          <w:caps w:val="false"/>
+          <w:smallCaps w:val="false"/>
+          <w:color w:val="auto"/>
+          <w:spacing w:val="0"/>
+          <w:kern w:val="2"/>
+          <w:sz w:val="24"/>
+          <w:szCs w:val="24"/>
+          <w:lang w:val="pt-BR" w:eastAsia="zh-CN" w:bidi="hi-IN"/>
+        </w:rPr>
         <w:tab/>
         <w:t>A margem define a distância entre o hiperplano e os vetores de suporte, e o propósito principal do SVM é maximizar essa margem, garantindo uma separação robusta e generalizadora entre as classes.</w:t>
       </w:r>
@@ -15846,7 +16058,19 @@
         <w:rPr>
           <w:rFonts w:ascii="Arial" w:hAnsi="Arial"/>
         </w:rPr>
-        <w:t xml:space="preserve">Para desenvolver uma API voltada ao diagnóstico de diabetes, recorremos a duas bases de dados específicas. Esses conjuntos de dados estão disponíveis no </w:t>
+        <w:t>Para desenvolver uma API voltada ao diagnóstico de diabetes, recorr</w:t>
+      </w:r>
+      <w:r>
+        <w:rPr>
+          <w:rFonts w:ascii="Arial" w:hAnsi="Arial"/>
+        </w:rPr>
+        <w:t>e-se</w:t>
+      </w:r>
+      <w:r>
+        <w:rPr>
+          <w:rFonts w:ascii="Arial" w:hAnsi="Arial"/>
+        </w:rPr>
+        <w:t xml:space="preserve"> a duas bases de dados específicas. Esses conjuntos de dados estão disponíveis no </w:t>
       </w:r>
       <w:r>
         <w:rPr>
@@ -15869,6 +16093,15 @@
           <w:iCs/>
         </w:rPr>
         <w:t>Digestive and Kidney Diseases</w:t>
+      </w:r>
+      <w:r>
+        <w:rPr>
+          <w:rStyle w:val="FootnoteReference"/>
+          <w:rFonts w:ascii="Arial" w:hAnsi="Arial"/>
+          <w:i/>
+          <w:iCs/>
+        </w:rPr>
+        <w:footnoteReference w:id="3"/>
       </w:r>
       <w:r>
         <w:rPr>
@@ -15972,9 +16205,7 @@
         <w:spacing w:lineRule="auto" w:line="360"/>
         <w:ind w:firstLine="708"/>
         <w:jc w:val="both"/>
-        <w:rPr>
-          <w:rFonts w:ascii="Arial" w:hAnsi="Arial"/>
-        </w:rPr>
+        <w:rPr/>
       </w:pPr>
       <w:r>
         <w:rPr>
@@ -16008,7 +16239,7 @@
         <w:rPr>
           <w:rFonts w:ascii="Arial" w:hAnsi="Arial"/>
         </w:rPr>
-        <w:t xml:space="preserve">” (UCI, 2016), possui 9 características e 768 instâncias. As duas bases de dados estão disponíveis no </w:t>
+        <w:t xml:space="preserve">” (UCI, 2016), possui 9 características e 768 instâncias. As duas bases de dados estão disponíveis no  </w:t>
       </w:r>
       <w:r>
         <w:rPr>
@@ -16016,13 +16247,13 @@
           <w:i/>
           <w:iCs/>
         </w:rPr>
-        <w:t>Kaggle</w:t>
-      </w:r>
-      <w:r>
-        <w:rPr>
-          <w:rFonts w:ascii="Arial" w:hAnsi="Arial"/>
-        </w:rPr>
-        <w:t xml:space="preserve"> compartilham informações demográficas e médicas, apresentando características semelhantes, conforme detalhado na Tabela 2.</w:t>
+        <w:t xml:space="preserve">Kaggle </w:t>
+      </w:r>
+      <w:r>
+        <w:rPr>
+          <w:rFonts w:ascii="Arial" w:hAnsi="Arial"/>
+        </w:rPr>
+        <w:t>compartilham informações demográficas e médicas, apresentando características semelhantes, conforme detalhado na Tabela 2.</w:t>
       </w:r>
     </w:p>
     <w:p>
@@ -18316,7 +18547,23 @@
           <w:sz w:val="24"/>
           <w:szCs w:val="24"/>
         </w:rPr>
-        <w:t>).</w:t>
+        <w:t xml:space="preserve">) </w:t>
+      </w:r>
+      <w:r>
+        <w:rPr>
+          <w:rFonts w:ascii="Arial" w:hAnsi="Arial"/>
+          <w:sz w:val="24"/>
+          <w:szCs w:val="24"/>
+        </w:rPr>
+        <w:t>como demostrado na Figura 6 e Tabela 3</w:t>
+      </w:r>
+      <w:r>
+        <w:rPr>
+          <w:rFonts w:ascii="Arial" w:hAnsi="Arial"/>
+          <w:sz w:val="24"/>
+          <w:szCs w:val="24"/>
+        </w:rPr>
+        <w:t>.</w:t>
       </w:r>
     </w:p>
     <w:p>
@@ -20050,7 +20297,21 @@
         <w:rPr>
           <w:rFonts w:ascii="Arial" w:hAnsi="Arial"/>
         </w:rPr>
-        <w:t xml:space="preserve">, aplicou-se o método de John Tukey (apud Datatest, 2020), que determina os limites de exclusão com base nos quartis dos dados (q1 e q3). Qualquer dado abaixo de q1 – 1,5 x (q3 – q1) ou acima de q3 + 1,5 x (q3 – q1) é considerado um </w:t>
+        <w:t xml:space="preserve">, aplicou-se o método de John Tukey (apud </w:t>
+      </w:r>
+      <w:r>
+        <w:rPr>
+          <w:rFonts w:ascii="Arial" w:hAnsi="Arial"/>
+          <w:i/>
+          <w:iCs/>
+        </w:rPr>
+        <w:t>Datatest</w:t>
+      </w:r>
+      <w:r>
+        <w:rPr>
+          <w:rFonts w:ascii="Arial" w:hAnsi="Arial"/>
+        </w:rPr>
+        <w:t xml:space="preserve">, 2020), que determina os limites de exclusão com base nos quartis dos dados (q1 e q3). Qualquer dado abaixo de q1 – 1,5 x (q3 – q1) ou acima de q3 + 1,5 x (q3 – q1) é considerado um </w:t>
       </w:r>
       <w:r>
         <w:rPr>
@@ -20105,7 +20366,47 @@
           <w:i w:val="false"/>
           <w:iCs w:val="false"/>
         </w:rPr>
-        <w:t>, essa medida pode não ser adequada para todas as situações. Assim, adaptamos a abordagem utilizando a biblioteca Pandas para essa exclusão de</w:t>
+        <w:t xml:space="preserve">, essa medida pode não ser adequada para todas as situações. Assim, </w:t>
+      </w:r>
+      <w:r>
+        <w:rPr>
+          <w:rFonts w:ascii="Arial" w:hAnsi="Arial"/>
+          <w:b w:val="false"/>
+          <w:bCs w:val="false"/>
+          <w:i w:val="false"/>
+          <w:iCs w:val="false"/>
+        </w:rPr>
+        <w:t>utilizamos</w:t>
+      </w:r>
+      <w:r>
+        <w:rPr>
+          <w:rFonts w:ascii="Arial" w:hAnsi="Arial"/>
+          <w:b w:val="false"/>
+          <w:bCs w:val="false"/>
+          <w:i w:val="false"/>
+          <w:iCs w:val="false"/>
+        </w:rPr>
+        <w:t xml:space="preserve"> a abordagem </w:t>
+      </w:r>
+      <w:r>
+        <w:rPr>
+          <w:rFonts w:ascii="Arial" w:hAnsi="Arial"/>
+          <w:b w:val="false"/>
+          <w:bCs w:val="false"/>
+          <w:i w:val="false"/>
+          <w:iCs w:val="false"/>
+        </w:rPr>
+        <w:t>com</w:t>
+      </w:r>
+      <w:r>
+        <w:rPr>
+          <w:rFonts w:ascii="Arial" w:hAnsi="Arial"/>
+          <w:b w:val="false"/>
+          <w:bCs w:val="false"/>
+          <w:i w:val="false"/>
+          <w:iCs w:val="false"/>
+        </w:rPr>
+        <w:t xml:space="preserve"> a biblioteca Pandas para essa exclusão de</w:t>
       </w:r>
       <w:r>
         <w:rPr>
@@ -20627,7 +20928,34 @@
           <w:sz w:val="24"/>
         </w:rPr>
         <w:tab/>
-        <w:t>Em nosso estudo, assim como a variável ‘</w:t>
+      </w:r>
+      <w:r>
+        <w:rPr>
+          <w:rFonts w:ascii="Arial" w:hAnsi="Arial"/>
+          <w:b w:val="false"/>
+          <w:bCs w:val="false"/>
+          <w:i w:val="false"/>
+          <w:caps w:val="false"/>
+          <w:smallCaps w:val="false"/>
+          <w:color w:val="3E2723"/>
+          <w:spacing w:val="0"/>
+          <w:sz w:val="24"/>
+        </w:rPr>
+        <w:t xml:space="preserve">No </w:t>
+      </w:r>
+      <w:r>
+        <w:rPr>
+          <w:rFonts w:ascii="Arial" w:hAnsi="Arial"/>
+          <w:b w:val="false"/>
+          <w:bCs w:val="false"/>
+          <w:i w:val="false"/>
+          <w:caps w:val="false"/>
+          <w:smallCaps w:val="false"/>
+          <w:color w:val="3E2723"/>
+          <w:spacing w:val="0"/>
+          <w:sz w:val="24"/>
+        </w:rPr>
+        <w:t>estudo, assim como a variável ‘</w:t>
       </w:r>
       <w:r>
         <w:rPr>
@@ -20976,7 +21304,7 @@
         <w:rPr>
           <w:rFonts w:ascii="Arial" w:hAnsi="Arial"/>
         </w:rPr>
-        <w:t xml:space="preserve">Esta abordagem permite uma análise aprofundada do desempenho dos modelos, levando em consideração a variação nos dados devido à divisão em conjuntos de treinamento e teste e à técnica de validação cruzada. </w:t>
+        <w:t xml:space="preserve">Esta abordagem permite uma análise aprofundada do desempenho dos modelos, levando em consideração a variação nos dados devido à divisão em conjuntos de treinamento e teste. </w:t>
       </w:r>
     </w:p>
     <w:p>
@@ -21340,7 +21668,7 @@
           <w:szCs w:val="24"/>
           <w:lang w:val="pt-BR" w:eastAsia="zh-CN" w:bidi="hi-IN"/>
         </w:rPr>
-        <w:t>’,O critério de separação, especificado pelo parâmetro criterion, determina a medida pela qual a qualidade de uma divisão é avaliada em cada nó da árvore. Dois critérios comuns são o Gini e a Entropia. O Gini mede a impureza dos conjuntos resultantes após a divisão, enquanto a Entropia avalia a quantidade de informação contida nos conjuntos, O parâmetro ‘</w:t>
+        <w:t>’, O critério de separação, especificado pelo parâmetro criterion, determina a medida pela qual a qualidade de uma divisão é avaliada em cada nó da árvore. Dois critérios comuns são o Gini e a Entropia. O Gini mede a impureza dos conjuntos resultantes após a divisão, enquanto a Entropia avalia a quantidade de informação contida nos conjuntos, O parâmetro ‘</w:t>
       </w:r>
       <w:r>
         <w:rPr>
@@ -21382,7 +21710,7 @@
           <w:lang w:val="pt-BR" w:eastAsia="zh-CN" w:bidi="hi-IN"/>
         </w:rPr>
         <w:tab/>
-        <w:t>O código-fonte usado para exploração dos valores é apresentadona Figura 8. Os melhores valores obtidos para Árvores de Decisão, por sua vez, são delineados na Tabela 4.</w:t>
+        <w:t>O código-fonte usado para exploração dos valores é apresentado na Figura 8. Os melhores valores obtidos para Árvores de Decisão, por sua vez, são delineados na Tabela 4.</w:t>
       </w:r>
     </w:p>
     <w:p>
@@ -22212,24 +22540,8 @@
           <w:lang w:val="pt-BR" w:eastAsia="zh-CN" w:bidi="hi-IN"/>
         </w:rPr>
         <w:tab/>
-        <w:t>O modelo base da Árvore de Decisão foi configurado com um estado aleatório fixo (random_state = 0) para assegurar a reprodutibilidade dos resultados.</w:t>
-      </w:r>
-    </w:p>
-    <w:p>
-      <w:pPr>
-        <w:pStyle w:val="Standard"/>
-        <w:spacing w:lineRule="auto" w:line="360"/>
-        <w:jc w:val="both"/>
-        <w:rPr>
-          <w:rFonts w:ascii="Arial" w:hAnsi="Arial" w:eastAsia="NSimSun" w:cs="Arial"/>
-          <w:i w:val="false"/>
-          <w:i w:val="false"/>
-          <w:iCs w:val="false"/>
-          <w:kern w:val="2"/>
-          <w:szCs w:val="24"/>
-          <w:lang w:val="pt-BR" w:eastAsia="zh-CN" w:bidi="hi-IN"/>
-        </w:rPr>
-      </w:pPr>
+        <w:t xml:space="preserve">O modelo base da Árvore de Decisão foi configurado com um estado aleatório fixo (random_state = 0), </w:t>
+      </w:r>
       <w:r>
         <w:rPr>
           <w:rFonts w:eastAsia="NSimSun" w:cs="Arial" w:ascii="Arial" w:hAnsi="Arial"/>
@@ -22239,6 +22551,31 @@
           <w:szCs w:val="24"/>
           <w:lang w:val="pt-BR" w:eastAsia="zh-CN" w:bidi="hi-IN"/>
         </w:rPr>
+        <w:t>isso é, implica que o algoritmo usará a mesma semente aleatória sempre que for treinado ou executado</w:t>
+      </w:r>
+      <w:r>
+        <w:rPr>
+          <w:rFonts w:eastAsia="NSimSun" w:cs="Arial" w:ascii="Arial" w:hAnsi="Arial"/>
+          <w:i w:val="false"/>
+          <w:iCs w:val="false"/>
+          <w:kern w:val="2"/>
+          <w:szCs w:val="24"/>
+          <w:lang w:val="pt-BR" w:eastAsia="zh-CN" w:bidi="hi-IN"/>
+        </w:rPr>
+        <w:t xml:space="preserve"> para assegurar a reprodutibilidade dos resultados.</w:t>
+      </w:r>
+    </w:p>
+    <w:p>
+      <w:pPr>
+        <w:pStyle w:val="Standard"/>
+        <w:spacing w:lineRule="auto" w:line="360"/>
+        <w:jc w:val="both"/>
+        <w:rPr>
+          <w:rFonts w:ascii="Arial" w:hAnsi="Arial"/>
+        </w:rPr>
+      </w:pPr>
+      <w:r>
+        <w:rPr/>
       </w:r>
     </w:p>
     <w:p>
@@ -22309,7 +22646,25 @@
           <w:szCs w:val="24"/>
           <w:lang w:val="pt-BR" w:eastAsia="zh-CN" w:bidi="hi-IN"/>
         </w:rPr>
-        <w:t>Para realizar uma busca sistemática do conjunto ideal de hiperparâmetros do modelo de Floresta Randômica neste estudo, recorremos ao uso do</w:t>
+        <w:t>Para realizar uma busca sistemática do conjunto ideal de hiperparâmetros do modelo de Floresta Randômica neste estudo, recorr</w:t>
+      </w:r>
+      <w:r>
+        <w:rPr>
+          <w:rFonts w:eastAsia="NSimSun" w:cs="Arial" w:ascii="Arial" w:hAnsi="Arial"/>
+          <w:kern w:val="2"/>
+          <w:szCs w:val="24"/>
+          <w:lang w:val="pt-BR" w:eastAsia="zh-CN" w:bidi="hi-IN"/>
+        </w:rPr>
+        <w:t>eu-se</w:t>
+      </w:r>
+      <w:r>
+        <w:rPr>
+          <w:rFonts w:eastAsia="NSimSun" w:cs="Arial" w:ascii="Arial" w:hAnsi="Arial"/>
+          <w:kern w:val="2"/>
+          <w:szCs w:val="24"/>
+          <w:lang w:val="pt-BR" w:eastAsia="zh-CN" w:bidi="hi-IN"/>
+        </w:rPr>
+        <w:t xml:space="preserve"> ao uso do</w:t>
       </w:r>
       <w:r>
         <w:rPr>
@@ -23151,7 +23506,27 @@
           <w:szCs w:val="24"/>
           <w:lang w:val="pt-BR" w:eastAsia="zh-CN" w:bidi="hi-IN"/>
         </w:rPr>
-        <w:t>: O modelo RandomForestClassifier a ser otimizado.</w:t>
+        <w:t xml:space="preserve">: O modelo </w:t>
+      </w:r>
+      <w:r>
+        <w:rPr>
+          <w:rFonts w:eastAsia="NSimSun" w:cs="Arial" w:ascii="Arial" w:hAnsi="Arial"/>
+          <w:i/>
+          <w:iCs/>
+          <w:kern w:val="2"/>
+          <w:szCs w:val="24"/>
+          <w:lang w:val="pt-BR" w:eastAsia="zh-CN" w:bidi="hi-IN"/>
+        </w:rPr>
+        <w:t>RandomForestClassifier</w:t>
+      </w:r>
+      <w:r>
+        <w:rPr>
+          <w:rFonts w:eastAsia="NSimSun" w:cs="Arial" w:ascii="Arial" w:hAnsi="Arial"/>
+          <w:kern w:val="2"/>
+          <w:szCs w:val="24"/>
+          <w:lang w:val="pt-BR" w:eastAsia="zh-CN" w:bidi="hi-IN"/>
+        </w:rPr>
+        <w:t xml:space="preserve"> a ser otimizado.</w:t>
       </w:r>
     </w:p>
     <w:p>
@@ -23209,7 +23584,27 @@
           <w:szCs w:val="24"/>
           <w:lang w:val="pt-BR" w:eastAsia="zh-CN" w:bidi="hi-IN"/>
         </w:rPr>
-        <w:t xml:space="preserve"> Especificação dos hiperparâmetros, conforme params.</w:t>
+        <w:t xml:space="preserve"> Especificação dos hiperparâmetros, conforme </w:t>
+      </w:r>
+      <w:r>
+        <w:rPr>
+          <w:rFonts w:eastAsia="NSimSun" w:cs="Arial" w:ascii="Arial" w:hAnsi="Arial"/>
+          <w:i/>
+          <w:iCs/>
+          <w:kern w:val="2"/>
+          <w:szCs w:val="24"/>
+          <w:lang w:val="pt-BR" w:eastAsia="zh-CN" w:bidi="hi-IN"/>
+        </w:rPr>
+        <w:t>params</w:t>
+      </w:r>
+      <w:r>
+        <w:rPr>
+          <w:rFonts w:eastAsia="NSimSun" w:cs="Arial" w:ascii="Arial" w:hAnsi="Arial"/>
+          <w:kern w:val="2"/>
+          <w:szCs w:val="24"/>
+          <w:lang w:val="pt-BR" w:eastAsia="zh-CN" w:bidi="hi-IN"/>
+        </w:rPr>
+        <w:t>.</w:t>
       </w:r>
     </w:p>
     <w:p>
@@ -23591,7 +23986,25 @@
           <w:lang w:val="pt-BR" w:eastAsia="zh-CN" w:bidi="hi-IN"/>
         </w:rPr>
         <w:tab/>
-        <w:t xml:space="preserve">A Tabela 4 exibe as métricas de avaliação do modelo de Floresta Randômica que obteve os melhores resultados com o </w:t>
+        <w:t xml:space="preserve">A Tabela 4 exibe </w:t>
+      </w:r>
+      <w:r>
+        <w:rPr>
+          <w:rFonts w:eastAsia="NSimSun" w:cs="Arial" w:ascii="Arial" w:hAnsi="Arial"/>
+          <w:kern w:val="2"/>
+          <w:szCs w:val="24"/>
+          <w:lang w:val="pt-BR" w:eastAsia="zh-CN" w:bidi="hi-IN"/>
+        </w:rPr>
+        <w:t>o resultado</w:t>
+      </w:r>
+      <w:r>
+        <w:rPr>
+          <w:rFonts w:eastAsia="NSimSun" w:cs="Arial" w:ascii="Arial" w:hAnsi="Arial"/>
+          <w:kern w:val="2"/>
+          <w:szCs w:val="24"/>
+          <w:lang w:val="pt-BR" w:eastAsia="zh-CN" w:bidi="hi-IN"/>
+        </w:rPr>
+        <w:t xml:space="preserve"> de avaliação do modelo de Floresta Randômica que obteve os melhores resultados com o </w:t>
       </w:r>
       <w:r>
         <w:rPr>
@@ -24957,7 +25370,23 @@
           <w:rFonts w:ascii="Arial" w:hAnsi="Arial"/>
           <w:color w:val="000000"/>
         </w:rPr>
-        <w:t xml:space="preserve"> é uma etapa crítica no ciclo de vida de desenvolvimento de software. Os métodos de implantação utilizados podem ter um impacto significativo na qualidade e na adaptabilidade do produto, o que pode afetar o sucesso do produto.</w:t>
+        <w:t xml:space="preserve"> é uma etapa crítica no ciclo de vida de desenvolvimento de</w:t>
+      </w:r>
+      <w:r>
+        <w:rPr>
+          <w:rFonts w:ascii="Arial" w:hAnsi="Arial"/>
+          <w:i/>
+          <w:iCs/>
+          <w:color w:val="000000"/>
+        </w:rPr>
+        <w:t xml:space="preserve"> software</w:t>
+      </w:r>
+      <w:r>
+        <w:rPr>
+          <w:rFonts w:ascii="Arial" w:hAnsi="Arial"/>
+          <w:color w:val="000000"/>
+        </w:rPr>
+        <w:t>. Os métodos de implantação utilizados podem ter um impacto significativo na qualidade e na adaptabilidade do produto, o que pode afetar o sucesso do produto.</w:t>
       </w:r>
     </w:p>
     <w:p>
@@ -24973,7 +25402,35 @@
           <w:color w:val="000000"/>
         </w:rPr>
         <w:tab/>
-        <w:t>Os autores mencionam que disponibilizar previsões de modelos de aprendizado de máquinas treinados aos usuários é denominada implantação de</w:t>
+        <w:t xml:space="preserve">Os autores mencionam que disponibilizar previsões de modelos de </w:t>
+      </w:r>
+      <w:r>
+        <w:rPr>
+          <w:rFonts w:ascii="Arial" w:hAnsi="Arial"/>
+          <w:color w:val="000000"/>
+        </w:rPr>
+        <w:t>A</w:t>
+      </w:r>
+      <w:r>
+        <w:rPr>
+          <w:rFonts w:ascii="Arial" w:hAnsi="Arial"/>
+          <w:color w:val="000000"/>
+        </w:rPr>
+        <w:t xml:space="preserve">prendizado de </w:t>
+      </w:r>
+      <w:r>
+        <w:rPr>
+          <w:rFonts w:ascii="Arial" w:hAnsi="Arial"/>
+          <w:color w:val="000000"/>
+        </w:rPr>
+        <w:t>M</w:t>
+      </w:r>
+      <w:r>
+        <w:rPr>
+          <w:rFonts w:ascii="Arial" w:hAnsi="Arial"/>
+          <w:color w:val="000000"/>
+        </w:rPr>
+        <w:t>áquinas treinados aos usuários é denominada implantação de</w:t>
       </w:r>
       <w:r>
         <w:rPr>
@@ -24989,7 +25446,23 @@
           <w:rFonts w:ascii="Arial" w:hAnsi="Arial"/>
           <w:color w:val="000000"/>
         </w:rPr>
-        <w:t xml:space="preserve">. Eles também destacam que a compreensão desse processo tende a ser limitada entre cientistas de dados sem experiência em engenharia de software e que muitos engenheiros de software não são proficientes no </w:t>
+        <w:t xml:space="preserve">. Eles também destacam que a compreensão desse processo tende a ser limitada entre cientistas de dados sem experiência em engenharia de software e que muitos engenheiros de </w:t>
+      </w:r>
+      <w:r>
+        <w:rPr>
+          <w:rFonts w:ascii="Arial" w:hAnsi="Arial"/>
+          <w:i/>
+          <w:iCs/>
+          <w:color w:val="000000"/>
+        </w:rPr>
+        <w:t>software</w:t>
+      </w:r>
+      <w:r>
+        <w:rPr>
+          <w:rFonts w:ascii="Arial" w:hAnsi="Arial"/>
+          <w:color w:val="000000"/>
+        </w:rPr>
+        <w:t xml:space="preserve"> não são proficientes no </w:t>
       </w:r>
       <w:r>
         <w:rPr>
@@ -25267,14 +25740,7 @@
           <w:sz w:val="24"/>
           <w:szCs w:val="24"/>
         </w:rPr>
-        <w:t>Por fim, a utilização de REST APIs é frequentemente recomendada e se torna apropriada quando é possível atender integralmente aos requisitos de produção. Esta abordagem destaca a importância da colaboração entre cientistas de dados e engenheiros de software. Trabalhando juntos, eles podem criar soluções robustas</w:t>
-      </w:r>
-      <w:r>
-        <w:rPr>
-          <w:rFonts w:ascii="Arial" w:hAnsi="Arial"/>
-          <w:color w:val="000000"/>
-        </w:rPr>
-        <w:t xml:space="preserve"> que não apenas escalam eficientemente, mas também mantêm a integridade e a segurança dos sistemas de m</w:t>
+        <w:t xml:space="preserve">Por fim, a utilização de REST APIs é frequentemente recomendada e se torna apropriada quando é possível atender integralmente aos requisitos de produção. Esta abordagem destaca a importância da colaboração entre cientistas de dados e engenheiros de </w:t>
       </w:r>
       <w:r>
         <w:rPr>
@@ -25282,15 +25748,42 @@
           <w:i/>
           <w:iCs/>
           <w:color w:val="000000"/>
-        </w:rPr>
-        <w:t>achine learning</w:t>
+          <w:sz w:val="24"/>
+          <w:szCs w:val="24"/>
+        </w:rPr>
+        <w:t>software</w:t>
       </w:r>
       <w:r>
         <w:rPr>
           <w:rFonts w:ascii="Arial" w:hAnsi="Arial"/>
           <w:color w:val="000000"/>
-        </w:rPr>
-        <w:t xml:space="preserve"> implementados. Essa abordagem também requer colaboração entre cientistas de dados e engenheiros de software.</w:t>
+          <w:sz w:val="24"/>
+          <w:szCs w:val="24"/>
+        </w:rPr>
+        <w:t>. Trabalhando juntos, eles podem criar soluções robustas</w:t>
+      </w:r>
+      <w:r>
+        <w:rPr>
+          <w:rFonts w:ascii="Arial" w:hAnsi="Arial"/>
+          <w:color w:val="000000"/>
+        </w:rPr>
+        <w:t xml:space="preserve"> que não apenas escalam eficientemente, mas também mantêm a integridade e a segurança dos sistemas de </w:t>
+      </w:r>
+      <w:r>
+        <w:rPr>
+          <w:rFonts w:ascii="Arial" w:hAnsi="Arial"/>
+          <w:i w:val="false"/>
+          <w:iCs w:val="false"/>
+          <w:color w:val="000000"/>
+        </w:rPr>
+        <w:t>Aprendizado de Máquina implementados</w:t>
+      </w:r>
+      <w:r>
+        <w:rPr>
+          <w:rFonts w:ascii="Arial" w:hAnsi="Arial"/>
+          <w:color w:val="000000"/>
+        </w:rPr>
+        <w:t>. Essa abordagem também requer colaboração entre cientistas de dados e engenheiros de software.</w:t>
       </w:r>
     </w:p>
     <w:p>
@@ -25406,7 +25899,61 @@
           <w:lang w:val="pt-BR" w:eastAsia="zh-CN" w:bidi="hi-IN"/>
         </w:rPr>
         <w:tab/>
-        <w:t xml:space="preserve">Neste capítulo, exploraremos a integração de um modelo aprendizado de máquina em uma API utilizando o </w:t>
+        <w:t>Neste capítulo, explorare-</w:t>
+      </w:r>
+      <w:r>
+        <w:rPr>
+          <w:rFonts w:eastAsia="NSimSun" w:cs="Arial" w:ascii="Arial" w:hAnsi="Arial"/>
+          <w:kern w:val="2"/>
+          <w:szCs w:val="24"/>
+          <w:lang w:val="pt-BR" w:eastAsia="zh-CN" w:bidi="hi-IN"/>
+        </w:rPr>
+        <w:t>se</w:t>
+      </w:r>
+      <w:r>
+        <w:rPr>
+          <w:rFonts w:eastAsia="NSimSun" w:cs="Arial" w:ascii="Arial" w:hAnsi="Arial"/>
+          <w:kern w:val="2"/>
+          <w:szCs w:val="24"/>
+          <w:lang w:val="pt-BR" w:eastAsia="zh-CN" w:bidi="hi-IN"/>
+        </w:rPr>
+        <w:t xml:space="preserve"> a integração de um modelo </w:t>
+      </w:r>
+      <w:r>
+        <w:rPr>
+          <w:rFonts w:eastAsia="NSimSun" w:cs="Arial" w:ascii="Arial" w:hAnsi="Arial"/>
+          <w:kern w:val="2"/>
+          <w:szCs w:val="24"/>
+          <w:lang w:val="pt-BR" w:eastAsia="zh-CN" w:bidi="hi-IN"/>
+        </w:rPr>
+        <w:t>A</w:t>
+      </w:r>
+      <w:r>
+        <w:rPr>
+          <w:rFonts w:eastAsia="NSimSun" w:cs="Arial" w:ascii="Arial" w:hAnsi="Arial"/>
+          <w:kern w:val="2"/>
+          <w:szCs w:val="24"/>
+          <w:lang w:val="pt-BR" w:eastAsia="zh-CN" w:bidi="hi-IN"/>
+        </w:rPr>
+        <w:t xml:space="preserve">prendizado de </w:t>
+      </w:r>
+      <w:r>
+        <w:rPr>
+          <w:rFonts w:eastAsia="NSimSun" w:cs="Arial" w:ascii="Arial" w:hAnsi="Arial"/>
+          <w:kern w:val="2"/>
+          <w:szCs w:val="24"/>
+          <w:lang w:val="pt-BR" w:eastAsia="zh-CN" w:bidi="hi-IN"/>
+        </w:rPr>
+        <w:t>M</w:t>
+      </w:r>
+      <w:r>
+        <w:rPr>
+          <w:rFonts w:eastAsia="NSimSun" w:cs="Arial" w:ascii="Arial" w:hAnsi="Arial"/>
+          <w:kern w:val="2"/>
+          <w:szCs w:val="24"/>
+          <w:lang w:val="pt-BR" w:eastAsia="zh-CN" w:bidi="hi-IN"/>
+        </w:rPr>
+        <w:t xml:space="preserve">áquina em uma API utilizando o </w:t>
       </w:r>
       <w:r>
         <w:rPr>
@@ -25915,107 +26462,6 @@
           <w:lang w:val="pt-BR" w:eastAsia="zh-CN" w:bidi="hi-IN"/>
         </w:rPr>
         <w:t xml:space="preserve"> biblioteca permite que modelos treinados sejam serializados em disco e, posteriormente, deserializados para serem utilizados em outras partes da aplicação.</w:t>
-      </w:r>
-    </w:p>
-    <w:p>
-      <w:pPr>
-        <w:pStyle w:val="Standard"/>
-        <w:spacing w:lineRule="auto" w:line="360"/>
-        <w:jc w:val="both"/>
-        <w:rPr>
-          <w:rFonts w:ascii="Times New Roman" w:hAnsi="Times New Roman" w:eastAsia="NSimSun" w:cs="Arial"/>
-          <w:kern w:val="2"/>
-          <w:szCs w:val="24"/>
-          <w:lang w:val="pt-BR" w:eastAsia="zh-CN" w:bidi="hi-IN"/>
-        </w:rPr>
-      </w:pPr>
-      <w:r>
-        <w:rPr>
-          <w:rFonts w:eastAsia="NSimSun" w:cs="Arial" w:ascii="Times New Roman" w:hAnsi="Times New Roman"/>
-          <w:kern w:val="2"/>
-          <w:szCs w:val="24"/>
-          <w:lang w:val="pt-BR" w:eastAsia="zh-CN" w:bidi="hi-IN"/>
-        </w:rPr>
-      </w:r>
-    </w:p>
-    <w:p>
-      <w:pPr>
-        <w:pStyle w:val="Standard"/>
-        <w:widowControl/>
-        <w:suppressAutoHyphens w:val="true"/>
-        <w:bidi w:val="0"/>
-        <w:spacing w:lineRule="auto" w:line="240" w:before="0" w:after="0"/>
-        <w:ind w:hanging="0" w:left="2268" w:right="0"/>
-        <w:jc w:val="both"/>
-        <w:textAlignment w:val="baseline"/>
-        <w:rPr>
-          <w:rFonts w:ascii="Arial" w:hAnsi="Arial"/>
-        </w:rPr>
-      </w:pPr>
-      <w:r>
-        <w:rPr>
-          <w:rFonts w:ascii="Arial" w:hAnsi="Arial"/>
-        </w:rPr>
-      </w:r>
-    </w:p>
-    <w:p>
-      <w:pPr>
-        <w:pStyle w:val="Standard"/>
-        <w:widowControl/>
-        <w:suppressAutoHyphens w:val="true"/>
-        <w:bidi w:val="0"/>
-        <w:spacing w:lineRule="auto" w:line="240" w:before="0" w:after="0"/>
-        <w:ind w:hanging="0" w:left="2268" w:right="0"/>
-        <w:jc w:val="both"/>
-        <w:textAlignment w:val="baseline"/>
-        <w:rPr>
-          <w:rFonts w:ascii="Arial" w:hAnsi="Arial"/>
-        </w:rPr>
-      </w:pPr>
-      <w:r>
-        <w:rPr>
-          <w:rFonts w:ascii="Arial" w:hAnsi="Arial"/>
-        </w:rPr>
-      </w:r>
-    </w:p>
-    <w:p>
-      <w:pPr>
-        <w:pStyle w:val="Standard"/>
-        <w:widowControl/>
-        <w:suppressAutoHyphens w:val="true"/>
-        <w:bidi w:val="0"/>
-        <w:spacing w:lineRule="auto" w:line="240" w:before="0" w:after="0"/>
-        <w:ind w:hanging="0" w:left="2268" w:right="0"/>
-        <w:jc w:val="both"/>
-        <w:textAlignment w:val="baseline"/>
-        <w:rPr>
-          <w:rFonts w:ascii="Arial" w:hAnsi="Arial"/>
-        </w:rPr>
-      </w:pPr>
-      <w:r>
-        <w:rPr>
-          <w:rFonts w:ascii="Arial" w:hAnsi="Arial"/>
-        </w:rPr>
-      </w:r>
-    </w:p>
-    <w:p>
-      <w:pPr>
-        <w:pStyle w:val="Standard"/>
-        <w:widowControl/>
-        <w:suppressAutoHyphens w:val="true"/>
-        <w:bidi w:val="0"/>
-        <w:spacing w:lineRule="auto" w:line="240" w:before="0" w:after="0"/>
-        <w:ind w:hanging="0" w:left="2268" w:right="0"/>
-        <w:jc w:val="both"/>
-        <w:textAlignment w:val="baseline"/>
-        <w:rPr>
-          <w:rFonts w:ascii="Arial" w:hAnsi="Arial"/>
-        </w:rPr>
-      </w:pPr>
-      <w:r>
-        <w:rPr>
-          <w:rFonts w:ascii="Arial" w:hAnsi="Arial"/>
-        </w:rPr>
       </w:r>
     </w:p>
     <w:p>
@@ -26596,13 +27042,21 @@
       </w:r>
       <w:r>
         <w:rPr>
+          <w:rFonts w:ascii="Arial" w:hAnsi="Arial"/>
+          <w:i w:val="false"/>
+          <w:iCs w:val="false"/>
+        </w:rPr>
+        <w:t>A</w:t>
+      </w:r>
+      <w:r>
+        <w:rPr>
           <w:rFonts w:eastAsia="MS Gothic" w:cs="Arial" w:ascii="Arial" w:hAnsi="Arial"/>
-          <w:i/>
-          <w:iCs/>
+          <w:i w:val="false"/>
+          <w:iCs w:val="false"/>
           <w:color w:val="000000"/>
           <w:lang w:val="pt-BR" w:eastAsia="zh-CN" w:bidi="hi-IN"/>
         </w:rPr>
-        <w:t>machine learning</w:t>
+        <w:t>prendizado de Máquina</w:t>
       </w:r>
     </w:p>
     <w:p>
@@ -33603,19 +34057,7 @@
         <w:rPr>
           <w:rFonts w:ascii="Arial" w:hAnsi="Arial"/>
         </w:rPr>
-        <w:t xml:space="preserve">&gt;. Acesso em: 18 </w:t>
-      </w:r>
-      <w:r>
-        <w:rPr>
-          <w:rFonts w:ascii="Arial" w:hAnsi="Arial"/>
-        </w:rPr>
-        <w:t>D</w:t>
-      </w:r>
-      <w:r>
-        <w:rPr>
-          <w:rFonts w:ascii="Arial" w:hAnsi="Arial"/>
-        </w:rPr>
-        <w:t>ez. 2023.</w:t>
+        <w:t>&gt;. Acesso em: 18 Dez. 2023.</w:t>
       </w:r>
     </w:p>
     <w:p>
@@ -33883,6 +34325,58 @@
         <w:pStyle w:val="Normal"/>
         <w:spacing w:lineRule="auto" w:line="240"/>
         <w:jc w:val="left"/>
+        <w:rPr>
+          <w:rFonts w:ascii="Arial" w:hAnsi="Arial"/>
+        </w:rPr>
+      </w:pPr>
+      <w:r>
+        <w:rPr>
+          <w:rFonts w:ascii="Arial" w:hAnsi="Arial"/>
+        </w:rPr>
+        <w:t>Lorena, A. C., &amp; de Carvalho, A. C. P. L. F. (2007). Uma Introdução às Support Vector Machines. Revista De Informática Teórica E Aplicada, 14(2), 43–67. &lt;</w:t>
+      </w:r>
+      <w:hyperlink r:id="rId65">
+        <w:r>
+          <w:rPr>
+            <w:rStyle w:val="Hyperlink"/>
+            <w:rFonts w:ascii="Arial" w:hAnsi="Arial"/>
+          </w:rPr>
+          <w:t>https://doi.org/10.22456/2175-2745.5690</w:t>
+        </w:r>
+      </w:hyperlink>
+      <w:r>
+        <w:rPr>
+          <w:rFonts w:ascii="Arial" w:hAnsi="Arial"/>
+        </w:rPr>
+        <w:t xml:space="preserve">&gt;. </w:t>
+      </w:r>
+      <w:r>
+        <w:rPr>
+          <w:rFonts w:ascii="Arial" w:hAnsi="Arial"/>
+        </w:rPr>
+        <w:t>Acessado em: 19 de Jan. 2024</w:t>
+      </w:r>
+    </w:p>
+    <w:p>
+      <w:pPr>
+        <w:pStyle w:val="Normal"/>
+        <w:spacing w:lineRule="auto" w:line="360"/>
+        <w:jc w:val="left"/>
+        <w:rPr>
+          <w:rFonts w:ascii="Arial" w:hAnsi="Arial"/>
+        </w:rPr>
+      </w:pPr>
+      <w:r>
+        <w:rPr>
+          <w:rFonts w:ascii="Arial" w:hAnsi="Arial"/>
+        </w:rPr>
+      </w:r>
+    </w:p>
+    <w:p>
+      <w:pPr>
+        <w:pStyle w:val="Normal"/>
+        <w:spacing w:lineRule="auto" w:line="240"/>
+        <w:jc w:val="left"/>
         <w:rPr/>
       </w:pPr>
       <w:r>
@@ -33902,7 +34396,7 @@
         </w:rPr>
         <w:t>MENDES, Fernanda. Diabetes. 2018. Disponível em: &lt;</w:t>
       </w:r>
-      <w:hyperlink r:id="rId65">
+      <w:hyperlink r:id="rId66">
         <w:r>
           <w:rPr>
             <w:rStyle w:val="Hyperlink"/>
@@ -34036,7 +34530,7 @@
         </w:rPr>
         <w:t>. 2016. Disponível em: &lt;</w:t>
       </w:r>
-      <w:hyperlink r:id="rId66">
+      <w:hyperlink r:id="rId67">
         <w:r>
           <w:rPr>
             <w:rStyle w:val="Hyperlink"/>
@@ -34170,7 +34664,7 @@
         </w:rPr>
         <w:t>. Disponível em: &lt;</w:t>
       </w:r>
-      <w:hyperlink r:id="rId67">
+      <w:hyperlink r:id="rId68">
         <w:r>
           <w:rPr>
             <w:rStyle w:val="Hyperlink"/>
@@ -34269,7 +34763,7 @@
         </w:rPr>
         <w:t>SACRAMENTO, G. (2023). Árvores de decisão para classificação de clientes. Blog Somostera. Disponível em: &lt;</w:t>
       </w:r>
-      <w:hyperlink r:id="rId68">
+      <w:hyperlink r:id="rId69">
         <w:r>
           <w:rPr>
             <w:rStyle w:val="Hyperlink"/>
@@ -34371,7 +34865,7 @@
         </w:rPr>
         <w:t>MISHRA, S. (2023). Breaking down the support vector machine (SVM) algorithm. Towards Data Science. Disponível em: &lt;</w:t>
       </w:r>
-      <w:hyperlink r:id="rId69">
+      <w:hyperlink r:id="rId70">
         <w:r>
           <w:rPr>
             <w:rStyle w:val="Hyperlink"/>
@@ -34472,7 +34966,7 @@
         </w:rPr>
         <w:t>HOYT, Robert, MD. Diabetes Prediction Dataset - Bioestatística Program DataSets da Universidade de Vanderbilt. Publicado em: 02 de maio de 2019. Disponível em: &lt;</w:t>
       </w:r>
-      <w:hyperlink r:id="rId70">
+      <w:hyperlink r:id="rId71">
         <w:r>
           <w:rPr>
             <w:rStyle w:val="Hyperlink"/>
@@ -34574,7 +35068,7 @@
         </w:rPr>
         <w:t>RASHID, Ahlam. Construção do Conjunto de Dados sobre Diabetes. Publicado em: 18 de julho de 2020. Versão 1. DOI: 10.17632/wj9rwkp9c2.1. Mendeley Data da Elsevier. Disponível em: &lt;</w:t>
       </w:r>
-      <w:hyperlink r:id="rId71">
+      <w:hyperlink r:id="rId72">
         <w:r>
           <w:rPr>
             <w:rStyle w:val="Hyperlink"/>
@@ -34689,7 +35183,7 @@
         </w:rPr>
         <w:t>MINISTÉRIO DA SAÚDE. (2020, 8 de agosto). Dia Nacional de Prevenção e Controle do Colesterol. Disponível em: &lt;</w:t>
       </w:r>
-      <w:hyperlink r:id="rId72">
+      <w:hyperlink r:id="rId73">
         <w:r>
           <w:rPr>
             <w:rStyle w:val="Hyperlink"/>
@@ -34733,7 +35227,7 @@
         </w:rPr>
         <w:t>NETTO, Augusto Pimazoni et al. Atualização sobre hemoglobina glicada (HbA1C) para avaliação do controle glicêmico e para o diagnóstico do diabetes: aspectos clínicos e laboratoriais. Jornal Brasileiro de Patologia e Medicina Laboratorial, v. 45, n. 1, p. 31-48, fevereiro 2009. Disponível em: &lt;</w:t>
       </w:r>
-      <w:hyperlink r:id="rId73">
+      <w:hyperlink r:id="rId74">
         <w:r>
           <w:rPr>
             <w:rStyle w:val="Hyperlink"/>
@@ -34786,7 +35280,7 @@
         </w:rPr>
         <w:t>PLONSKI, P. Deploy Machine Learning Models with Django. Disponível em: &lt;</w:t>
       </w:r>
-      <w:hyperlink r:id="rId74">
+      <w:hyperlink r:id="rId75">
         <w:r>
           <w:rPr>
             <w:rStyle w:val="Hyperlink"/>
@@ -34841,12 +35335,12 @@
       </w:r>
     </w:p>
     <w:sectPr>
-      <w:headerReference w:type="even" r:id="rId75"/>
-      <w:headerReference w:type="default" r:id="rId76"/>
-      <w:headerReference w:type="first" r:id="rId77"/>
-      <w:footerReference w:type="even" r:id="rId78"/>
-      <w:footerReference w:type="default" r:id="rId79"/>
-      <w:footerReference w:type="first" r:id="rId80"/>
+      <w:headerReference w:type="even" r:id="rId76"/>
+      <w:headerReference w:type="default" r:id="rId77"/>
+      <w:headerReference w:type="first" r:id="rId78"/>
+      <w:footerReference w:type="even" r:id="rId79"/>
+      <w:footerReference w:type="default" r:id="rId80"/>
+      <w:footerReference w:type="first" r:id="rId81"/>
       <w:footnotePr>
         <w:numFmt w:val="decimal"/>
       </w:footnotePr>
@@ -35174,6 +35668,33 @@
             <w:rFonts w:ascii="Arial" w:hAnsi="Arial"/>
           </w:rPr>
           <w:t>https://www.dio.me/articles/injecao-de-dependencia</w:t>
+        </w:r>
+      </w:hyperlink>
+    </w:p>
+  </w:footnote>
+  <w:footnote w:id="3">
+    <w:p>
+      <w:pPr>
+        <w:pStyle w:val="FootnoteText"/>
+        <w:rPr/>
+      </w:pPr>
+      <w:r>
+        <w:rPr>
+          <w:rStyle w:val="Caracteresdenotaderodap"/>
+        </w:rPr>
+        <w:footnoteRef/>
+      </w:r>
+      <w:r>
+        <w:rPr/>
+        <w:tab/>
+        <w:t xml:space="preserve">Fonte: </w:t>
+      </w:r>
+      <w:hyperlink r:id="rId2">
+        <w:r>
+          <w:rPr>
+            <w:rStyle w:val="Hyperlink"/>
+          </w:rPr>
+          <w:t>https://www.niddk.nih.gov/</w:t>
         </w:r>
       </w:hyperlink>
     </w:p>

</xml_diff>

<commit_message>
Sugestões Prof. Maurício concluída
</commit_message>
<xml_diff>
--- a/Anderson_jose_Simplicio_TCC.docx
+++ b/Anderson_jose_Simplicio_TCC.docx
@@ -1801,8 +1801,8 @@
       </w:tblPr>
       <w:tblGrid>
         <w:gridCol w:w="4701"/>
-        <w:gridCol w:w="558"/>
-        <w:gridCol w:w="4769"/>
+        <w:gridCol w:w="557"/>
+        <w:gridCol w:w="4770"/>
       </w:tblGrid>
       <w:tr>
         <w:trPr>
@@ -1873,7 +1873,7 @@
         </w:tc>
         <w:tc>
           <w:tcPr>
-            <w:tcW w:w="558" w:type="dxa"/>
+            <w:tcW w:w="557" w:type="dxa"/>
             <w:tcBorders/>
             <w:shd w:color="auto" w:fill="auto" w:val="clear"/>
             <w:vAlign w:val="center"/>
@@ -1897,7 +1897,7 @@
         </w:tc>
         <w:tc>
           <w:tcPr>
-            <w:tcW w:w="4769" w:type="dxa"/>
+            <w:tcW w:w="4770" w:type="dxa"/>
             <w:tcBorders/>
             <w:shd w:color="auto" w:fill="auto" w:val="clear"/>
             <w:vAlign w:val="center"/>
@@ -7530,14 +7530,7 @@
                 <w:rStyle w:val="Vnculodendice"/>
                 <w:i w:val="false"/>
               </w:rPr>
-              <w:t xml:space="preserve">Árvores de decisão </w:t>
-            </w:r>
-            <w:r>
-              <w:rPr>
-                <w:rStyle w:val="Vnculodendice"/>
-                <w:i w:val="false"/>
-              </w:rPr>
-              <w:t>e florestas aleatórias</w:t>
+              <w:t>Árvores de decisão e florestas aleatórias</w:t>
             </w:r>
             <w:r>
               <w:rPr>
@@ -7572,15 +7565,7 @@
                 <w:i/>
                 <w:iCs/>
               </w:rPr>
-              <w:t xml:space="preserve">Ensemble </w:t>
-            </w:r>
-            <w:r>
-              <w:rPr>
-                <w:rStyle w:val="Vnculodendice"/>
-                <w:i/>
-                <w:iCs/>
-              </w:rPr>
-              <w:t>learning</w:t>
+              <w:t>Ensemble learning</w:t>
             </w:r>
             <w:r>
               <w:rPr>
@@ -7751,21 +7736,7 @@
                 <w:rStyle w:val="Vnculodendice"/>
                 <w:i w:val="false"/>
               </w:rPr>
-              <w:t>Fraç</w:t>
-            </w:r>
-            <w:r>
-              <w:rPr>
-                <w:rStyle w:val="Vnculodendice"/>
-                <w:i w:val="false"/>
-              </w:rPr>
-              <w:t>ão</w:t>
-            </w:r>
-            <w:r>
-              <w:rPr>
-                <w:rStyle w:val="Vnculodendice"/>
-                <w:i w:val="false"/>
-              </w:rPr>
-              <w:t xml:space="preserve"> relevante da hemoglobina glicada</w:t>
+              <w:t>Fração relevante da hemoglobina glicada</w:t>
             </w:r>
             <w:r>
               <w:rPr>
@@ -7882,15 +7853,7 @@
                 <w:i/>
                 <w:iCs/>
               </w:rPr>
-              <w:t>D</w:t>
-            </w:r>
-            <w:r>
-              <w:rPr>
-                <w:rStyle w:val="Vnculodendice"/>
-                <w:i/>
-                <w:iCs/>
-              </w:rPr>
-              <w:t>ecision tree</w:t>
+              <w:t>Decision tree</w:t>
             </w:r>
             <w:r>
               <w:rPr>
@@ -8069,15 +8032,7 @@
                 <w:i w:val="false"/>
                 <w:iCs w:val="false"/>
               </w:rPr>
-              <w:t>A</w:t>
-            </w:r>
-            <w:r>
-              <w:rPr>
-                <w:rStyle w:val="Vnculodendice"/>
-                <w:i w:val="false"/>
-                <w:iCs w:val="false"/>
-              </w:rPr>
-              <w:t>prendizado de Máquina</w:t>
+              <w:t>Aprendizado de Máquina</w:t>
             </w:r>
             <w:r>
               <w:rPr>
@@ -9759,39 +9714,7 @@
           <w:szCs w:val="24"/>
         </w:rPr>
         <w:tab/>
-        <w:t xml:space="preserve">Este capítulo tem como objetivo fornecer os fundamentos teóricos necessários para a compreensão do trabalho. </w:t>
-      </w:r>
-      <w:r>
-        <w:rPr>
-          <w:rFonts w:ascii="Arial" w:hAnsi="Arial"/>
-          <w:sz w:val="24"/>
-          <w:szCs w:val="24"/>
-        </w:rPr>
-        <w:t>A</w:t>
-      </w:r>
-      <w:r>
-        <w:rPr>
-          <w:rFonts w:ascii="Arial" w:hAnsi="Arial"/>
-          <w:sz w:val="24"/>
-          <w:szCs w:val="24"/>
-        </w:rPr>
-        <w:t>bord</w:t>
-      </w:r>
-      <w:r>
-        <w:rPr>
-          <w:rFonts w:ascii="Arial" w:hAnsi="Arial"/>
-          <w:sz w:val="24"/>
-          <w:szCs w:val="24"/>
-        </w:rPr>
-        <w:t>ou</w:t>
-      </w:r>
-      <w:r>
-        <w:rPr>
-          <w:rFonts w:ascii="Arial" w:hAnsi="Arial"/>
-          <w:sz w:val="24"/>
-          <w:szCs w:val="24"/>
-        </w:rPr>
-        <w:t xml:space="preserve"> diversas tecnologias e conceitos essenciais em áreas como interfaces de programação de aplicativos (APIs), arquitetura </w:t>
+        <w:t xml:space="preserve">Este capítulo tem como objetivo fornecer os fundamentos teóricos necessários para a compreensão do trabalho. Abordou diversas tecnologias e conceitos essenciais em áreas como interfaces de programação de aplicativos (APIs), arquitetura </w:t>
       </w:r>
       <w:r>
         <w:rPr>
@@ -10560,8 +10483,8 @@
         </w:rPr>
       </w:pPr>
       <w:bookmarkStart w:id="15" w:name="__RefHeading___Toc6217_802890663"/>
-      <w:bookmarkStart w:id="16" w:name="_Toc190392852"/>
-      <w:bookmarkStart w:id="17" w:name="_Toc190392851"/>
+      <w:bookmarkStart w:id="16" w:name="_Toc190392851"/>
+      <w:bookmarkStart w:id="17" w:name="_Toc190392852"/>
       <w:bookmarkEnd w:id="15"/>
       <w:r>
         <w:rPr>
@@ -10660,7 +10583,15 @@
           <w:sz w:val="24"/>
           <w:szCs w:val="24"/>
         </w:rPr>
-        <w:t>W</w:t>
+        <w:t>Web</w:t>
+      </w:r>
+      <w:r>
+        <w:rPr>
+          <w:rFonts w:ascii="Arial" w:hAnsi="Arial"/>
+          <w:sz w:val="24"/>
+          <w:szCs w:val="24"/>
+        </w:rPr>
+        <w:t xml:space="preserve">, focando na eficiência da comunicação entre sistemas distintos. Esta permite que sistemas diferentes na </w:t>
       </w:r>
       <w:r>
         <w:rPr>
@@ -10670,24 +10601,6 @@
           <w:sz w:val="24"/>
           <w:szCs w:val="24"/>
         </w:rPr>
-        <w:t>eb</w:t>
-      </w:r>
-      <w:r>
-        <w:rPr>
-          <w:rFonts w:ascii="Arial" w:hAnsi="Arial"/>
-          <w:sz w:val="24"/>
-          <w:szCs w:val="24"/>
-        </w:rPr>
-        <w:t xml:space="preserve">, focando na eficiência da comunicação entre sistemas distintos. Esta permite que sistemas diferentes na </w:t>
-      </w:r>
-      <w:r>
-        <w:rPr>
-          <w:rFonts w:ascii="Arial" w:hAnsi="Arial"/>
-          <w:i/>
-          <w:iCs/>
-          <w:sz w:val="24"/>
-          <w:szCs w:val="24"/>
-        </w:rPr>
         <w:t>Internet</w:t>
       </w:r>
       <w:r>
@@ -10696,23 +10609,7 @@
           <w:sz w:val="24"/>
           <w:szCs w:val="24"/>
         </w:rPr>
-        <w:t xml:space="preserve"> conversem entre si de forma eficiente. Assim, REST pode ser entendid</w:t>
-      </w:r>
-      <w:r>
-        <w:rPr>
-          <w:rFonts w:ascii="Arial" w:hAnsi="Arial"/>
-          <w:sz w:val="24"/>
-          <w:szCs w:val="24"/>
-        </w:rPr>
-        <w:t>o</w:t>
-      </w:r>
-      <w:r>
-        <w:rPr>
-          <w:rFonts w:ascii="Arial" w:hAnsi="Arial"/>
-          <w:sz w:val="24"/>
-          <w:szCs w:val="24"/>
-        </w:rPr>
-        <w:t xml:space="preserve"> como um conjunto de melhores práticas para a construção de API</w:t>
+        <w:t xml:space="preserve"> conversem entre si de forma eficiente. Assim, REST pode ser entendido como um conjunto de melhores práticas para a construção de API</w:t>
       </w:r>
       <w:bookmarkStart w:id="18" w:name="_Toc19039289"/>
       <w:bookmarkEnd w:id="18"/>
@@ -11233,8 +11130,8 @@
         </w:rPr>
       </w:pPr>
       <w:bookmarkStart w:id="20" w:name="__RefHeading___Toc6219_802890663"/>
-      <w:bookmarkStart w:id="21" w:name="_Toc1903928521"/>
-      <w:bookmarkStart w:id="22" w:name="_Toc1903928511"/>
+      <w:bookmarkStart w:id="21" w:name="_Toc1903928511"/>
+      <w:bookmarkStart w:id="22" w:name="_Toc1903928521"/>
       <w:bookmarkEnd w:id="20"/>
       <w:r>
         <w:rPr>
@@ -14735,41 +14632,7 @@
           <w:lang w:val="pt-BR" w:eastAsia="zh-CN" w:bidi="hi-IN"/>
         </w:rPr>
         <w:tab/>
-        <w:t>Após compreender as árvores de decisão, pode-</w:t>
-      </w:r>
-      <w:r>
-        <w:rPr>
-          <w:rFonts w:eastAsia="NSimSun" w:cs="Arial" w:ascii="Arial" w:hAnsi="Arial"/>
-          <w:b w:val="false"/>
-          <w:bCs w:val="false"/>
-          <w:i w:val="false"/>
-          <w:caps w:val="false"/>
-          <w:smallCaps w:val="false"/>
-          <w:color w:val="auto"/>
-          <w:spacing w:val="0"/>
-          <w:kern w:val="2"/>
-          <w:sz w:val="24"/>
-          <w:szCs w:val="24"/>
-          <w:lang w:val="pt-BR" w:eastAsia="zh-CN" w:bidi="hi-IN"/>
-        </w:rPr>
-        <w:t>se</w:t>
-      </w:r>
-      <w:r>
-        <w:rPr>
-          <w:rFonts w:eastAsia="NSimSun" w:cs="Arial" w:ascii="Arial" w:hAnsi="Arial"/>
-          <w:b w:val="false"/>
-          <w:bCs w:val="false"/>
-          <w:i w:val="false"/>
-          <w:caps w:val="false"/>
-          <w:smallCaps w:val="false"/>
-          <w:color w:val="auto"/>
-          <w:spacing w:val="0"/>
-          <w:kern w:val="2"/>
-          <w:sz w:val="24"/>
-          <w:szCs w:val="24"/>
-          <w:lang w:val="pt-BR" w:eastAsia="zh-CN" w:bidi="hi-IN"/>
-        </w:rPr>
-        <w:t xml:space="preserve"> avançar para o método de floresta aleatória. Segundo Breiman e Cutler (2001), a floresta aleatória é um algoritmo de aprendizado de máquina que combina as saídas de várias árvores de decisão para produzir um resultado final mais preciso ou robusto. Este método é considerado um tipo de </w:t>
+        <w:t xml:space="preserve">Após compreender as árvores de decisão, pode-se avançar para o método de floresta aleatória. Segundo Breiman e Cutler (2001), a floresta aleatória é um algoritmo de aprendizado de máquina que combina as saídas de várias árvores de decisão para produzir um resultado final mais preciso ou robusto. Este método é considerado um tipo de </w:t>
       </w:r>
       <w:r>
         <w:rPr>
@@ -14989,33 +14852,7 @@
           <w:szCs w:val="24"/>
           <w:lang w:val="pt-BR" w:eastAsia="zh-CN" w:bidi="hi-IN"/>
         </w:rPr>
-        <w:t xml:space="preserve">, a fusão de previsões provenientes de diversas fontes normalmente conduz a uma acurácia superior. Esta abordagem se beneficia da capacidade de cada componente em atenuar as limitações dos outros. </w:t>
-      </w:r>
-      <w:r>
-        <w:rPr>
-          <w:rFonts w:eastAsia="NSimSun" w:cs="Arial" w:ascii="Arial" w:hAnsi="Arial"/>
-          <w:b w:val="false"/>
-          <w:bCs w:val="false"/>
-          <w:color w:val="auto"/>
-          <w:kern w:val="2"/>
-          <w:sz w:val="24"/>
-          <w:szCs w:val="24"/>
-          <w:lang w:val="pt-BR" w:eastAsia="zh-CN" w:bidi="hi-IN"/>
-        </w:rPr>
-        <w:t>E</w:t>
-      </w:r>
-      <w:r>
-        <w:rPr>
-          <w:rFonts w:eastAsia="NSimSun" w:cs="Arial" w:ascii="Arial" w:hAnsi="Arial"/>
-          <w:b w:val="false"/>
-          <w:bCs w:val="false"/>
-          <w:color w:val="auto"/>
-          <w:kern w:val="2"/>
-          <w:sz w:val="24"/>
-          <w:szCs w:val="24"/>
-          <w:lang w:val="pt-BR" w:eastAsia="zh-CN" w:bidi="hi-IN"/>
-        </w:rPr>
-        <w:t xml:space="preserve">ssa técnica envolve o uso de múltiplos algoritmos ou instâncias, cada um contribuindo para o resultado final. Algoritmos que adotam essa estratégia são frequentemente classificados como métodos de </w:t>
+        <w:t xml:space="preserve">, a fusão de previsões provenientes de diversas fontes normalmente conduz a uma acurácia superior. Esta abordagem se beneficia da capacidade de cada componente em atenuar as limitações dos outros. Essa técnica envolve o uso de múltiplos algoritmos ou instâncias, cada um contribuindo para o resultado final. Algoritmos que adotam essa estratégia são frequentemente classificados como métodos de </w:t>
       </w:r>
       <w:r>
         <w:rPr>
@@ -15546,26 +15383,7 @@
           <w:szCs w:val="20"/>
           <w:lang w:val="pt-BR" w:eastAsia="zh-CN" w:bidi="hi-IN"/>
         </w:rPr>
-        <w:t>A teoria de aprendizado estatístico, embasada por Vapnik e fundamentada em estudos iniciados</w:t>
-      </w:r>
-      <w:r>
-        <w:rPr>
-          <w:rFonts w:eastAsia="NSimSun" w:cs="Arial" w:ascii="Arial" w:hAnsi="Arial"/>
-          <w:b w:val="false"/>
-          <w:bCs w:val="false"/>
-          <w:i w:val="false"/>
-          <w:caps w:val="false"/>
-          <w:smallCaps w:val="false"/>
-          <w:strike w:val="false"/>
-          <w:dstrike w:val="false"/>
-          <w:color w:val="auto"/>
-          <w:spacing w:val="0"/>
-          <w:kern w:val="2"/>
-          <w:sz w:val="20"/>
-          <w:szCs w:val="20"/>
-          <w:lang w:val="pt-BR" w:eastAsia="zh-CN" w:bidi="hi-IN"/>
-        </w:rPr>
-        <w:t xml:space="preserve"> no artigo da </w:t>
+        <w:t xml:space="preserve">A teoria de aprendizado estatístico, embasada por Vapnik e fundamentada em estudos iniciados no artigo da </w:t>
       </w:r>
       <w:r>
         <w:rPr>
@@ -15604,7 +15422,84 @@
           <w:szCs w:val="20"/>
           <w:lang w:val="pt-BR" w:eastAsia="zh-CN" w:bidi="hi-IN"/>
         </w:rPr>
-        <w:t>, norteia o desenvolvimento das Support Vector Machines (SVMs). Essa abordagem estabelece princípios essenciais para a obtenção de classificadores com boa generalização, evidenciando sua capacidade de prever com precisão a classe de novos dados no mesmo domínio do aprendizado (LORENA et al., 2007).</w:t>
+        <w:t xml:space="preserve">, norteia o desenvolvimento das </w:t>
+      </w:r>
+      <w:r>
+        <w:rPr>
+          <w:rFonts w:eastAsia="NSimSun" w:cs="Arial" w:ascii="Arial" w:hAnsi="Arial"/>
+          <w:b w:val="false"/>
+          <w:bCs w:val="false"/>
+          <w:i/>
+          <w:iCs/>
+          <w:caps w:val="false"/>
+          <w:smallCaps w:val="false"/>
+          <w:strike w:val="false"/>
+          <w:dstrike w:val="false"/>
+          <w:color w:val="auto"/>
+          <w:spacing w:val="0"/>
+          <w:kern w:val="2"/>
+          <w:sz w:val="20"/>
+          <w:szCs w:val="20"/>
+          <w:lang w:val="pt-BR" w:eastAsia="zh-CN" w:bidi="hi-IN"/>
+        </w:rPr>
+        <w:t>Support Vector Machines</w:t>
+      </w:r>
+      <w:r>
+        <w:rPr>
+          <w:rFonts w:eastAsia="NSimSun" w:cs="Arial" w:ascii="Arial" w:hAnsi="Arial"/>
+          <w:b w:val="false"/>
+          <w:bCs w:val="false"/>
+          <w:i w:val="false"/>
+          <w:caps w:val="false"/>
+          <w:smallCaps w:val="false"/>
+          <w:strike w:val="false"/>
+          <w:dstrike w:val="false"/>
+          <w:color w:val="auto"/>
+          <w:spacing w:val="0"/>
+          <w:kern w:val="2"/>
+          <w:sz w:val="20"/>
+          <w:szCs w:val="20"/>
+          <w:lang w:val="pt-BR" w:eastAsia="zh-CN" w:bidi="hi-IN"/>
+        </w:rPr>
+        <w:t xml:space="preserve"> (SVMs). Essa abordagem estabelece princípios essenciais para a obtenção de classificadores com boa generalização, evidenciando sua capacidade de prever com precisão a classe de novos dados no mesmo domínio do aprendizado (L</w:t>
+      </w:r>
+      <w:r>
+        <w:rPr>
+          <w:rFonts w:eastAsia="NSimSun" w:cs="Arial" w:ascii="Arial" w:hAnsi="Arial"/>
+          <w:b w:val="false"/>
+          <w:bCs w:val="false"/>
+          <w:i w:val="false"/>
+          <w:caps w:val="false"/>
+          <w:smallCaps w:val="false"/>
+          <w:strike w:val="false"/>
+          <w:dstrike w:val="false"/>
+          <w:color w:val="auto"/>
+          <w:spacing w:val="0"/>
+          <w:kern w:val="2"/>
+          <w:sz w:val="20"/>
+          <w:szCs w:val="20"/>
+          <w:lang w:val="pt-BR" w:eastAsia="zh-CN" w:bidi="hi-IN"/>
+        </w:rPr>
+        <w:t>orena</w:t>
+      </w:r>
+      <w:r>
+        <w:rPr>
+          <w:rFonts w:eastAsia="NSimSun" w:cs="Arial" w:ascii="Arial" w:hAnsi="Arial"/>
+          <w:b w:val="false"/>
+          <w:bCs w:val="false"/>
+          <w:i w:val="false"/>
+          <w:caps w:val="false"/>
+          <w:smallCaps w:val="false"/>
+          <w:strike w:val="false"/>
+          <w:dstrike w:val="false"/>
+          <w:color w:val="auto"/>
+          <w:spacing w:val="0"/>
+          <w:kern w:val="2"/>
+          <w:sz w:val="20"/>
+          <w:szCs w:val="20"/>
+          <w:lang w:val="pt-BR" w:eastAsia="zh-CN" w:bidi="hi-IN"/>
+        </w:rPr>
+        <w:t xml:space="preserve"> et al., 2007).</w:t>
       </w:r>
     </w:p>
     <w:p>
@@ -15931,8 +15826,18 @@
           <w:szCs w:val="24"/>
           <w:lang w:val="pt-BR" w:eastAsia="zh-CN" w:bidi="hi-IN"/>
         </w:rPr>
-        <w:t xml:space="preserve">Na Figura 4, o hiperplano (linha </w:t>
-      </w:r>
+        <w:t>Na Figura 4, o hiperplano (linha roxa) representa a fronteira de decisão ideal entre as classes. Os pontos mais próximos a margem de separação, conhecidos como vetores de suporte, são fundamentais na definição da margem e estão destacados, representando as classes distintas.</w:t>
+      </w:r>
+    </w:p>
+    <w:p>
+      <w:pPr>
+        <w:pStyle w:val="Standard"/>
+        <w:spacing w:lineRule="auto" w:line="360"/>
+        <w:jc w:val="both"/>
+        <w:rPr>
+          <w:rFonts w:ascii="Arial" w:hAnsi="Arial"/>
+        </w:rPr>
+      </w:pPr>
       <w:r>
         <w:rPr>
           <w:rFonts w:eastAsia="NSimSun" w:cs="Arial" w:ascii="Arial" w:hAnsi="Arial"/>
@@ -15948,8 +15853,19 @@
           <w:szCs w:val="24"/>
           <w:lang w:val="pt-BR" w:eastAsia="zh-CN" w:bidi="hi-IN"/>
         </w:rPr>
-        <w:t>roxa</w:t>
-      </w:r>
+        <w:tab/>
+        <w:t>A margem define a distância entre o hiperplano e os vetores de suporte, e o propósito principal do SVM é maximizar essa margem, garantindo uma separação robusta e generalizadora entre as classes.</w:t>
+      </w:r>
+    </w:p>
+    <w:p>
+      <w:pPr>
+        <w:pStyle w:val="Standard"/>
+        <w:spacing w:lineRule="auto" w:line="360"/>
+        <w:jc w:val="both"/>
+        <w:rPr>
+          <w:rFonts w:ascii="Arial" w:hAnsi="Arial"/>
+        </w:rPr>
+      </w:pPr>
       <w:r>
         <w:rPr>
           <w:rFonts w:eastAsia="NSimSun" w:cs="Arial" w:ascii="Arial" w:hAnsi="Arial"/>
@@ -15965,18 +15881,8 @@
           <w:szCs w:val="24"/>
           <w:lang w:val="pt-BR" w:eastAsia="zh-CN" w:bidi="hi-IN"/>
         </w:rPr>
-        <w:t>) representa a fronteira de decisão ideal entre as classes. Os pontos mais próximos a margem de separação, conhecidos como vetores de suporte, são fundamentais na definição da margem e estão destacados, representando as classes distintas.</w:t>
-      </w:r>
-    </w:p>
-    <w:p>
-      <w:pPr>
-        <w:pStyle w:val="Standard"/>
-        <w:spacing w:lineRule="auto" w:line="360"/>
-        <w:jc w:val="both"/>
-        <w:rPr>
-          <w:rFonts w:ascii="Arial" w:hAnsi="Arial"/>
-        </w:rPr>
-      </w:pPr>
+        <w:tab/>
+      </w:r>
       <w:r>
         <w:rPr>
           <w:rFonts w:eastAsia="NSimSun" w:cs="Arial" w:ascii="Arial" w:hAnsi="Arial"/>
@@ -15992,8 +15898,174 @@
           <w:szCs w:val="24"/>
           <w:lang w:val="pt-BR" w:eastAsia="zh-CN" w:bidi="hi-IN"/>
         </w:rPr>
-        <w:tab/>
-        <w:t>A margem define a distância entre o hiperplano e os vetores de suporte, e o propósito principal do SVM é maximizar essa margem, garantindo uma separação robusta e generalizadora entre as classes.</w:t>
+        <w:t>Existem casos em que os dados não são linearmente separáveis no espaço original, para lidar com essa problemática o svm utiliza o</w:t>
+      </w:r>
+      <w:r>
+        <w:rPr>
+          <w:rFonts w:eastAsia="NSimSun" w:cs="Arial" w:ascii="Arial" w:hAnsi="Arial"/>
+          <w:b w:val="false"/>
+          <w:bCs w:val="false"/>
+          <w:i/>
+          <w:iCs/>
+          <w:caps w:val="false"/>
+          <w:smallCaps w:val="false"/>
+          <w:color w:val="auto"/>
+          <w:spacing w:val="0"/>
+          <w:kern w:val="2"/>
+          <w:sz w:val="24"/>
+          <w:szCs w:val="24"/>
+          <w:lang w:val="pt-BR" w:eastAsia="zh-CN" w:bidi="hi-IN"/>
+        </w:rPr>
+        <w:t xml:space="preserve"> kernel</w:t>
+      </w:r>
+      <w:r>
+        <w:rPr>
+          <w:rFonts w:eastAsia="NSimSun" w:cs="Arial" w:ascii="Arial" w:hAnsi="Arial"/>
+          <w:b w:val="false"/>
+          <w:bCs w:val="false"/>
+          <w:i w:val="false"/>
+          <w:caps w:val="false"/>
+          <w:smallCaps w:val="false"/>
+          <w:color w:val="auto"/>
+          <w:spacing w:val="0"/>
+          <w:kern w:val="2"/>
+          <w:sz w:val="24"/>
+          <w:szCs w:val="24"/>
+          <w:lang w:val="pt-BR" w:eastAsia="zh-CN" w:bidi="hi-IN"/>
+        </w:rPr>
+        <w:t>.</w:t>
+      </w:r>
+    </w:p>
+    <w:p>
+      <w:pPr>
+        <w:pStyle w:val="Standard"/>
+        <w:widowControl/>
+        <w:suppressAutoHyphens w:val="true"/>
+        <w:bidi w:val="0"/>
+        <w:spacing w:lineRule="auto" w:line="360" w:before="0" w:after="0"/>
+        <w:ind w:hanging="0" w:left="2268" w:right="0"/>
+        <w:jc w:val="both"/>
+        <w:textAlignment w:val="baseline"/>
+        <w:rPr>
+          <w:rFonts w:ascii="Arial" w:hAnsi="Arial"/>
+        </w:rPr>
+      </w:pPr>
+      <w:r>
+        <w:rPr>
+          <w:rFonts w:eastAsia="NSimSun" w:cs="Arial" w:ascii="Arial" w:hAnsi="Arial"/>
+          <w:b w:val="false"/>
+          <w:bCs w:val="false"/>
+          <w:i w:val="false"/>
+          <w:caps w:val="false"/>
+          <w:smallCaps w:val="false"/>
+          <w:color w:val="auto"/>
+          <w:spacing w:val="0"/>
+          <w:kern w:val="2"/>
+          <w:sz w:val="20"/>
+          <w:szCs w:val="20"/>
+          <w:lang w:val="pt-BR" w:eastAsia="zh-CN" w:bidi="hi-IN"/>
+        </w:rPr>
+        <w:t>kernel é uma função matemática que transforma os dados em um espaço de características de maior dimensionalidade, onde a separação linear pode ser mais eficientemente realizada. Exemplos comuns de kernels incluem o Linear Kernel, que mantém a dimensionalidade original para dados linearmente separáveis, e o Polynomial Kernel, que mapeia os dados para um espaço polinomial de maior dimensionalidade</w:t>
+      </w:r>
+      <w:r>
+        <w:rPr>
+          <w:rFonts w:eastAsia="NSimSun" w:cs="Arial" w:ascii="Arial" w:hAnsi="Arial"/>
+          <w:b w:val="false"/>
+          <w:bCs w:val="false"/>
+          <w:i w:val="false"/>
+          <w:caps w:val="false"/>
+          <w:smallCaps w:val="false"/>
+          <w:strike w:val="false"/>
+          <w:dstrike w:val="false"/>
+          <w:color w:val="auto"/>
+          <w:spacing w:val="0"/>
+          <w:kern w:val="2"/>
+          <w:sz w:val="20"/>
+          <w:szCs w:val="20"/>
+          <w:lang w:val="pt-BR" w:eastAsia="zh-CN" w:bidi="hi-IN"/>
+        </w:rPr>
+        <w:t xml:space="preserve"> (Lorena et al., 2007).</w:t>
+      </w:r>
+    </w:p>
+    <w:p>
+      <w:pPr>
+        <w:pStyle w:val="Standard"/>
+        <w:widowControl/>
+        <w:suppressAutoHyphens w:val="true"/>
+        <w:bidi w:val="0"/>
+        <w:spacing w:lineRule="auto" w:line="360" w:before="0" w:after="0"/>
+        <w:ind w:firstLine="737" w:left="0" w:right="0"/>
+        <w:jc w:val="both"/>
+        <w:textAlignment w:val="baseline"/>
+        <w:rPr>
+          <w:rFonts w:ascii="Arial" w:hAnsi="Arial"/>
+        </w:rPr>
+      </w:pPr>
+      <w:r>
+        <w:rPr>
+          <w:rFonts w:ascii="Arial" w:hAnsi="Arial"/>
+        </w:rPr>
+        <w:t xml:space="preserve">As </w:t>
+      </w:r>
+      <w:r>
+        <w:rPr>
+          <w:rFonts w:ascii="Arial" w:hAnsi="Arial"/>
+        </w:rPr>
+        <w:t>Máquinas de Vetores de Suprote</w:t>
+      </w:r>
+      <w:r>
+        <w:rPr>
+          <w:rFonts w:ascii="Arial" w:hAnsi="Arial"/>
+        </w:rPr>
+        <w:t xml:space="preserve"> demonstram resiliência </w:t>
+      </w:r>
+      <w:r>
+        <w:rPr>
+          <w:rFonts w:ascii="Arial" w:hAnsi="Arial"/>
+        </w:rPr>
+        <w:t>diante</w:t>
+      </w:r>
+      <w:r>
+        <w:rPr>
+          <w:rFonts w:ascii="Arial" w:hAnsi="Arial"/>
+        </w:rPr>
+        <w:t xml:space="preserve"> de </w:t>
+      </w:r>
+      <w:r>
+        <w:rPr>
+          <w:rFonts w:ascii="Arial" w:hAnsi="Arial"/>
+        </w:rPr>
+        <w:t xml:space="preserve">um </w:t>
+      </w:r>
+      <w:r>
+        <w:rPr>
+          <w:rFonts w:ascii="Arial" w:hAnsi="Arial"/>
+        </w:rPr>
+        <w:t xml:space="preserve"> conjuntos de dados extensos, nos quais outras abordagens de </w:t>
+      </w:r>
+      <w:r>
+        <w:rPr>
+          <w:rFonts w:ascii="Arial" w:hAnsi="Arial"/>
+        </w:rPr>
+        <w:t>A</w:t>
+      </w:r>
+      <w:r>
+        <w:rPr>
+          <w:rFonts w:ascii="Arial" w:hAnsi="Arial"/>
+        </w:rPr>
+        <w:t xml:space="preserve">prendizado </w:t>
+      </w:r>
+      <w:r>
+        <w:rPr>
+          <w:rFonts w:ascii="Arial" w:hAnsi="Arial"/>
+        </w:rPr>
+        <w:t>de Máquina</w:t>
+      </w:r>
+      <w:r>
+        <w:rPr>
+          <w:rFonts w:ascii="Arial" w:hAnsi="Arial"/>
+        </w:rPr>
+        <w:t xml:space="preserve"> frequentemente resultam em classificadores excessivamente ajustados ou subajustados. </w:t>
       </w:r>
       <w:r>
         <w:br w:type="page"/>
@@ -16058,19 +16130,7 @@
         <w:rPr>
           <w:rFonts w:ascii="Arial" w:hAnsi="Arial"/>
         </w:rPr>
-        <w:t>Para desenvolver uma API voltada ao diagnóstico de diabetes, recorr</w:t>
-      </w:r>
-      <w:r>
-        <w:rPr>
-          <w:rFonts w:ascii="Arial" w:hAnsi="Arial"/>
-        </w:rPr>
-        <w:t>e-se</w:t>
-      </w:r>
-      <w:r>
-        <w:rPr>
-          <w:rFonts w:ascii="Arial" w:hAnsi="Arial"/>
-        </w:rPr>
-        <w:t xml:space="preserve"> a duas bases de dados específicas. Esses conjuntos de dados estão disponíveis no </w:t>
+        <w:t xml:space="preserve">Para desenvolver uma API voltada ao diagnóstico de diabetes, recorre-se a duas bases de dados específicas. Esses conjuntos de dados estão disponíveis no </w:t>
       </w:r>
       <w:r>
         <w:rPr>
@@ -18547,23 +18607,7 @@
           <w:sz w:val="24"/>
           <w:szCs w:val="24"/>
         </w:rPr>
-        <w:t xml:space="preserve">) </w:t>
-      </w:r>
-      <w:r>
-        <w:rPr>
-          <w:rFonts w:ascii="Arial" w:hAnsi="Arial"/>
-          <w:sz w:val="24"/>
-          <w:szCs w:val="24"/>
-        </w:rPr>
-        <w:t>como demostrado na Figura 6 e Tabela 3</w:t>
-      </w:r>
-      <w:r>
-        <w:rPr>
-          <w:rFonts w:ascii="Arial" w:hAnsi="Arial"/>
-          <w:sz w:val="24"/>
-          <w:szCs w:val="24"/>
-        </w:rPr>
-        <w:t>.</w:t>
+        <w:t>) como demostrado na Figura 6 e Tabela 3.</w:t>
       </w:r>
     </w:p>
     <w:p>
@@ -20366,47 +20410,7 @@
           <w:i w:val="false"/>
           <w:iCs w:val="false"/>
         </w:rPr>
-        <w:t xml:space="preserve">, essa medida pode não ser adequada para todas as situações. Assim, </w:t>
-      </w:r>
-      <w:r>
-        <w:rPr>
-          <w:rFonts w:ascii="Arial" w:hAnsi="Arial"/>
-          <w:b w:val="false"/>
-          <w:bCs w:val="false"/>
-          <w:i w:val="false"/>
-          <w:iCs w:val="false"/>
-        </w:rPr>
-        <w:t>utilizamos</w:t>
-      </w:r>
-      <w:r>
-        <w:rPr>
-          <w:rFonts w:ascii="Arial" w:hAnsi="Arial"/>
-          <w:b w:val="false"/>
-          <w:bCs w:val="false"/>
-          <w:i w:val="false"/>
-          <w:iCs w:val="false"/>
-        </w:rPr>
-        <w:t xml:space="preserve"> a abordagem </w:t>
-      </w:r>
-      <w:r>
-        <w:rPr>
-          <w:rFonts w:ascii="Arial" w:hAnsi="Arial"/>
-          <w:b w:val="false"/>
-          <w:bCs w:val="false"/>
-          <w:i w:val="false"/>
-          <w:iCs w:val="false"/>
-        </w:rPr>
-        <w:t>com</w:t>
-      </w:r>
-      <w:r>
-        <w:rPr>
-          <w:rFonts w:ascii="Arial" w:hAnsi="Arial"/>
-          <w:b w:val="false"/>
-          <w:bCs w:val="false"/>
-          <w:i w:val="false"/>
-          <w:iCs w:val="false"/>
-        </w:rPr>
-        <w:t xml:space="preserve"> a biblioteca Pandas para essa exclusão de</w:t>
+        <w:t>, essa medida pode não ser adequada para todas as situações. Assim, utilizamos a abordagem com a biblioteca Pandas para essa exclusão de</w:t>
       </w:r>
       <w:r>
         <w:rPr>
@@ -20928,34 +20932,7 @@
           <w:sz w:val="24"/>
         </w:rPr>
         <w:tab/>
-      </w:r>
-      <w:r>
-        <w:rPr>
-          <w:rFonts w:ascii="Arial" w:hAnsi="Arial"/>
-          <w:b w:val="false"/>
-          <w:bCs w:val="false"/>
-          <w:i w:val="false"/>
-          <w:caps w:val="false"/>
-          <w:smallCaps w:val="false"/>
-          <w:color w:val="3E2723"/>
-          <w:spacing w:val="0"/>
-          <w:sz w:val="24"/>
-        </w:rPr>
-        <w:t xml:space="preserve">No </w:t>
-      </w:r>
-      <w:r>
-        <w:rPr>
-          <w:rFonts w:ascii="Arial" w:hAnsi="Arial"/>
-          <w:b w:val="false"/>
-          <w:bCs w:val="false"/>
-          <w:i w:val="false"/>
-          <w:caps w:val="false"/>
-          <w:smallCaps w:val="false"/>
-          <w:color w:val="3E2723"/>
-          <w:spacing w:val="0"/>
-          <w:sz w:val="24"/>
-        </w:rPr>
-        <w:t>estudo, assim como a variável ‘</w:t>
+        <w:t>No estudo, assim como a variável ‘</w:t>
       </w:r>
       <w:r>
         <w:rPr>
@@ -22540,29 +22517,7 @@
           <w:lang w:val="pt-BR" w:eastAsia="zh-CN" w:bidi="hi-IN"/>
         </w:rPr>
         <w:tab/>
-        <w:t xml:space="preserve">O modelo base da Árvore de Decisão foi configurado com um estado aleatório fixo (random_state = 0), </w:t>
-      </w:r>
-      <w:r>
-        <w:rPr>
-          <w:rFonts w:eastAsia="NSimSun" w:cs="Arial" w:ascii="Arial" w:hAnsi="Arial"/>
-          <w:i w:val="false"/>
-          <w:iCs w:val="false"/>
-          <w:kern w:val="2"/>
-          <w:szCs w:val="24"/>
-          <w:lang w:val="pt-BR" w:eastAsia="zh-CN" w:bidi="hi-IN"/>
-        </w:rPr>
-        <w:t>isso é, implica que o algoritmo usará a mesma semente aleatória sempre que for treinado ou executado</w:t>
-      </w:r>
-      <w:r>
-        <w:rPr>
-          <w:rFonts w:eastAsia="NSimSun" w:cs="Arial" w:ascii="Arial" w:hAnsi="Arial"/>
-          <w:i w:val="false"/>
-          <w:iCs w:val="false"/>
-          <w:kern w:val="2"/>
-          <w:szCs w:val="24"/>
-          <w:lang w:val="pt-BR" w:eastAsia="zh-CN" w:bidi="hi-IN"/>
-        </w:rPr>
-        <w:t xml:space="preserve"> para assegurar a reprodutibilidade dos resultados.</w:t>
+        <w:t>O modelo base da Árvore de Decisão foi configurado com um estado aleatório fixo (random_state = 0), isso é, implica que o algoritmo usará a mesma semente aleatória sempre que for treinado ou executado para assegurar a reprodutibilidade dos resultados.</w:t>
       </w:r>
     </w:p>
     <w:p>
@@ -22575,7 +22530,9 @@
         </w:rPr>
       </w:pPr>
       <w:r>
-        <w:rPr/>
+        <w:rPr>
+          <w:rFonts w:ascii="Arial" w:hAnsi="Arial"/>
+        </w:rPr>
       </w:r>
     </w:p>
     <w:p>
@@ -22646,25 +22603,7 @@
           <w:szCs w:val="24"/>
           <w:lang w:val="pt-BR" w:eastAsia="zh-CN" w:bidi="hi-IN"/>
         </w:rPr>
-        <w:t>Para realizar uma busca sistemática do conjunto ideal de hiperparâmetros do modelo de Floresta Randômica neste estudo, recorr</w:t>
-      </w:r>
-      <w:r>
-        <w:rPr>
-          <w:rFonts w:eastAsia="NSimSun" w:cs="Arial" w:ascii="Arial" w:hAnsi="Arial"/>
-          <w:kern w:val="2"/>
-          <w:szCs w:val="24"/>
-          <w:lang w:val="pt-BR" w:eastAsia="zh-CN" w:bidi="hi-IN"/>
-        </w:rPr>
-        <w:t>eu-se</w:t>
-      </w:r>
-      <w:r>
-        <w:rPr>
-          <w:rFonts w:eastAsia="NSimSun" w:cs="Arial" w:ascii="Arial" w:hAnsi="Arial"/>
-          <w:kern w:val="2"/>
-          <w:szCs w:val="24"/>
-          <w:lang w:val="pt-BR" w:eastAsia="zh-CN" w:bidi="hi-IN"/>
-        </w:rPr>
-        <w:t xml:space="preserve"> ao uso do</w:t>
+        <w:t>Para realizar uma busca sistemática do conjunto ideal de hiperparâmetros do modelo de Floresta Randômica neste estudo, recorreu-se ao uso do</w:t>
       </w:r>
       <w:r>
         <w:rPr>
@@ -23511,13 +23450,13 @@
       <w:r>
         <w:rPr>
           <w:rFonts w:eastAsia="NSimSun" w:cs="Arial" w:ascii="Arial" w:hAnsi="Arial"/>
-          <w:i/>
-          <w:iCs/>
+          <w:i w:val="false"/>
+          <w:iCs w:val="false"/>
           <w:kern w:val="2"/>
           <w:szCs w:val="24"/>
           <w:lang w:val="pt-BR" w:eastAsia="zh-CN" w:bidi="hi-IN"/>
         </w:rPr>
-        <w:t>RandomForestClassifier</w:t>
+        <w:t>Floresta Randômica</w:t>
       </w:r>
       <w:r>
         <w:rPr>
@@ -23986,7 +23925,7 @@
           <w:lang w:val="pt-BR" w:eastAsia="zh-CN" w:bidi="hi-IN"/>
         </w:rPr>
         <w:tab/>
-        <w:t xml:space="preserve">A Tabela 4 exibe </w:t>
+        <w:t xml:space="preserve">A Tabela </w:t>
       </w:r>
       <w:r>
         <w:rPr>
@@ -23995,7 +23934,7 @@
           <w:szCs w:val="24"/>
           <w:lang w:val="pt-BR" w:eastAsia="zh-CN" w:bidi="hi-IN"/>
         </w:rPr>
-        <w:t>o resultado</w:t>
+        <w:t>5</w:t>
       </w:r>
       <w:r>
         <w:rPr>
@@ -24004,7 +23943,7 @@
           <w:szCs w:val="24"/>
           <w:lang w:val="pt-BR" w:eastAsia="zh-CN" w:bidi="hi-IN"/>
         </w:rPr>
-        <w:t xml:space="preserve"> de avaliação do modelo de Floresta Randômica que obteve os melhores resultados com o </w:t>
+        <w:t xml:space="preserve"> exibe o resultado de avaliação do modelo de Floresta Randômica que obteve os melhores resultados com o </w:t>
       </w:r>
       <w:r>
         <w:rPr>
@@ -25354,7 +25293,7 @@
           <w:color w:val="000000"/>
         </w:rPr>
         <w:tab/>
-        <w:t xml:space="preserve">Conforme destacado por Hadullo e Getuno (2021), a implantação de </w:t>
+        <w:t>Conforme destacado por Hadullo e Getuno (2021), a implantação é uma etapa crítica no ciclo de vida de desenvolvimento de</w:t>
       </w:r>
       <w:r>
         <w:rPr>
@@ -25363,14 +25302,44 @@
           <w:iCs/>
           <w:color w:val="000000"/>
         </w:rPr>
-        <w:t>software</w:t>
+        <w:t xml:space="preserve"> software</w:t>
       </w:r>
       <w:r>
         <w:rPr>
           <w:rFonts w:ascii="Arial" w:hAnsi="Arial"/>
           <w:color w:val="000000"/>
         </w:rPr>
-        <w:t xml:space="preserve"> é uma etapa crítica no ciclo de vida de desenvolvimento de</w:t>
+        <w:t>. Os métodos de implantação utilizados podem ter um impacto significativo na qualidade e na adaptabilidade do produto, o que pode afetar o sucesso do produto.</w:t>
+      </w:r>
+    </w:p>
+    <w:p>
+      <w:pPr>
+        <w:pStyle w:val="Standard"/>
+        <w:spacing w:lineRule="auto" w:line="360" w:before="0" w:after="0"/>
+        <w:jc w:val="both"/>
+        <w:rPr/>
+      </w:pPr>
+      <w:r>
+        <w:rPr>
+          <w:rFonts w:ascii="Arial" w:hAnsi="Arial"/>
+          <w:color w:val="000000"/>
+        </w:rPr>
+        <w:tab/>
+        <w:t xml:space="preserve">Os autores mencionam que disponibilizar previsões de modelos de Aprendizado de Máquinas treinados aos usuários é denominada </w:t>
+      </w:r>
+      <w:r>
+        <w:rPr>
+          <w:rFonts w:ascii="Arial" w:hAnsi="Arial"/>
+          <w:color w:val="000000"/>
+        </w:rPr>
+        <w:t>I</w:t>
+      </w:r>
+      <w:r>
+        <w:rPr>
+          <w:rFonts w:ascii="Arial" w:hAnsi="Arial"/>
+          <w:color w:val="000000"/>
+        </w:rPr>
+        <w:t>mplantação de</w:t>
       </w:r>
       <w:r>
         <w:rPr>
@@ -25379,90 +25348,23 @@
           <w:iCs/>
           <w:color w:val="000000"/>
         </w:rPr>
-        <w:t xml:space="preserve"> software</w:t>
-      </w:r>
-      <w:r>
-        <w:rPr>
-          <w:rFonts w:ascii="Arial" w:hAnsi="Arial"/>
+        <w:t xml:space="preserve"> </w:t>
+      </w:r>
+      <w:r>
+        <w:rPr>
+          <w:rFonts w:ascii="Arial" w:hAnsi="Arial"/>
+          <w:i w:val="false"/>
+          <w:iCs w:val="false"/>
           <w:color w:val="000000"/>
         </w:rPr>
-        <w:t>. Os métodos de implantação utilizados podem ter um impacto significativo na qualidade e na adaptabilidade do produto, o que pode afetar o sucesso do produto.</w:t>
-      </w:r>
-    </w:p>
-    <w:p>
-      <w:pPr>
-        <w:pStyle w:val="Standard"/>
-        <w:spacing w:lineRule="auto" w:line="360" w:before="0" w:after="0"/>
-        <w:jc w:val="both"/>
-        <w:rPr/>
-      </w:pPr>
+        <w:t>Aprendizado de Máquina</w:t>
+      </w:r>
       <w:r>
         <w:rPr>
           <w:rFonts w:ascii="Arial" w:hAnsi="Arial"/>
           <w:color w:val="000000"/>
         </w:rPr>
-        <w:tab/>
-        <w:t xml:space="preserve">Os autores mencionam que disponibilizar previsões de modelos de </w:t>
-      </w:r>
-      <w:r>
-        <w:rPr>
-          <w:rFonts w:ascii="Arial" w:hAnsi="Arial"/>
-          <w:color w:val="000000"/>
-        </w:rPr>
-        <w:t>A</w:t>
-      </w:r>
-      <w:r>
-        <w:rPr>
-          <w:rFonts w:ascii="Arial" w:hAnsi="Arial"/>
-          <w:color w:val="000000"/>
-        </w:rPr>
-        <w:t xml:space="preserve">prendizado de </w:t>
-      </w:r>
-      <w:r>
-        <w:rPr>
-          <w:rFonts w:ascii="Arial" w:hAnsi="Arial"/>
-          <w:color w:val="000000"/>
-        </w:rPr>
-        <w:t>M</w:t>
-      </w:r>
-      <w:r>
-        <w:rPr>
-          <w:rFonts w:ascii="Arial" w:hAnsi="Arial"/>
-          <w:color w:val="000000"/>
-        </w:rPr>
-        <w:t>áquinas treinados aos usuários é denominada implantação de</w:t>
-      </w:r>
-      <w:r>
-        <w:rPr>
-          <w:rFonts w:ascii="Arial" w:hAnsi="Arial"/>
-          <w:i/>
-          <w:iCs/>
-          <w:color w:val="000000"/>
-        </w:rPr>
-        <w:t xml:space="preserve"> machine learning</w:t>
-      </w:r>
-      <w:r>
-        <w:rPr>
-          <w:rFonts w:ascii="Arial" w:hAnsi="Arial"/>
-          <w:color w:val="000000"/>
-        </w:rPr>
-        <w:t xml:space="preserve">. Eles também destacam que a compreensão desse processo tende a ser limitada entre cientistas de dados sem experiência em engenharia de software e que muitos engenheiros de </w:t>
-      </w:r>
-      <w:r>
-        <w:rPr>
-          <w:rFonts w:ascii="Arial" w:hAnsi="Arial"/>
-          <w:i/>
-          <w:iCs/>
-          <w:color w:val="000000"/>
-        </w:rPr>
-        <w:t>software</w:t>
-      </w:r>
-      <w:r>
-        <w:rPr>
-          <w:rFonts w:ascii="Arial" w:hAnsi="Arial"/>
-          <w:color w:val="000000"/>
-        </w:rPr>
-        <w:t xml:space="preserve"> não são proficientes no </w:t>
+        <w:t xml:space="preserve">. Eles também destacam que a compreensão desse processo tende a ser limitada entre cientistas de dados sem experiência em engenharia de software e que muitos engenheiros não são proficientes no </w:t>
       </w:r>
       <w:r>
         <w:rPr>
@@ -25776,14 +25678,48 @@
           <w:iCs w:val="false"/>
           <w:color w:val="000000"/>
         </w:rPr>
-        <w:t>Aprendizado de Máquina implementados</w:t>
-      </w:r>
-      <w:r>
-        <w:rPr>
-          <w:rFonts w:ascii="Arial" w:hAnsi="Arial"/>
+        <w:t xml:space="preserve">Aprendizado de Máquina </w:t>
+      </w:r>
+      <w:r>
+        <w:rPr>
+          <w:rFonts w:ascii="Arial" w:hAnsi="Arial"/>
+          <w:i w:val="false"/>
+          <w:iCs w:val="false"/>
           <w:color w:val="000000"/>
         </w:rPr>
-        <w:t>. Essa abordagem também requer colaboração entre cientistas de dados e engenheiros de software.</w:t>
+        <w:t>que são</w:t>
+      </w:r>
+      <w:r>
+        <w:rPr>
+          <w:rFonts w:ascii="Arial" w:hAnsi="Arial"/>
+          <w:i w:val="false"/>
+          <w:iCs w:val="false"/>
+          <w:color w:val="000000"/>
+        </w:rPr>
+        <w:t xml:space="preserve"> implementados</w:t>
+      </w:r>
+      <w:r>
+        <w:rPr>
+          <w:rFonts w:ascii="Arial" w:hAnsi="Arial"/>
+          <w:color w:val="000000"/>
+        </w:rPr>
+        <w:t xml:space="preserve">. Essa abordagem também requer colaboração entre cientistas de dados e engenheiros de </w:t>
+      </w:r>
+      <w:r>
+        <w:rPr>
+          <w:rFonts w:ascii="Arial" w:hAnsi="Arial"/>
+          <w:i/>
+          <w:iCs/>
+          <w:color w:val="000000"/>
+        </w:rPr>
+        <w:t>software</w:t>
+      </w:r>
+      <w:r>
+        <w:rPr>
+          <w:rFonts w:ascii="Arial" w:hAnsi="Arial"/>
+          <w:color w:val="000000"/>
+        </w:rPr>
+        <w:t>.</w:t>
       </w:r>
     </w:p>
     <w:p>
@@ -25899,61 +25835,7 @@
           <w:lang w:val="pt-BR" w:eastAsia="zh-CN" w:bidi="hi-IN"/>
         </w:rPr>
         <w:tab/>
-        <w:t>Neste capítulo, explorare-</w:t>
-      </w:r>
-      <w:r>
-        <w:rPr>
-          <w:rFonts w:eastAsia="NSimSun" w:cs="Arial" w:ascii="Arial" w:hAnsi="Arial"/>
-          <w:kern w:val="2"/>
-          <w:szCs w:val="24"/>
-          <w:lang w:val="pt-BR" w:eastAsia="zh-CN" w:bidi="hi-IN"/>
-        </w:rPr>
-        <w:t>se</w:t>
-      </w:r>
-      <w:r>
-        <w:rPr>
-          <w:rFonts w:eastAsia="NSimSun" w:cs="Arial" w:ascii="Arial" w:hAnsi="Arial"/>
-          <w:kern w:val="2"/>
-          <w:szCs w:val="24"/>
-          <w:lang w:val="pt-BR" w:eastAsia="zh-CN" w:bidi="hi-IN"/>
-        </w:rPr>
-        <w:t xml:space="preserve"> a integração de um modelo </w:t>
-      </w:r>
-      <w:r>
-        <w:rPr>
-          <w:rFonts w:eastAsia="NSimSun" w:cs="Arial" w:ascii="Arial" w:hAnsi="Arial"/>
-          <w:kern w:val="2"/>
-          <w:szCs w:val="24"/>
-          <w:lang w:val="pt-BR" w:eastAsia="zh-CN" w:bidi="hi-IN"/>
-        </w:rPr>
-        <w:t>A</w:t>
-      </w:r>
-      <w:r>
-        <w:rPr>
-          <w:rFonts w:eastAsia="NSimSun" w:cs="Arial" w:ascii="Arial" w:hAnsi="Arial"/>
-          <w:kern w:val="2"/>
-          <w:szCs w:val="24"/>
-          <w:lang w:val="pt-BR" w:eastAsia="zh-CN" w:bidi="hi-IN"/>
-        </w:rPr>
-        <w:t xml:space="preserve">prendizado de </w:t>
-      </w:r>
-      <w:r>
-        <w:rPr>
-          <w:rFonts w:eastAsia="NSimSun" w:cs="Arial" w:ascii="Arial" w:hAnsi="Arial"/>
-          <w:kern w:val="2"/>
-          <w:szCs w:val="24"/>
-          <w:lang w:val="pt-BR" w:eastAsia="zh-CN" w:bidi="hi-IN"/>
-        </w:rPr>
-        <w:t>M</w:t>
-      </w:r>
-      <w:r>
-        <w:rPr>
-          <w:rFonts w:eastAsia="NSimSun" w:cs="Arial" w:ascii="Arial" w:hAnsi="Arial"/>
-          <w:kern w:val="2"/>
-          <w:szCs w:val="24"/>
-          <w:lang w:val="pt-BR" w:eastAsia="zh-CN" w:bidi="hi-IN"/>
-        </w:rPr>
-        <w:t xml:space="preserve">áquina em uma API utilizando o </w:t>
+        <w:t xml:space="preserve">Neste capítulo, explora-se a integração de um modelo Aprendizado de Máquina em uma API utilizando o </w:t>
       </w:r>
       <w:r>
         <w:rPr>
@@ -26229,7 +26111,25 @@
           <w:sz w:val="24"/>
           <w:szCs w:val="24"/>
         </w:rPr>
-        <w:t xml:space="preserve">é um framework robusto para o desenvolvimento </w:t>
+        <w:t xml:space="preserve">é um </w:t>
+      </w:r>
+      <w:r>
+        <w:rPr>
+          <w:rFonts w:ascii="Arial" w:hAnsi="Arial"/>
+          <w:i/>
+          <w:iCs/>
+          <w:sz w:val="24"/>
+          <w:szCs w:val="24"/>
+        </w:rPr>
+        <w:t>framework</w:t>
+      </w:r>
+      <w:r>
+        <w:rPr>
+          <w:rFonts w:ascii="Arial" w:hAnsi="Arial"/>
+          <w:sz w:val="24"/>
+          <w:szCs w:val="24"/>
+        </w:rPr>
+        <w:t xml:space="preserve"> robusto para o desenvolvimento </w:t>
       </w:r>
       <w:r>
         <w:rPr>
@@ -28532,7 +28432,9 @@
         </w:numPr>
         <w:spacing w:lineRule="auto" w:line="360"/>
         <w:jc w:val="both"/>
-        <w:rPr/>
+        <w:rPr>
+          <w:rFonts w:ascii="Arial" w:hAnsi="Arial"/>
+        </w:rPr>
       </w:pPr>
       <w:r>
         <w:rPr>
@@ -28652,27 +28554,7 @@
           <w:sz w:val="24"/>
           <w:szCs w:val="24"/>
         </w:rPr>
-        <w:t>’ que</w:t>
-      </w:r>
-      <w:r>
-        <w:rPr>
-          <w:rFonts w:ascii="Times New Roman" w:hAnsi="Times New Roman"/>
-          <w:b w:val="false"/>
-          <w:bCs w:val="false"/>
-          <w:sz w:val="24"/>
-          <w:szCs w:val="24"/>
-        </w:rPr>
-        <w:t xml:space="preserve"> p</w:t>
-      </w:r>
-      <w:r>
-        <w:rPr>
-          <w:rFonts w:ascii="Arial" w:hAnsi="Arial"/>
-          <w:b w:val="false"/>
-          <w:bCs w:val="false"/>
-          <w:sz w:val="24"/>
-          <w:szCs w:val="24"/>
-        </w:rPr>
-        <w:t>ermite a visualização e o teste dos dados submetidos, validando a funcionalidade da API.</w:t>
+        <w:t>’ que permite a visualização e o teste dos dados submetidos, validando a funcionalidade da API.</w:t>
       </w:r>
     </w:p>
     <w:p>
@@ -30474,12 +30356,12 @@
       <w:r>
         <w:rPr>
           <w:rFonts w:ascii="Arial" w:hAnsi="Arial"/>
-          <w:i/>
-          <w:iCs/>
-          <w:sz w:val="24"/>
-          <w:szCs w:val="24"/>
-        </w:rPr>
-        <w:t>machine learning</w:t>
+          <w:i w:val="false"/>
+          <w:iCs w:val="false"/>
+          <w:sz w:val="24"/>
+          <w:szCs w:val="24"/>
+        </w:rPr>
+        <w:t>Aprendizado de Máquina</w:t>
       </w:r>
       <w:r>
         <w:rPr>
@@ -32213,30 +32095,6 @@
     </w:p>
     <w:p>
       <w:pPr>
-        <w:pStyle w:val="Standard"/>
-        <w:tabs>
-          <w:tab w:val="clear" w:pos="720"/>
-          <w:tab w:val="center" w:pos="4485" w:leader="none"/>
-        </w:tabs>
-        <w:spacing w:lineRule="auto" w:line="360"/>
-        <w:ind w:hanging="0"/>
-        <w:jc w:val="both"/>
-        <w:rPr>
-          <w:rFonts w:ascii="Arial" w:hAnsi="Arial"/>
-          <w:sz w:val="24"/>
-          <w:szCs w:val="24"/>
-        </w:rPr>
-      </w:pPr>
-      <w:r>
-        <w:rPr>
-          <w:rFonts w:ascii="Arial" w:hAnsi="Arial"/>
-          <w:sz w:val="24"/>
-          <w:szCs w:val="24"/>
-        </w:rPr>
-      </w:r>
-    </w:p>
-    <w:p>
-      <w:pPr>
         <w:pStyle w:val="Normal"/>
         <w:spacing w:lineRule="auto" w:line="360" w:before="0" w:after="0"/>
         <w:jc w:val="both"/>
@@ -32535,7 +32393,19 @@
           <w:rFonts w:ascii="Arial" w:hAnsi="Arial"/>
         </w:rPr>
         <w:tab/>
-        <w:t xml:space="preserve">Além disso, abordamos os desafios na implementação desses modelos, salientando a necessidade de colaboração interdisciplinar. A experiência combinada de cientistas de dados e engenheiros de </w:t>
+        <w:t>Além disso, abord</w:t>
+      </w:r>
+      <w:r>
+        <w:rPr>
+          <w:rFonts w:ascii="Arial" w:hAnsi="Arial"/>
+        </w:rPr>
+        <w:t>ou-se</w:t>
+      </w:r>
+      <w:r>
+        <w:rPr>
+          <w:rFonts w:ascii="Arial" w:hAnsi="Arial"/>
+        </w:rPr>
+        <w:t xml:space="preserve"> os desafios na implementação desses modelos, salientando a necessidade de colaboração interdisciplinar. A experiência combinada de cientistas de dados e engenheiros de </w:t>
       </w:r>
       <w:r>
         <w:rPr>
@@ -32615,7 +32485,19 @@
           <w:rFonts w:ascii="Arial" w:hAnsi="Arial"/>
         </w:rPr>
         <w:tab/>
-        <w:t>Com base nos resultados e nos desafios identificados, propomos as seguintes recomendações para implementações:</w:t>
+        <w:t>Com base nos resultados e nos desafios identificados, prop</w:t>
+      </w:r>
+      <w:r>
+        <w:rPr>
+          <w:rFonts w:ascii="Arial" w:hAnsi="Arial"/>
+        </w:rPr>
+        <w:t>õe-se</w:t>
+      </w:r>
+      <w:r>
+        <w:rPr>
+          <w:rFonts w:ascii="Arial" w:hAnsi="Arial"/>
+        </w:rPr>
+        <w:t xml:space="preserve"> as seguintes recomendações para implementações:</w:t>
       </w:r>
     </w:p>
     <w:p>
@@ -32775,7 +32657,31 @@
           <w:rFonts w:ascii="Arial" w:hAnsi="Arial"/>
         </w:rPr>
         <w:tab/>
-        <w:t xml:space="preserve">Este estudo avalia o uso de aprendizado de máquina para auxiliar na tomada de decisão no diagnóstico de diabetes. </w:t>
+        <w:t xml:space="preserve">Este estudo avalia o uso de </w:t>
+      </w:r>
+      <w:r>
+        <w:rPr>
+          <w:rFonts w:ascii="Arial" w:hAnsi="Arial"/>
+        </w:rPr>
+        <w:t>A</w:t>
+      </w:r>
+      <w:r>
+        <w:rPr>
+          <w:rFonts w:ascii="Arial" w:hAnsi="Arial"/>
+        </w:rPr>
+        <w:t xml:space="preserve">prendizado de </w:t>
+      </w:r>
+      <w:r>
+        <w:rPr>
+          <w:rFonts w:ascii="Arial" w:hAnsi="Arial"/>
+        </w:rPr>
+        <w:t>M</w:t>
+      </w:r>
+      <w:r>
+        <w:rPr>
+          <w:rFonts w:ascii="Arial" w:hAnsi="Arial"/>
+        </w:rPr>
+        <w:t xml:space="preserve">áquina para auxiliar na tomada de decisão no diagnóstico de diabetes. </w:t>
       </w:r>
       <w:r>
         <w:rPr>
@@ -32911,7 +32817,31 @@
           <w:rFonts w:ascii="Arial" w:hAnsi="Arial"/>
         </w:rPr>
         <w:tab/>
-        <w:t>Essas ferramentas aprimoradas têm o potencial de serem mais precisas e confiáveis, resultando em diagnósticos mais rápidos e tratamentos mais eficazes.</w:t>
+        <w:t xml:space="preserve">Essas ferramentas aprimoradas têm o potencial de serem mais precisas e confiáveis, resultando em </w:t>
+      </w:r>
+      <w:r>
+        <w:rPr>
+          <w:rFonts w:ascii="Arial" w:hAnsi="Arial"/>
+        </w:rPr>
+        <w:t xml:space="preserve">um auxílio a </w:t>
+      </w:r>
+      <w:r>
+        <w:rPr>
+          <w:rFonts w:ascii="Arial" w:hAnsi="Arial"/>
+        </w:rPr>
+        <w:t xml:space="preserve">diagnósticos mais rápidos e </w:t>
+      </w:r>
+      <w:r>
+        <w:rPr>
+          <w:rFonts w:ascii="Arial" w:hAnsi="Arial"/>
+        </w:rPr>
+        <w:t>colaborando para</w:t>
+      </w:r>
+      <w:r>
+        <w:rPr>
+          <w:rFonts w:ascii="Arial" w:hAnsi="Arial"/>
+        </w:rPr>
+        <w:t xml:space="preserve"> tratamentos mais eficazes.</w:t>
       </w:r>
     </w:p>
     <w:p>
@@ -34348,13 +34278,7 @@
         <w:rPr>
           <w:rFonts w:ascii="Arial" w:hAnsi="Arial"/>
         </w:rPr>
-        <w:t xml:space="preserve">&gt;. </w:t>
-      </w:r>
-      <w:r>
-        <w:rPr>
-          <w:rFonts w:ascii="Arial" w:hAnsi="Arial"/>
-        </w:rPr>
-        <w:t>Acessado em: 19 de Jan. 2024</w:t>
+        <w:t>&gt;. Acessado em: 19 de Jan. 2024</w:t>
       </w:r>
     </w:p>
     <w:p>

</xml_diff>

<commit_message>
Sugestões de Correções Prof. Sandro
</commit_message>
<xml_diff>
--- a/Anderson_jose_Simplicio_TCC.docx
+++ b/Anderson_jose_Simplicio_TCC.docx
@@ -1801,8 +1801,8 @@
       </w:tblPr>
       <w:tblGrid>
         <w:gridCol w:w="4701"/>
-        <w:gridCol w:w="557"/>
-        <w:gridCol w:w="4770"/>
+        <w:gridCol w:w="555"/>
+        <w:gridCol w:w="4772"/>
       </w:tblGrid>
       <w:tr>
         <w:trPr>
@@ -1873,7 +1873,7 @@
         </w:tc>
         <w:tc>
           <w:tcPr>
-            <w:tcW w:w="557" w:type="dxa"/>
+            <w:tcW w:w="555" w:type="dxa"/>
             <w:tcBorders/>
             <w:shd w:color="auto" w:fill="auto" w:val="clear"/>
             <w:vAlign w:val="center"/>
@@ -1897,7 +1897,7 @@
         </w:tc>
         <w:tc>
           <w:tcPr>
-            <w:tcW w:w="4770" w:type="dxa"/>
+            <w:tcW w:w="4772" w:type="dxa"/>
             <w:tcBorders/>
             <w:shd w:color="auto" w:fill="auto" w:val="clear"/>
             <w:vAlign w:val="center"/>
@@ -1942,7 +1942,7 @@
               <w:rPr>
                 <w:rFonts w:ascii="Arial" w:hAnsi="Arial"/>
               </w:rPr>
-              <w:t>Mestre em Mestre em Educação</w:t>
+              <w:t>Mestre em Educação</w:t>
             </w:r>
           </w:p>
           <w:p>
@@ -5594,7 +5594,13 @@
               <w:rPr>
                 <w:sz w:val="24"/>
               </w:rPr>
-              <w:t>47</w:t>
+              <w:t>4</w:t>
+            </w:r>
+            <w:r>
+              <w:rPr>
+                <w:sz w:val="24"/>
+              </w:rPr>
+              <w:t>8</w:t>
             </w:r>
           </w:p>
         </w:tc>
@@ -7530,7 +7536,14 @@
                 <w:rStyle w:val="Vnculodendice"/>
                 <w:i w:val="false"/>
               </w:rPr>
-              <w:t>Árvores de decisão e florestas aleatórias</w:t>
+              <w:t xml:space="preserve">Árvores de decisão </w:t>
+            </w:r>
+            <w:r>
+              <w:rPr>
+                <w:rStyle w:val="Vnculodendice"/>
+                <w:i w:val="false"/>
+              </w:rPr>
+              <w:t>e florestas aleatórias</w:t>
             </w:r>
             <w:r>
               <w:rPr>
@@ -7565,7 +7578,15 @@
                 <w:i/>
                 <w:iCs/>
               </w:rPr>
-              <w:t>Ensemble learning</w:t>
+              <w:t xml:space="preserve">Ensemble </w:t>
+            </w:r>
+            <w:r>
+              <w:rPr>
+                <w:rStyle w:val="Vnculodendice"/>
+                <w:i/>
+                <w:iCs/>
+              </w:rPr>
+              <w:t>learning</w:t>
             </w:r>
             <w:r>
               <w:rPr>
@@ -7736,7 +7757,21 @@
                 <w:rStyle w:val="Vnculodendice"/>
                 <w:i w:val="false"/>
               </w:rPr>
-              <w:t>Fração relevante da hemoglobina glicada</w:t>
+              <w:t>Fraç</w:t>
+            </w:r>
+            <w:r>
+              <w:rPr>
+                <w:rStyle w:val="Vnculodendice"/>
+                <w:i w:val="false"/>
+              </w:rPr>
+              <w:t>ão</w:t>
+            </w:r>
+            <w:r>
+              <w:rPr>
+                <w:rStyle w:val="Vnculodendice"/>
+                <w:i w:val="false"/>
+              </w:rPr>
+              <w:t xml:space="preserve"> relevante da hemoglobina glicada</w:t>
             </w:r>
             <w:r>
               <w:rPr>
@@ -7853,7 +7888,15 @@
                 <w:i/>
                 <w:iCs/>
               </w:rPr>
-              <w:t>Decision tree</w:t>
+              <w:t>D</w:t>
+            </w:r>
+            <w:r>
+              <w:rPr>
+                <w:rStyle w:val="Vnculodendice"/>
+                <w:i/>
+                <w:iCs/>
+              </w:rPr>
+              <w:t>ecision tree</w:t>
             </w:r>
             <w:r>
               <w:rPr>
@@ -7884,7 +7927,7 @@
               <w:tab/>
               <w:t>Floresta randômica</w:t>
               <w:tab/>
-              <w:t>37</w:t>
+              <w:t>38</w:t>
             </w:r>
           </w:hyperlink>
         </w:p>
@@ -7907,7 +7950,7 @@
               <w:tab/>
               <w:t>Máquinas de vetores de suporte</w:t>
               <w:tab/>
-              <w:t>39</w:t>
+              <w:t>40</w:t>
             </w:r>
           </w:hyperlink>
         </w:p>
@@ -8032,7 +8075,15 @@
                 <w:i w:val="false"/>
                 <w:iCs w:val="false"/>
               </w:rPr>
-              <w:t>Aprendizado de Máquina</w:t>
+              <w:t>A</w:t>
+            </w:r>
+            <w:r>
+              <w:rPr>
+                <w:rStyle w:val="Vnculodendice"/>
+                <w:i w:val="false"/>
+                <w:iCs w:val="false"/>
+              </w:rPr>
+              <w:t>prendizado de Máquina</w:t>
             </w:r>
             <w:r>
               <w:rPr>
@@ -8084,7 +8135,7 @@
               <w:tab/>
               <w:t>RESULTADOS E DISCUSSÃO</w:t>
               <w:tab/>
-              <w:t>49</w:t>
+              <w:t>50</w:t>
             </w:r>
           </w:hyperlink>
         </w:p>
@@ -8107,7 +8158,7 @@
               <w:tab/>
               <w:t>DESEMPENHO INDIVIDUAL DOS MODELOS</w:t>
               <w:tab/>
-              <w:t>49</w:t>
+              <w:t>50</w:t>
             </w:r>
           </w:hyperlink>
         </w:p>
@@ -8142,7 +8193,7 @@
                 <w:rStyle w:val="Vnculodendice"/>
               </w:rPr>
               <w:tab/>
-              <w:t>49</w:t>
+              <w:t>50</w:t>
             </w:r>
           </w:hyperlink>
         </w:p>
@@ -8165,7 +8216,7 @@
               <w:tab/>
               <w:t>Floresta randômica</w:t>
               <w:tab/>
-              <w:t>49</w:t>
+              <w:t>50</w:t>
             </w:r>
           </w:hyperlink>
         </w:p>
@@ -8188,7 +8239,7 @@
               <w:tab/>
               <w:t>ÁRVORE DE DECISÃO (DECISION TREE)</w:t>
               <w:tab/>
-              <w:t>50</w:t>
+              <w:t>51</w:t>
             </w:r>
           </w:hyperlink>
         </w:p>
@@ -8211,7 +8262,7 @@
               <w:tab/>
               <w:t>Máquinas de vetores de suporte</w:t>
               <w:tab/>
-              <w:t>50</w:t>
+              <w:t>51</w:t>
             </w:r>
           </w:hyperlink>
         </w:p>
@@ -8234,7 +8285,7 @@
               <w:tab/>
               <w:t>COMPARAÇÃO DE DESEMPENHO ENTRE MODELOS</w:t>
               <w:tab/>
-              <w:t>50</w:t>
+              <w:t>51</w:t>
             </w:r>
           </w:hyperlink>
         </w:p>
@@ -8256,7 +8307,7 @@
               <w:tab/>
               <w:t>CONCLUSÕES</w:t>
               <w:tab/>
-              <w:t>52</w:t>
+              <w:t>53</w:t>
             </w:r>
           </w:hyperlink>
         </w:p>
@@ -8279,7 +8330,7 @@
               <w:tab/>
               <w:t>Perspectivas Futuras</w:t>
               <w:tab/>
-              <w:t>53</w:t>
+              <w:t>54</w:t>
             </w:r>
           </w:hyperlink>
         </w:p>
@@ -8300,7 +8351,7 @@
               <w:tab/>
               <w:t>REFERÊNCIAS</w:t>
               <w:tab/>
-              <w:t>55</w:t>
+              <w:t>56</w:t>
             </w:r>
           </w:hyperlink>
           <w:r>
@@ -11222,7 +11273,39 @@
           <w:szCs w:val="24"/>
         </w:rPr>
         <w:tab/>
-        <w:t xml:space="preserve">Segundo o site da Mozilla Developer Network (2023), </w:t>
+        <w:t>Segundo o site da</w:t>
+      </w:r>
+      <w:r>
+        <w:rPr>
+          <w:rFonts w:ascii="Arial" w:hAnsi="Arial"/>
+          <w:b w:val="false"/>
+          <w:bCs w:val="false"/>
+          <w:i/>
+          <w:iCs/>
+          <w:caps w:val="false"/>
+          <w:smallCaps w:val="false"/>
+          <w:color w:val="000000"/>
+          <w:spacing w:val="0"/>
+          <w:sz w:val="24"/>
+          <w:szCs w:val="24"/>
+        </w:rPr>
+        <w:t xml:space="preserve"> Mozilla Developer Network</w:t>
+      </w:r>
+      <w:r>
+        <w:rPr>
+          <w:rFonts w:ascii="Arial" w:hAnsi="Arial"/>
+          <w:b w:val="false"/>
+          <w:bCs w:val="false"/>
+          <w:i w:val="false"/>
+          <w:iCs w:val="false"/>
+          <w:caps w:val="false"/>
+          <w:smallCaps w:val="false"/>
+          <w:color w:val="000000"/>
+          <w:spacing w:val="0"/>
+          <w:sz w:val="24"/>
+          <w:szCs w:val="24"/>
+        </w:rPr>
+        <w:t xml:space="preserve"> (2023), </w:t>
       </w:r>
       <w:r>
         <w:rPr>
@@ -14730,9 +14813,7 @@
           <w:szCs w:val="24"/>
           <w:lang w:val="pt-BR" w:eastAsia="zh-CN" w:bidi="hi-IN"/>
         </w:rPr>
-        <w:t xml:space="preserve">), com cada uma operando em um subconjunto aleatório dos dados para aumentar a diversidade e a robustez do modelo final. </w:t>
-        <w:tab/>
-        <w:t>A facilidade de uso e a flexibilidade da floresta aleatória a tornaram popular, sendo capaz de lidar com problemas de classificação e regressão. As árvores individuais na floresta utilizam critérios de divisão baseados nos atributos para segmentar o espaço dos dados, e a combinação de suas previsões leva a um resultado mais geral e confiável.</w:t>
+        <w:t>), com cada uma operando em um subconjunto aleatório dos dados para aumentar a diversidade e a robustez do modelo final. A facilidade de uso e a flexibilidade da floresta aleatória a tornaram popular, sendo capaz de lidar com problemas de classificação e regressão. As árvores individuais na floresta utilizam critérios de divisão baseados nos atributos para segmentar o espaço dos dados, e a combinação de suas previsões leva a um resultado mais geral e confiável.</w:t>
       </w:r>
     </w:p>
     <w:p>
@@ -15461,45 +15542,7 @@
           <w:szCs w:val="20"/>
           <w:lang w:val="pt-BR" w:eastAsia="zh-CN" w:bidi="hi-IN"/>
         </w:rPr>
-        <w:t xml:space="preserve"> (SVMs). Essa abordagem estabelece princípios essenciais para a obtenção de classificadores com boa generalização, evidenciando sua capacidade de prever com precisão a classe de novos dados no mesmo domínio do aprendizado (L</w:t>
-      </w:r>
-      <w:r>
-        <w:rPr>
-          <w:rFonts w:eastAsia="NSimSun" w:cs="Arial" w:ascii="Arial" w:hAnsi="Arial"/>
-          <w:b w:val="false"/>
-          <w:bCs w:val="false"/>
-          <w:i w:val="false"/>
-          <w:caps w:val="false"/>
-          <w:smallCaps w:val="false"/>
-          <w:strike w:val="false"/>
-          <w:dstrike w:val="false"/>
-          <w:color w:val="auto"/>
-          <w:spacing w:val="0"/>
-          <w:kern w:val="2"/>
-          <w:sz w:val="20"/>
-          <w:szCs w:val="20"/>
-          <w:lang w:val="pt-BR" w:eastAsia="zh-CN" w:bidi="hi-IN"/>
-        </w:rPr>
-        <w:t>orena</w:t>
-      </w:r>
-      <w:r>
-        <w:rPr>
-          <w:rFonts w:eastAsia="NSimSun" w:cs="Arial" w:ascii="Arial" w:hAnsi="Arial"/>
-          <w:b w:val="false"/>
-          <w:bCs w:val="false"/>
-          <w:i w:val="false"/>
-          <w:caps w:val="false"/>
-          <w:smallCaps w:val="false"/>
-          <w:strike w:val="false"/>
-          <w:dstrike w:val="false"/>
-          <w:color w:val="auto"/>
-          <w:spacing w:val="0"/>
-          <w:kern w:val="2"/>
-          <w:sz w:val="20"/>
-          <w:szCs w:val="20"/>
-          <w:lang w:val="pt-BR" w:eastAsia="zh-CN" w:bidi="hi-IN"/>
-        </w:rPr>
-        <w:t xml:space="preserve"> et al., 2007).</w:t>
+        <w:t xml:space="preserve"> (SVMs). Essa abordagem estabelece princípios essenciais para a obtenção de classificadores com boa generalização, evidenciando sua capacidade de prever com precisão a classe de novos dados no mesmo domínio do aprendizado (Lorena et al., 2007).</w:t>
       </w:r>
     </w:p>
     <w:p>
@@ -15882,22 +15925,6 @@
           <w:lang w:val="pt-BR" w:eastAsia="zh-CN" w:bidi="hi-IN"/>
         </w:rPr>
         <w:tab/>
-      </w:r>
-      <w:r>
-        <w:rPr>
-          <w:rFonts w:eastAsia="NSimSun" w:cs="Arial" w:ascii="Arial" w:hAnsi="Arial"/>
-          <w:b w:val="false"/>
-          <w:bCs w:val="false"/>
-          <w:i w:val="false"/>
-          <w:caps w:val="false"/>
-          <w:smallCaps w:val="false"/>
-          <w:color w:val="auto"/>
-          <w:spacing w:val="0"/>
-          <w:kern w:val="2"/>
-          <w:sz w:val="24"/>
-          <w:szCs w:val="24"/>
-          <w:lang w:val="pt-BR" w:eastAsia="zh-CN" w:bidi="hi-IN"/>
-        </w:rPr>
         <w:t>Existem casos em que os dados não são linearmente separáveis no espaço original, para lidar com essa problemática o svm utiliza o</w:t>
       </w:r>
       <w:r>
@@ -16005,67 +16032,7 @@
         <w:rPr>
           <w:rFonts w:ascii="Arial" w:hAnsi="Arial"/>
         </w:rPr>
-        <w:t xml:space="preserve">As </w:t>
-      </w:r>
-      <w:r>
-        <w:rPr>
-          <w:rFonts w:ascii="Arial" w:hAnsi="Arial"/>
-        </w:rPr>
-        <w:t>Máquinas de Vetores de Suprote</w:t>
-      </w:r>
-      <w:r>
-        <w:rPr>
-          <w:rFonts w:ascii="Arial" w:hAnsi="Arial"/>
-        </w:rPr>
-        <w:t xml:space="preserve"> demonstram resiliência </w:t>
-      </w:r>
-      <w:r>
-        <w:rPr>
-          <w:rFonts w:ascii="Arial" w:hAnsi="Arial"/>
-        </w:rPr>
-        <w:t>diante</w:t>
-      </w:r>
-      <w:r>
-        <w:rPr>
-          <w:rFonts w:ascii="Arial" w:hAnsi="Arial"/>
-        </w:rPr>
-        <w:t xml:space="preserve"> de </w:t>
-      </w:r>
-      <w:r>
-        <w:rPr>
-          <w:rFonts w:ascii="Arial" w:hAnsi="Arial"/>
-        </w:rPr>
-        <w:t xml:space="preserve">um </w:t>
-      </w:r>
-      <w:r>
-        <w:rPr>
-          <w:rFonts w:ascii="Arial" w:hAnsi="Arial"/>
-        </w:rPr>
-        <w:t xml:space="preserve"> conjuntos de dados extensos, nos quais outras abordagens de </w:t>
-      </w:r>
-      <w:r>
-        <w:rPr>
-          <w:rFonts w:ascii="Arial" w:hAnsi="Arial"/>
-        </w:rPr>
-        <w:t>A</w:t>
-      </w:r>
-      <w:r>
-        <w:rPr>
-          <w:rFonts w:ascii="Arial" w:hAnsi="Arial"/>
-        </w:rPr>
-        <w:t xml:space="preserve">prendizado </w:t>
-      </w:r>
-      <w:r>
-        <w:rPr>
-          <w:rFonts w:ascii="Arial" w:hAnsi="Arial"/>
-        </w:rPr>
-        <w:t>de Máquina</w:t>
-      </w:r>
-      <w:r>
-        <w:rPr>
-          <w:rFonts w:ascii="Arial" w:hAnsi="Arial"/>
-        </w:rPr>
-        <w:t xml:space="preserve"> frequentemente resultam em classificadores excessivamente ajustados ou subajustados. </w:t>
+        <w:t xml:space="preserve">As Máquinas de Vetores de Suprote demonstram resiliência diante de um  conjuntos de dados extensos, nos quais outras abordagens de Aprendizado de Máquina frequentemente resultam em classificadores excessivamente ajustados ou subajustados. </w:t>
       </w:r>
       <w:r>
         <w:br w:type="page"/>
@@ -22501,6 +22468,62 @@
     <w:p>
       <w:pPr>
         <w:pStyle w:val="Standard"/>
+        <w:spacing w:lineRule="auto" w:line="360" w:before="0" w:after="0"/>
+        <w:jc w:val="both"/>
+        <w:rPr>
+          <w:rFonts w:ascii="Times New Roman" w:hAnsi="Times New Roman"/>
+        </w:rPr>
+      </w:pPr>
+      <w:r>
+        <w:rPr>
+          <w:rFonts w:eastAsia="NSimSun" w:cs="Arial" w:ascii="Times New Roman" w:hAnsi="Times New Roman"/>
+          <w:kern w:val="2"/>
+          <w:szCs w:val="24"/>
+          <w:lang w:val="pt-BR" w:eastAsia="zh-CN" w:bidi="hi-IN"/>
+        </w:rPr>
+        <w:tab/>
+      </w:r>
+      <w:r>
+        <w:rPr>
+          <w:rFonts w:eastAsia="NSimSun" w:cs="Arial" w:ascii="Arial" w:hAnsi="Arial"/>
+          <w:kern w:val="2"/>
+          <w:szCs w:val="24"/>
+          <w:lang w:val="pt-BR" w:eastAsia="zh-CN" w:bidi="hi-IN"/>
+        </w:rPr>
+        <w:t>Morettin e Singer (2022) explicam que a validação cruzada é a denominação atribuída a um conjunto de técnicas utilizadas para avaliar o erro de previsão de modelos estatísticos. O erro de previsão é uma medida da precisão com que o modelo pode ser usado para prever o valor de uma nova observação, uma observação diferente daquelas utilizadas no ajuste do modelo.</w:t>
+      </w:r>
+    </w:p>
+    <w:p>
+      <w:pPr>
+        <w:pStyle w:val="Standard"/>
+        <w:spacing w:lineRule="auto" w:line="360" w:before="0" w:after="0"/>
+        <w:jc w:val="both"/>
+        <w:rPr>
+          <w:rFonts w:ascii="Times New Roman" w:hAnsi="Times New Roman"/>
+        </w:rPr>
+      </w:pPr>
+      <w:r>
+        <w:rPr>
+          <w:rFonts w:eastAsia="NSimSun" w:cs="Arial" w:ascii="Arial" w:hAnsi="Arial"/>
+          <w:kern w:val="2"/>
+          <w:szCs w:val="24"/>
+          <w:lang w:val="pt-BR" w:eastAsia="zh-CN" w:bidi="hi-IN"/>
+        </w:rPr>
+        <w:tab/>
+      </w:r>
+      <w:r>
+        <w:rPr>
+          <w:rFonts w:eastAsia="NSimSun" w:cs="Arial" w:ascii="Arial" w:hAnsi="Arial"/>
+          <w:kern w:val="2"/>
+          <w:szCs w:val="24"/>
+          <w:lang w:val="pt-BR" w:eastAsia="zh-CN" w:bidi="hi-IN"/>
+        </w:rPr>
+        <w:t>No processo de validação cruzada, o modelo é ajustado a um subconjunto dos dados e o resultado num outro subconjunto (dados de validação) para avaliar se ele tem um bom desempenho ou não.</w:t>
+      </w:r>
+    </w:p>
+    <w:p>
+      <w:pPr>
+        <w:pStyle w:val="Standard"/>
         <w:spacing w:lineRule="auto" w:line="360"/>
         <w:jc w:val="both"/>
         <w:rPr>
@@ -23925,25 +23948,7 @@
           <w:lang w:val="pt-BR" w:eastAsia="zh-CN" w:bidi="hi-IN"/>
         </w:rPr>
         <w:tab/>
-        <w:t xml:space="preserve">A Tabela </w:t>
-      </w:r>
-      <w:r>
-        <w:rPr>
-          <w:rFonts w:eastAsia="NSimSun" w:cs="Arial" w:ascii="Arial" w:hAnsi="Arial"/>
-          <w:kern w:val="2"/>
-          <w:szCs w:val="24"/>
-          <w:lang w:val="pt-BR" w:eastAsia="zh-CN" w:bidi="hi-IN"/>
-        </w:rPr>
-        <w:t>5</w:t>
-      </w:r>
-      <w:r>
-        <w:rPr>
-          <w:rFonts w:eastAsia="NSimSun" w:cs="Arial" w:ascii="Arial" w:hAnsi="Arial"/>
-          <w:kern w:val="2"/>
-          <w:szCs w:val="24"/>
-          <w:lang w:val="pt-BR" w:eastAsia="zh-CN" w:bidi="hi-IN"/>
-        </w:rPr>
-        <w:t xml:space="preserve"> exibe o resultado de avaliação do modelo de Floresta Randômica que obteve os melhores resultados com o </w:t>
+        <w:t xml:space="preserve">A Tabela 5 exibe o resultado de avaliação do modelo de Floresta Randômica que obteve os melhores resultados com o </w:t>
       </w:r>
       <w:r>
         <w:rPr>
@@ -25226,6 +25231,19 @@
     </w:p>
     <w:p>
       <w:pPr>
+        <w:pStyle w:val="Standard"/>
+        <w:spacing w:lineRule="auto" w:line="360"/>
+        <w:jc w:val="both"/>
+        <w:rPr>
+          <w:rFonts w:ascii="Arial" w:hAnsi="Arial"/>
+        </w:rPr>
+      </w:pPr>
+      <w:r>
+        <w:rPr/>
+      </w:r>
+    </w:p>
+    <w:p>
+      <w:pPr>
         <w:pStyle w:val="Heading2"/>
         <w:numPr>
           <w:ilvl w:val="1"/>
@@ -25325,21 +25343,7 @@
           <w:color w:val="000000"/>
         </w:rPr>
         <w:tab/>
-        <w:t xml:space="preserve">Os autores mencionam que disponibilizar previsões de modelos de Aprendizado de Máquinas treinados aos usuários é denominada </w:t>
-      </w:r>
-      <w:r>
-        <w:rPr>
-          <w:rFonts w:ascii="Arial" w:hAnsi="Arial"/>
-          <w:color w:val="000000"/>
-        </w:rPr>
-        <w:t>I</w:t>
-      </w:r>
-      <w:r>
-        <w:rPr>
-          <w:rFonts w:ascii="Arial" w:hAnsi="Arial"/>
-          <w:color w:val="000000"/>
-        </w:rPr>
-        <w:t>mplantação de</w:t>
+        <w:t>Os autores mencionam que disponibilizar previsões de modelos de Aprendizado de Máquinas treinados aos usuários é denominada Implantação de</w:t>
       </w:r>
       <w:r>
         <w:rPr>
@@ -25678,25 +25682,7 @@
           <w:iCs w:val="false"/>
           <w:color w:val="000000"/>
         </w:rPr>
-        <w:t xml:space="preserve">Aprendizado de Máquina </w:t>
-      </w:r>
-      <w:r>
-        <w:rPr>
-          <w:rFonts w:ascii="Arial" w:hAnsi="Arial"/>
-          <w:i w:val="false"/>
-          <w:iCs w:val="false"/>
-          <w:color w:val="000000"/>
-        </w:rPr>
-        <w:t>que são</w:t>
-      </w:r>
-      <w:r>
-        <w:rPr>
-          <w:rFonts w:ascii="Arial" w:hAnsi="Arial"/>
-          <w:i w:val="false"/>
-          <w:iCs w:val="false"/>
-          <w:color w:val="000000"/>
-        </w:rPr>
-        <w:t xml:space="preserve"> implementados</w:t>
+        <w:t>Aprendizado de Máquina que são implementados</w:t>
       </w:r>
       <w:r>
         <w:rPr>
@@ -27509,86 +27495,19 @@
     <w:p>
       <w:pPr>
         <w:pStyle w:val="Standard"/>
-        <w:spacing w:lineRule="auto" w:line="240"/>
+        <w:numPr>
+          <w:ilvl w:val="0"/>
+          <w:numId w:val="0"/>
+        </w:numPr>
+        <w:spacing w:lineRule="auto" w:line="360"/>
+        <w:ind w:hanging="0" w:left="1080"/>
         <w:jc w:val="both"/>
         <w:rPr>
-          <w:sz w:val="24"/>
-          <w:szCs w:val="24"/>
-        </w:rPr>
-      </w:pPr>
-      <w:r>
-        <w:rPr>
-          <w:sz w:val="24"/>
-          <w:szCs w:val="24"/>
-        </w:rPr>
-      </w:r>
-    </w:p>
-    <w:p>
-      <w:pPr>
-        <w:pStyle w:val="Standard"/>
-        <w:spacing w:lineRule="auto" w:line="240"/>
-        <w:jc w:val="both"/>
-        <w:rPr>
-          <w:sz w:val="24"/>
-          <w:szCs w:val="24"/>
-        </w:rPr>
-      </w:pPr>
-      <w:r>
-        <w:rPr>
-          <w:sz w:val="24"/>
-          <w:szCs w:val="24"/>
-        </w:rPr>
-      </w:r>
-    </w:p>
-    <w:p>
-      <w:pPr>
-        <w:pStyle w:val="Standard"/>
-        <w:spacing w:lineRule="auto" w:line="240"/>
-        <w:jc w:val="both"/>
-        <w:rPr>
-          <w:sz w:val="24"/>
-          <w:szCs w:val="24"/>
-        </w:rPr>
-      </w:pPr>
-      <w:r>
-        <w:rPr>
-          <w:sz w:val="24"/>
-          <w:szCs w:val="24"/>
-        </w:rPr>
-      </w:r>
-    </w:p>
-    <w:p>
-      <w:pPr>
-        <w:pStyle w:val="Standard"/>
-        <w:spacing w:lineRule="auto" w:line="240"/>
-        <w:jc w:val="both"/>
-        <w:rPr>
-          <w:sz w:val="24"/>
-          <w:szCs w:val="24"/>
-        </w:rPr>
-      </w:pPr>
-      <w:r>
-        <w:rPr>
-          <w:sz w:val="24"/>
-          <w:szCs w:val="24"/>
-        </w:rPr>
-      </w:r>
-    </w:p>
-    <w:p>
-      <w:pPr>
-        <w:pStyle w:val="Standard"/>
-        <w:spacing w:lineRule="auto" w:line="240"/>
-        <w:jc w:val="both"/>
-        <w:rPr>
-          <w:sz w:val="24"/>
-          <w:szCs w:val="24"/>
-        </w:rPr>
-      </w:pPr>
-      <w:r>
-        <w:rPr>
-          <w:sz w:val="24"/>
-          <w:szCs w:val="24"/>
-        </w:rPr>
+          <w:rFonts w:ascii="Arial" w:hAnsi="Arial"/>
+        </w:rPr>
+      </w:pPr>
+      <w:r>
+        <w:rPr/>
       </w:r>
     </w:p>
     <w:p>
@@ -28897,6 +28816,132 @@
     <w:p>
       <w:pPr>
         <w:pStyle w:val="Standard"/>
+        <w:spacing w:lineRule="auto" w:line="360"/>
+        <w:jc w:val="both"/>
+        <w:rPr>
+          <w:rFonts w:ascii="Arial" w:hAnsi="Arial"/>
+          <w:b w:val="false"/>
+          <w:bCs w:val="false"/>
+          <w:i w:val="false"/>
+          <w:i w:val="false"/>
+          <w:iCs w:val="false"/>
+        </w:rPr>
+      </w:pPr>
+      <w:r>
+        <w:rPr/>
+      </w:r>
+    </w:p>
+    <w:p>
+      <w:pPr>
+        <w:pStyle w:val="Standard"/>
+        <w:spacing w:lineRule="auto" w:line="360"/>
+        <w:jc w:val="both"/>
+        <w:rPr>
+          <w:rFonts w:ascii="Arial" w:hAnsi="Arial"/>
+          <w:b w:val="false"/>
+          <w:bCs w:val="false"/>
+          <w:i w:val="false"/>
+          <w:i w:val="false"/>
+          <w:iCs w:val="false"/>
+        </w:rPr>
+      </w:pPr>
+      <w:r>
+        <w:rPr/>
+      </w:r>
+    </w:p>
+    <w:p>
+      <w:pPr>
+        <w:pStyle w:val="Standard"/>
+        <w:spacing w:lineRule="auto" w:line="360"/>
+        <w:jc w:val="both"/>
+        <w:rPr>
+          <w:rFonts w:ascii="Arial" w:hAnsi="Arial"/>
+          <w:b w:val="false"/>
+          <w:bCs w:val="false"/>
+          <w:i w:val="false"/>
+          <w:i w:val="false"/>
+          <w:iCs w:val="false"/>
+        </w:rPr>
+      </w:pPr>
+      <w:r>
+        <w:rPr/>
+      </w:r>
+    </w:p>
+    <w:p>
+      <w:pPr>
+        <w:pStyle w:val="Standard"/>
+        <w:spacing w:lineRule="auto" w:line="360"/>
+        <w:jc w:val="both"/>
+        <w:rPr>
+          <w:rFonts w:ascii="Arial" w:hAnsi="Arial"/>
+          <w:b w:val="false"/>
+          <w:bCs w:val="false"/>
+          <w:i w:val="false"/>
+          <w:i w:val="false"/>
+          <w:iCs w:val="false"/>
+        </w:rPr>
+      </w:pPr>
+      <w:r>
+        <w:rPr/>
+      </w:r>
+    </w:p>
+    <w:p>
+      <w:pPr>
+        <w:pStyle w:val="Standard"/>
+        <w:spacing w:lineRule="auto" w:line="360"/>
+        <w:jc w:val="both"/>
+        <w:rPr>
+          <w:rFonts w:ascii="Arial" w:hAnsi="Arial"/>
+          <w:b w:val="false"/>
+          <w:bCs w:val="false"/>
+          <w:i w:val="false"/>
+          <w:i w:val="false"/>
+          <w:iCs w:val="false"/>
+        </w:rPr>
+      </w:pPr>
+      <w:r>
+        <w:rPr/>
+      </w:r>
+    </w:p>
+    <w:p>
+      <w:pPr>
+        <w:pStyle w:val="Standard"/>
+        <w:spacing w:lineRule="auto" w:line="360"/>
+        <w:jc w:val="both"/>
+        <w:rPr>
+          <w:rFonts w:ascii="Arial" w:hAnsi="Arial"/>
+          <w:b w:val="false"/>
+          <w:bCs w:val="false"/>
+          <w:i w:val="false"/>
+          <w:i w:val="false"/>
+          <w:iCs w:val="false"/>
+        </w:rPr>
+      </w:pPr>
+      <w:r>
+        <w:rPr/>
+      </w:r>
+    </w:p>
+    <w:p>
+      <w:pPr>
+        <w:pStyle w:val="Standard"/>
+        <w:spacing w:lineRule="auto" w:line="360"/>
+        <w:jc w:val="both"/>
+        <w:rPr>
+          <w:rFonts w:ascii="Arial" w:hAnsi="Arial"/>
+          <w:b w:val="false"/>
+          <w:bCs w:val="false"/>
+          <w:i w:val="false"/>
+          <w:i w:val="false"/>
+          <w:iCs w:val="false"/>
+        </w:rPr>
+      </w:pPr>
+      <w:r>
+        <w:rPr/>
+      </w:r>
+    </w:p>
+    <w:p>
+      <w:pPr>
+        <w:pStyle w:val="Standard"/>
         <w:jc w:val="both"/>
         <w:rPr>
           <w:rFonts w:ascii="Arial" w:hAnsi="Arial"/>
@@ -32393,19 +32438,7 @@
           <w:rFonts w:ascii="Arial" w:hAnsi="Arial"/>
         </w:rPr>
         <w:tab/>
-        <w:t>Além disso, abord</w:t>
-      </w:r>
-      <w:r>
-        <w:rPr>
-          <w:rFonts w:ascii="Arial" w:hAnsi="Arial"/>
-        </w:rPr>
-        <w:t>ou-se</w:t>
-      </w:r>
-      <w:r>
-        <w:rPr>
-          <w:rFonts w:ascii="Arial" w:hAnsi="Arial"/>
-        </w:rPr>
-        <w:t xml:space="preserve"> os desafios na implementação desses modelos, salientando a necessidade de colaboração interdisciplinar. A experiência combinada de cientistas de dados e engenheiros de </w:t>
+        <w:t xml:space="preserve">Além disso, abordou-se os desafios na implementação desses modelos, salientando a necessidade de colaboração interdisciplinar. A experiência combinada de cientistas de dados e engenheiros de </w:t>
       </w:r>
       <w:r>
         <w:rPr>
@@ -32485,19 +32518,7 @@
           <w:rFonts w:ascii="Arial" w:hAnsi="Arial"/>
         </w:rPr>
         <w:tab/>
-        <w:t>Com base nos resultados e nos desafios identificados, prop</w:t>
-      </w:r>
-      <w:r>
-        <w:rPr>
-          <w:rFonts w:ascii="Arial" w:hAnsi="Arial"/>
-        </w:rPr>
-        <w:t>õe-se</w:t>
-      </w:r>
-      <w:r>
-        <w:rPr>
-          <w:rFonts w:ascii="Arial" w:hAnsi="Arial"/>
-        </w:rPr>
-        <w:t xml:space="preserve"> as seguintes recomendações para implementações:</w:t>
+        <w:t>Com base nos resultados e nos desafios identificados, propõe-se as seguintes recomendações para implementações:</w:t>
       </w:r>
     </w:p>
     <w:p>
@@ -32657,31 +32678,7 @@
           <w:rFonts w:ascii="Arial" w:hAnsi="Arial"/>
         </w:rPr>
         <w:tab/>
-        <w:t xml:space="preserve">Este estudo avalia o uso de </w:t>
-      </w:r>
-      <w:r>
-        <w:rPr>
-          <w:rFonts w:ascii="Arial" w:hAnsi="Arial"/>
-        </w:rPr>
-        <w:t>A</w:t>
-      </w:r>
-      <w:r>
-        <w:rPr>
-          <w:rFonts w:ascii="Arial" w:hAnsi="Arial"/>
-        </w:rPr>
-        <w:t xml:space="preserve">prendizado de </w:t>
-      </w:r>
-      <w:r>
-        <w:rPr>
-          <w:rFonts w:ascii="Arial" w:hAnsi="Arial"/>
-        </w:rPr>
-        <w:t>M</w:t>
-      </w:r>
-      <w:r>
-        <w:rPr>
-          <w:rFonts w:ascii="Arial" w:hAnsi="Arial"/>
-        </w:rPr>
-        <w:t xml:space="preserve">áquina para auxiliar na tomada de decisão no diagnóstico de diabetes. </w:t>
+        <w:t xml:space="preserve">Este estudo avalia o uso de Aprendizado de Máquina para auxiliar na tomada de decisão no diagnóstico de diabetes. </w:t>
       </w:r>
       <w:r>
         <w:rPr>
@@ -32817,31 +32814,7 @@
           <w:rFonts w:ascii="Arial" w:hAnsi="Arial"/>
         </w:rPr>
         <w:tab/>
-        <w:t xml:space="preserve">Essas ferramentas aprimoradas têm o potencial de serem mais precisas e confiáveis, resultando em </w:t>
-      </w:r>
-      <w:r>
-        <w:rPr>
-          <w:rFonts w:ascii="Arial" w:hAnsi="Arial"/>
-        </w:rPr>
-        <w:t xml:space="preserve">um auxílio a </w:t>
-      </w:r>
-      <w:r>
-        <w:rPr>
-          <w:rFonts w:ascii="Arial" w:hAnsi="Arial"/>
-        </w:rPr>
-        <w:t xml:space="preserve">diagnósticos mais rápidos e </w:t>
-      </w:r>
-      <w:r>
-        <w:rPr>
-          <w:rFonts w:ascii="Arial" w:hAnsi="Arial"/>
-        </w:rPr>
-        <w:t>colaborando para</w:t>
-      </w:r>
-      <w:r>
-        <w:rPr>
-          <w:rFonts w:ascii="Arial" w:hAnsi="Arial"/>
-        </w:rPr>
-        <w:t xml:space="preserve"> tratamentos mais eficazes.</w:t>
+        <w:t>Essas ferramentas aprimoradas têm o potencial de serem mais precisas e confiáveis, resultando em um auxílio a diagnósticos mais rápidos e colaborando para tratamentos mais eficazes.</w:t>
       </w:r>
     </w:p>
     <w:p>
@@ -35171,6 +35144,37 @@
       <w:pPr>
         <w:pStyle w:val="Normal"/>
         <w:spacing w:lineRule="auto" w:line="480"/>
+        <w:jc w:val="left"/>
+        <w:rPr>
+          <w:rFonts w:ascii="Arial" w:hAnsi="Arial"/>
+        </w:rPr>
+      </w:pPr>
+      <w:r>
+        <w:rPr>
+          <w:rFonts w:ascii="Arial" w:hAnsi="Arial"/>
+        </w:rPr>
+      </w:r>
+    </w:p>
+    <w:p>
+      <w:pPr>
+        <w:pStyle w:val="Normal"/>
+        <w:spacing w:lineRule="auto" w:line="240"/>
+        <w:jc w:val="left"/>
+        <w:rPr>
+          <w:rFonts w:ascii="Arial" w:hAnsi="Arial"/>
+        </w:rPr>
+      </w:pPr>
+      <w:r>
+        <w:rPr>
+          <w:rFonts w:ascii="Arial" w:hAnsi="Arial"/>
+        </w:rPr>
+        <w:t>Morettin, Pedro Alberto; Singer, Julio da Motta. Estatística e Ciência de Dados. Rio de Janeiro: LTC, 2022. 238 p.</w:t>
+      </w:r>
+    </w:p>
+    <w:p>
+      <w:pPr>
+        <w:pStyle w:val="Normal"/>
+        <w:spacing w:lineRule="auto" w:line="360" w:before="0" w:after="0"/>
         <w:jc w:val="left"/>
         <w:rPr>
           <w:rFonts w:ascii="Arial" w:hAnsi="Arial"/>
@@ -35816,7 +35820,7 @@
     </w:r>
     <w:r>
       <w:rPr/>
-      <w:t>57</w:t>
+      <w:t>59</w:t>
     </w:r>
     <w:r>
       <w:rPr/>

</xml_diff>